<commit_message>
botões e feedback de resultado colocados no topo da página com mudanças feitas no index.html e style.css. Criadas as funções para adicionar linhas e deletar linha no script.js
</commit_message>
<xml_diff>
--- a/Controle_Financeiro_Pessoal.docx
+++ b/Controle_Financeiro_Pessoal.docx
@@ -19,192 +19,37 @@
     <w:p>
       <w:pPr>
         <w:jc w:val="center"/>
-      </w:pPr>
-    </w:p>
-    <w:p>
-      <w:pPr>
-        <w:jc w:val="both"/>
-      </w:pPr>
-      <w:r>
-        <w:t>Contexto, o projeto é um CRUD que visa integrar o Frontend (</w:t>
-      </w:r>
-      <w:r>
-        <w:rPr>
-          <w:b/>
-          <w:color w:val="4472C4" w:themeColor="accent5"/>
-        </w:rPr>
-        <w:t>HTML</w:t>
-      </w:r>
-      <w:r>
-        <w:t xml:space="preserve">, </w:t>
-      </w:r>
-      <w:r>
-        <w:rPr>
-          <w:b/>
-          <w:color w:val="4472C4" w:themeColor="accent5"/>
-        </w:rPr>
-        <w:t>CSS</w:t>
-      </w:r>
-      <w:r>
-        <w:rPr>
-          <w:color w:val="4472C4" w:themeColor="accent5"/>
-        </w:rPr>
-        <w:t xml:space="preserve"> </w:t>
-      </w:r>
-      <w:r>
-        <w:t xml:space="preserve">e </w:t>
-      </w:r>
-      <w:r>
-        <w:rPr>
-          <w:b/>
-          <w:color w:val="4472C4" w:themeColor="accent5"/>
-        </w:rPr>
-        <w:t>JavaScript</w:t>
-      </w:r>
-      <w:r>
-        <w:t>) ao backend (</w:t>
-      </w:r>
-      <w:r>
-        <w:rPr>
-          <w:b/>
-          <w:color w:val="4472C4" w:themeColor="accent5"/>
-        </w:rPr>
-        <w:t>Java</w:t>
-      </w:r>
-      <w:r>
-        <w:rPr>
-          <w:color w:val="4472C4" w:themeColor="accent5"/>
-        </w:rPr>
-        <w:t xml:space="preserve"> </w:t>
-      </w:r>
-      <w:r>
-        <w:t xml:space="preserve">puro e </w:t>
-      </w:r>
-      <w:r>
-        <w:rPr>
-          <w:b/>
-          <w:color w:val="4472C4" w:themeColor="accent5"/>
-        </w:rPr>
-        <w:t>PostgreSQL</w:t>
-      </w:r>
-      <w:r>
-        <w:t>).</w:t>
-      </w:r>
-    </w:p>
-    <w:p>
-      <w:pPr>
-        <w:jc w:val="both"/>
-      </w:pPr>
-      <w:r>
-        <w:t>Teremos uma tela de login.</w:t>
-      </w:r>
-    </w:p>
-    <w:p>
-      <w:pPr>
-        <w:jc w:val="both"/>
-      </w:pPr>
-      <w:r>
-        <w:t>Teremos uma segunda tela com as tabelas.</w:t>
-      </w:r>
-    </w:p>
-    <w:p>
-      <w:pPr>
-        <w:jc w:val="both"/>
-      </w:pPr>
-      <w:r>
-        <w:t>O usuário deverá ser capaz de cadastrar login e senha.</w:t>
-      </w:r>
-    </w:p>
-    <w:p>
-      <w:pPr>
-        <w:jc w:val="both"/>
-      </w:pPr>
-      <w:r>
-        <w:t>O usuário deverá ser capaz</w:t>
-      </w:r>
-      <w:r>
-        <w:t xml:space="preserve"> de alterar login de senha.</w:t>
-      </w:r>
-    </w:p>
-    <w:p>
-      <w:pPr>
-        <w:jc w:val="both"/>
-      </w:pPr>
-      <w:r>
-        <w:t>O usuário deverá ser capaz</w:t>
-      </w:r>
-      <w:r>
-        <w:t xml:space="preserve"> de cadastrar</w:t>
-      </w:r>
-      <w:r>
-        <w:t xml:space="preserve"> os valores e textos das tabelas</w:t>
-      </w:r>
-      <w:r>
-        <w:t>.</w:t>
-      </w:r>
-    </w:p>
-    <w:p>
-      <w:pPr>
-        <w:jc w:val="both"/>
-      </w:pPr>
-      <w:r>
-        <w:t>O usuário deverá ser capaz</w:t>
-      </w:r>
-      <w:r>
-        <w:t xml:space="preserve"> de editar os valores e textos das tabelas.</w:t>
-      </w:r>
-    </w:p>
-    <w:p>
-      <w:pPr>
-        <w:jc w:val="both"/>
-      </w:pPr>
-      <w:r>
-        <w:t>O usuário deverá ser capaz</w:t>
-      </w:r>
-      <w:r>
-        <w:t xml:space="preserve"> de excluir</w:t>
-      </w:r>
-      <w:r>
-        <w:t xml:space="preserve"> os valores e textos das tabelas</w:t>
-      </w:r>
-      <w:r>
-        <w:t>.</w:t>
-      </w:r>
-    </w:p>
-    <w:p>
-      <w:pPr>
-        <w:jc w:val="both"/>
-      </w:pPr>
-      <w:r>
-        <w:t>O usuário deverá ser capaz de</w:t>
-      </w:r>
-      <w:r>
-        <w:t xml:space="preserve"> ver o resultado final/parcial da diferença entre custos e renda.</w:t>
-      </w:r>
-    </w:p>
-    <w:p>
-      <w:pPr>
-        <w:jc w:val="both"/>
-      </w:pPr>
-      <w:r>
-        <w:t>Ao logar na aplicação o usuário deverá encontrar seu os dados das tabelas salvos com as últimas alterações feitas.</w:t>
-      </w:r>
-    </w:p>
-    <w:p>
-      <w:pPr>
-        <w:jc w:val="both"/>
-      </w:pPr>
-      <w:r>
-        <w:t>O usuário deverá ser capaz de gerar um relatório em PDF sempre que desejar.</w:t>
-      </w:r>
-    </w:p>
-    <w:p>
-      <w:pPr>
-        <w:jc w:val="both"/>
-      </w:pPr>
-      <w:r>
-        <w:t>O relatório deverá imprimir as tabelas e o resultado final/parcial.</w:t>
-      </w:r>
+        <w:rPr>
+          <w:b/>
+        </w:rPr>
+      </w:pPr>
+    </w:p>
+    <w:p>
+      <w:pPr>
+        <w:jc w:val="center"/>
+        <w:rPr>
+          <w:b/>
+        </w:rPr>
+      </w:pPr>
+    </w:p>
+    <w:p>
+      <w:pPr>
+        <w:jc w:val="center"/>
+        <w:rPr>
+          <w:b/>
+        </w:rPr>
+      </w:pPr>
+      <w:r>
+        <w:rPr>
+          <w:b/>
+        </w:rPr>
+        <w:t>Muita atenção: Só quero uma instrução por vez</w:t>
+      </w:r>
+    </w:p>
+    <w:p>
+      <w:pPr>
+        <w:jc w:val="center"/>
+      </w:pPr>
       <w:bookmarkStart w:id="0" w:name="_GoBack"/>
       <w:bookmarkEnd w:id="0"/>
     </w:p>
@@ -213,6 +58,164 @@
         <w:jc w:val="both"/>
       </w:pPr>
       <w:r>
+        <w:t>Contexto, o projeto é um CRUD que visa integrar o Frontend (</w:t>
+      </w:r>
+      <w:r>
+        <w:rPr>
+          <w:b/>
+          <w:color w:val="4472C4" w:themeColor="accent5"/>
+        </w:rPr>
+        <w:t>HTML</w:t>
+      </w:r>
+      <w:r>
+        <w:t xml:space="preserve">, </w:t>
+      </w:r>
+      <w:r>
+        <w:rPr>
+          <w:b/>
+          <w:color w:val="4472C4" w:themeColor="accent5"/>
+        </w:rPr>
+        <w:t>CSS</w:t>
+      </w:r>
+      <w:r>
+        <w:rPr>
+          <w:color w:val="4472C4" w:themeColor="accent5"/>
+        </w:rPr>
+        <w:t xml:space="preserve"> </w:t>
+      </w:r>
+      <w:r>
+        <w:t xml:space="preserve">e </w:t>
+      </w:r>
+      <w:r>
+        <w:rPr>
+          <w:b/>
+          <w:color w:val="4472C4" w:themeColor="accent5"/>
+        </w:rPr>
+        <w:t>JavaScript</w:t>
+      </w:r>
+      <w:r>
+        <w:t>) ao backend (</w:t>
+      </w:r>
+      <w:r>
+        <w:rPr>
+          <w:b/>
+          <w:color w:val="4472C4" w:themeColor="accent5"/>
+        </w:rPr>
+        <w:t>Java</w:t>
+      </w:r>
+      <w:r>
+        <w:rPr>
+          <w:color w:val="4472C4" w:themeColor="accent5"/>
+        </w:rPr>
+        <w:t xml:space="preserve"> </w:t>
+      </w:r>
+      <w:r>
+        <w:t xml:space="preserve">puro e </w:t>
+      </w:r>
+      <w:r>
+        <w:rPr>
+          <w:b/>
+          <w:color w:val="4472C4" w:themeColor="accent5"/>
+        </w:rPr>
+        <w:t>PostgreSQL</w:t>
+      </w:r>
+      <w:r>
+        <w:t>).</w:t>
+      </w:r>
+    </w:p>
+    <w:p>
+      <w:pPr>
+        <w:jc w:val="both"/>
+      </w:pPr>
+      <w:r>
+        <w:t>Teremos uma tela de login.</w:t>
+      </w:r>
+    </w:p>
+    <w:p>
+      <w:pPr>
+        <w:jc w:val="both"/>
+      </w:pPr>
+      <w:r>
+        <w:t>Teremos uma segunda tela com as tabelas.</w:t>
+      </w:r>
+    </w:p>
+    <w:p>
+      <w:pPr>
+        <w:jc w:val="both"/>
+      </w:pPr>
+      <w:r>
+        <w:t>O usuário deverá ser capaz de cadastrar login e senha.</w:t>
+      </w:r>
+    </w:p>
+    <w:p>
+      <w:pPr>
+        <w:jc w:val="both"/>
+      </w:pPr>
+      <w:r>
+        <w:t>O usuário deverá ser capaz de alterar login de senha.</w:t>
+      </w:r>
+    </w:p>
+    <w:p>
+      <w:pPr>
+        <w:jc w:val="both"/>
+      </w:pPr>
+      <w:r>
+        <w:t>O usuário deverá ser capaz de cadastrar os valores e textos das tabelas.</w:t>
+      </w:r>
+    </w:p>
+    <w:p>
+      <w:pPr>
+        <w:jc w:val="both"/>
+      </w:pPr>
+      <w:r>
+        <w:t>O usuário deverá ser capaz de editar os valores e textos das tabelas.</w:t>
+      </w:r>
+    </w:p>
+    <w:p>
+      <w:pPr>
+        <w:jc w:val="both"/>
+      </w:pPr>
+      <w:r>
+        <w:t>O usuário deverá ser capaz de excluir os valores e textos das tabelas.</w:t>
+      </w:r>
+    </w:p>
+    <w:p>
+      <w:pPr>
+        <w:jc w:val="both"/>
+      </w:pPr>
+      <w:r>
+        <w:t>O usuário deverá ser capaz de ver o resultado final/parcial da diferença entre custos e renda.</w:t>
+      </w:r>
+    </w:p>
+    <w:p>
+      <w:pPr>
+        <w:jc w:val="both"/>
+      </w:pPr>
+      <w:r>
+        <w:t>Ao logar na aplicação o usuário deverá encontrar seu os dados das tabelas salvos com as últimas alterações feitas.</w:t>
+      </w:r>
+    </w:p>
+    <w:p>
+      <w:pPr>
+        <w:jc w:val="both"/>
+      </w:pPr>
+      <w:r>
+        <w:t>O usuário deverá ser capaz de gerar um relatório em PDF sempre que desejar.</w:t>
+      </w:r>
+    </w:p>
+    <w:p>
+      <w:pPr>
+        <w:jc w:val="both"/>
+      </w:pPr>
+      <w:r>
+        <w:t>O relatório deverá imprimir as tabelas e o resultado final/parcial.</w:t>
+      </w:r>
+    </w:p>
+    <w:p>
+      <w:pPr>
+        <w:jc w:val="both"/>
+      </w:pPr>
+      <w:r>
         <w:t xml:space="preserve">A tabela </w:t>
       </w:r>
       <w:r>
@@ -283,13 +286,7 @@
         <w:t xml:space="preserve"> </w:t>
       </w:r>
       <w:r>
-        <w:t xml:space="preserve">terá </w:t>
-      </w:r>
-      <w:r>
-        <w:t>4</w:t>
-      </w:r>
-      <w:r>
-        <w:t xml:space="preserve"> linhas e uma linha de </w:t>
+        <w:t xml:space="preserve">terá 4 linhas e uma linha de </w:t>
       </w:r>
       <w:r>
         <w:rPr>
@@ -305,13 +302,7 @@
         <w:t xml:space="preserve"> </w:t>
       </w:r>
       <w:r>
-        <w:t xml:space="preserve">abaixo. O usuário deverá ser capaz de adicionar mais linhas se desejar abaixo da linha </w:t>
-      </w:r>
-      <w:r>
-        <w:t>4</w:t>
-      </w:r>
-      <w:r>
-        <w:t xml:space="preserve"> e acima da linha </w:t>
+        <w:t xml:space="preserve">abaixo. O usuário deverá ser capaz de adicionar mais linhas se desejar abaixo da linha 4 e acima da linha </w:t>
       </w:r>
       <w:r>
         <w:rPr>

</xml_diff>

<commit_message>
docs: adicionar mais contexto e planos para o projeto
</commit_message>
<xml_diff>
--- a/Controle_Financeiro_Pessoal.docx
+++ b/Controle_Financeiro_Pessoal.docx
@@ -50,6 +50,389 @@
       <w:pPr>
         <w:jc w:val="center"/>
       </w:pPr>
+    </w:p>
+    <w:p>
+      <w:pPr>
+        <w:jc w:val="both"/>
+      </w:pPr>
+      <w:r>
+        <w:t>Contexto, o projeto é um CRUD que visa integrar o Frontend (</w:t>
+      </w:r>
+      <w:r>
+        <w:rPr>
+          <w:b/>
+          <w:color w:val="4472C4" w:themeColor="accent5"/>
+        </w:rPr>
+        <w:t>HTML</w:t>
+      </w:r>
+      <w:r>
+        <w:t xml:space="preserve">, </w:t>
+      </w:r>
+      <w:r>
+        <w:rPr>
+          <w:b/>
+          <w:color w:val="4472C4" w:themeColor="accent5"/>
+        </w:rPr>
+        <w:t>CSS</w:t>
+      </w:r>
+      <w:r>
+        <w:rPr>
+          <w:color w:val="4472C4" w:themeColor="accent5"/>
+        </w:rPr>
+        <w:t xml:space="preserve"> </w:t>
+      </w:r>
+      <w:r>
+        <w:t xml:space="preserve">e </w:t>
+      </w:r>
+      <w:r>
+        <w:rPr>
+          <w:b/>
+          <w:color w:val="4472C4" w:themeColor="accent5"/>
+        </w:rPr>
+        <w:t>JavaScript</w:t>
+      </w:r>
+      <w:r>
+        <w:t>) ao backend (</w:t>
+      </w:r>
+      <w:r>
+        <w:rPr>
+          <w:b/>
+          <w:color w:val="4472C4" w:themeColor="accent5"/>
+        </w:rPr>
+        <w:t>Java</w:t>
+      </w:r>
+      <w:r>
+        <w:rPr>
+          <w:color w:val="4472C4" w:themeColor="accent5"/>
+        </w:rPr>
+        <w:t xml:space="preserve"> </w:t>
+      </w:r>
+      <w:r>
+        <w:t xml:space="preserve">puro e </w:t>
+      </w:r>
+      <w:r>
+        <w:rPr>
+          <w:b/>
+          <w:color w:val="4472C4" w:themeColor="accent5"/>
+        </w:rPr>
+        <w:t>PostgreSQL</w:t>
+      </w:r>
+      <w:r>
+        <w:t>).</w:t>
+      </w:r>
+    </w:p>
+    <w:p>
+      <w:pPr>
+        <w:jc w:val="both"/>
+      </w:pPr>
+      <w:r>
+        <w:t>Teremos uma tela de login.</w:t>
+      </w:r>
+    </w:p>
+    <w:p>
+      <w:pPr>
+        <w:jc w:val="both"/>
+      </w:pPr>
+      <w:r>
+        <w:t>Teremos uma segunda tela com as tabelas.</w:t>
+      </w:r>
+    </w:p>
+    <w:p>
+      <w:pPr>
+        <w:jc w:val="both"/>
+      </w:pPr>
+      <w:r>
+        <w:t>O usuário deverá ser capaz de cadastrar login e senha.</w:t>
+      </w:r>
+    </w:p>
+    <w:p>
+      <w:pPr>
+        <w:jc w:val="both"/>
+      </w:pPr>
+      <w:r>
+        <w:t>O usuário deverá ser capaz de alterar login de senha.</w:t>
+      </w:r>
+    </w:p>
+    <w:p>
+      <w:pPr>
+        <w:jc w:val="both"/>
+      </w:pPr>
+      <w:r>
+        <w:t>O usuário deverá ser capaz de cadastrar os valores e textos das tabelas.</w:t>
+      </w:r>
+    </w:p>
+    <w:p>
+      <w:pPr>
+        <w:jc w:val="both"/>
+      </w:pPr>
+      <w:r>
+        <w:t>O usuário deverá ser capaz de editar os valores e textos das tabelas.</w:t>
+      </w:r>
+    </w:p>
+    <w:p>
+      <w:pPr>
+        <w:jc w:val="both"/>
+      </w:pPr>
+      <w:r>
+        <w:t>O usuário deverá ser capaz de excluir os valores e textos das tabelas.</w:t>
+      </w:r>
+    </w:p>
+    <w:p>
+      <w:pPr>
+        <w:jc w:val="both"/>
+      </w:pPr>
+      <w:r>
+        <w:t>O usuário deverá ser capaz de ver o resultado final/parcial da diferença entre custos e renda.</w:t>
+      </w:r>
+    </w:p>
+    <w:p>
+      <w:pPr>
+        <w:jc w:val="both"/>
+      </w:pPr>
+      <w:r>
+        <w:t>Ao logar na aplicação o usuário deverá encontrar seu os dados das tabelas salvos com as últimas alterações feitas.</w:t>
+      </w:r>
+    </w:p>
+    <w:p>
+      <w:pPr>
+        <w:jc w:val="both"/>
+      </w:pPr>
+      <w:r>
+        <w:t>O usuário deverá ser capaz de gerar um relatório em PDF sempre que desejar.</w:t>
+      </w:r>
+    </w:p>
+    <w:p>
+      <w:pPr>
+        <w:jc w:val="both"/>
+      </w:pPr>
+      <w:r>
+        <w:t>O relatório deverá imprimir as tabelas e o resultado final/parcial.</w:t>
+      </w:r>
+    </w:p>
+    <w:p>
+      <w:pPr>
+        <w:jc w:val="both"/>
+      </w:pPr>
+      <w:r>
+        <w:t xml:space="preserve">A tabela </w:t>
+      </w:r>
+      <w:r>
+        <w:rPr>
+          <w:b/>
+          <w:color w:val="4472C4" w:themeColor="accent5"/>
+        </w:rPr>
+        <w:t>CUSTOS</w:t>
+      </w:r>
+      <w:r>
+        <w:rPr>
+          <w:color w:val="4472C4" w:themeColor="accent5"/>
+        </w:rPr>
+        <w:t xml:space="preserve"> </w:t>
+      </w:r>
+      <w:r>
+        <w:t xml:space="preserve">terá 12 linhas e uma linha de </w:t>
+      </w:r>
+      <w:r>
+        <w:rPr>
+          <w:b/>
+          <w:color w:val="4472C4" w:themeColor="accent5"/>
+        </w:rPr>
+        <w:t>TOTAL</w:t>
+      </w:r>
+      <w:r>
+        <w:rPr>
+          <w:color w:val="4472C4" w:themeColor="accent5"/>
+        </w:rPr>
+        <w:t xml:space="preserve"> </w:t>
+      </w:r>
+      <w:r>
+        <w:t xml:space="preserve">abaixo. O usuário deverá ser capaz de adicionar mais linhas se desejar abaixo da linha 12 e acima da linha </w:t>
+      </w:r>
+      <w:r>
+        <w:rPr>
+          <w:b/>
+          <w:color w:val="4472C4" w:themeColor="accent5"/>
+        </w:rPr>
+        <w:t>TOTAL</w:t>
+      </w:r>
+      <w:r>
+        <w:rPr>
+          <w:b/>
+          <w:color w:val="000000" w:themeColor="text1"/>
+        </w:rPr>
+        <w:t>.</w:t>
+      </w:r>
+    </w:p>
+    <w:p>
+      <w:pPr>
+        <w:jc w:val="both"/>
+      </w:pPr>
+      <w:r>
+        <w:t xml:space="preserve">A tabela </w:t>
+      </w:r>
+      <w:r>
+        <w:rPr>
+          <w:b/>
+          <w:color w:val="4472C4" w:themeColor="accent5"/>
+        </w:rPr>
+        <w:t>RENDA</w:t>
+      </w:r>
+      <w:r>
+        <w:rPr>
+          <w:color w:val="4472C4" w:themeColor="accent5"/>
+        </w:rPr>
+        <w:t xml:space="preserve"> </w:t>
+      </w:r>
+      <w:r>
+        <w:t xml:space="preserve">terá 4 linhas e uma linha de </w:t>
+      </w:r>
+      <w:r>
+        <w:rPr>
+          <w:b/>
+          <w:color w:val="4472C4" w:themeColor="accent5"/>
+        </w:rPr>
+        <w:t>TOTAL</w:t>
+      </w:r>
+      <w:r>
+        <w:rPr>
+          <w:color w:val="4472C4" w:themeColor="accent5"/>
+        </w:rPr>
+        <w:t xml:space="preserve"> </w:t>
+      </w:r>
+      <w:r>
+        <w:t xml:space="preserve">abaixo. O usuário deverá ser capaz de adicionar mais linhas se desejar abaixo da linha 4 e acima da linha </w:t>
+      </w:r>
+      <w:r>
+        <w:rPr>
+          <w:b/>
+          <w:color w:val="4472C4" w:themeColor="accent5"/>
+        </w:rPr>
+        <w:t>TOTAL</w:t>
+      </w:r>
+      <w:r>
+        <w:rPr>
+          <w:b/>
+          <w:color w:val="000000" w:themeColor="text1"/>
+        </w:rPr>
+        <w:t>.</w:t>
+      </w:r>
+    </w:p>
+    <w:p>
+      <w:pPr>
+        <w:jc w:val="both"/>
+      </w:pPr>
+    </w:p>
+    <w:p>
+      <w:pPr>
+        <w:jc w:val="both"/>
+        <w:rPr>
+          <w:b/>
+          <w:bCs/>
+        </w:rPr>
+      </w:pPr>
+      <w:r>
+        <w:rPr>
+          <w:b/>
+          <w:bCs/>
+        </w:rPr>
+        <w:t>Estrutura básica do projeto</w:t>
+      </w:r>
+    </w:p>
+    <w:p>
+      <w:pPr>
+        <w:jc w:val="both"/>
+      </w:pPr>
+      <w:r>
+        <w:rPr>
+          <w:b/>
+          <w:bCs/>
+        </w:rPr>
+        <w:t>Backend (Java + JDBC):</w:t>
+      </w:r>
+    </w:p>
+    <w:p>
+      <w:pPr>
+        <w:numPr>
+          <w:ilvl w:val="0"/>
+          <w:numId w:val="1"/>
+        </w:numPr>
+        <w:jc w:val="both"/>
+      </w:pPr>
+      <w:r>
+        <w:t>Crie um projeto Java com estrutura MVC (</w:t>
+      </w:r>
+      <w:proofErr w:type="spellStart"/>
+      <w:r>
+        <w:t>Model-View-Controller</w:t>
+      </w:r>
+      <w:proofErr w:type="spellEnd"/>
+      <w:r>
+        <w:t>).</w:t>
+      </w:r>
+    </w:p>
+    <w:p>
+      <w:pPr>
+        <w:numPr>
+          <w:ilvl w:val="0"/>
+          <w:numId w:val="1"/>
+        </w:numPr>
+        <w:jc w:val="both"/>
+      </w:pPr>
+      <w:r>
+        <w:t xml:space="preserve">Use </w:t>
+      </w:r>
+      <w:proofErr w:type="spellStart"/>
+      <w:r>
+        <w:t>servlets</w:t>
+      </w:r>
+      <w:proofErr w:type="spellEnd"/>
+      <w:r>
+        <w:t xml:space="preserve"> para lidar com requisições HTTP.</w:t>
+      </w:r>
+    </w:p>
+    <w:p>
+      <w:pPr>
+        <w:numPr>
+          <w:ilvl w:val="0"/>
+          <w:numId w:val="1"/>
+        </w:numPr>
+        <w:jc w:val="both"/>
+      </w:pPr>
+      <w:r>
+        <w:t>Use JDBC para conectar ao PostgreSQL e executar comandos SQL.</w:t>
+      </w:r>
+    </w:p>
+    <w:p>
+      <w:pPr>
+        <w:numPr>
+          <w:ilvl w:val="0"/>
+          <w:numId w:val="1"/>
+        </w:numPr>
+        <w:jc w:val="both"/>
+      </w:pPr>
+      <w:r>
+        <w:t xml:space="preserve">Configure o web.xml para mapear seus </w:t>
+      </w:r>
+      <w:proofErr w:type="spellStart"/>
+      <w:r>
+        <w:t>servlets</w:t>
+      </w:r>
+      <w:proofErr w:type="spellEnd"/>
+      <w:r>
+        <w:t>.</w:t>
+      </w:r>
+    </w:p>
+    <w:p>
+      <w:pPr>
+        <w:numPr>
+          <w:ilvl w:val="0"/>
+          <w:numId w:val="1"/>
+        </w:numPr>
+        <w:jc w:val="both"/>
+      </w:pPr>
+      <w:r>
+        <w:t>Apache Tomcat</w:t>
+      </w:r>
       <w:bookmarkStart w:id="0" w:name="_GoBack"/>
       <w:bookmarkEnd w:id="0"/>
     </w:p>
@@ -58,269 +441,254 @@
         <w:jc w:val="both"/>
       </w:pPr>
       <w:r>
-        <w:t>Contexto, o projeto é um CRUD que visa integrar o Frontend (</w:t>
-      </w:r>
-      <w:r>
-        <w:rPr>
-          <w:b/>
-          <w:color w:val="4472C4" w:themeColor="accent5"/>
-        </w:rPr>
-        <w:t>HTML</w:t>
-      </w:r>
-      <w:r>
-        <w:t xml:space="preserve">, </w:t>
-      </w:r>
-      <w:r>
-        <w:rPr>
-          <w:b/>
-          <w:color w:val="4472C4" w:themeColor="accent5"/>
-        </w:rPr>
-        <w:t>CSS</w:t>
-      </w:r>
-      <w:r>
-        <w:rPr>
-          <w:color w:val="4472C4" w:themeColor="accent5"/>
-        </w:rPr>
-        <w:t xml:space="preserve"> </w:t>
-      </w:r>
-      <w:r>
-        <w:t xml:space="preserve">e </w:t>
-      </w:r>
-      <w:r>
-        <w:rPr>
-          <w:b/>
-          <w:color w:val="4472C4" w:themeColor="accent5"/>
-        </w:rPr>
-        <w:t>JavaScript</w:t>
-      </w:r>
-      <w:r>
-        <w:t>) ao backend (</w:t>
-      </w:r>
-      <w:r>
-        <w:rPr>
-          <w:b/>
-          <w:color w:val="4472C4" w:themeColor="accent5"/>
-        </w:rPr>
-        <w:t>Java</w:t>
-      </w:r>
-      <w:r>
-        <w:rPr>
-          <w:color w:val="4472C4" w:themeColor="accent5"/>
-        </w:rPr>
-        <w:t xml:space="preserve"> </w:t>
-      </w:r>
-      <w:r>
-        <w:t xml:space="preserve">puro e </w:t>
-      </w:r>
-      <w:r>
-        <w:rPr>
-          <w:b/>
-          <w:color w:val="4472C4" w:themeColor="accent5"/>
-        </w:rPr>
-        <w:t>PostgreSQL</w:t>
-      </w:r>
+        <w:rPr>
+          <w:b/>
+          <w:bCs/>
+        </w:rPr>
+        <w:lastRenderedPageBreak/>
+        <w:t>Frontend (HTML/CSS/JS):</w:t>
+      </w:r>
+    </w:p>
+    <w:p>
+      <w:pPr>
+        <w:numPr>
+          <w:ilvl w:val="0"/>
+          <w:numId w:val="2"/>
+        </w:numPr>
+        <w:jc w:val="both"/>
+      </w:pPr>
+      <w:r>
+        <w:t>Crie páginas HTML com formulários para criar e editar dados.</w:t>
+      </w:r>
+    </w:p>
+    <w:p>
+      <w:pPr>
+        <w:numPr>
+          <w:ilvl w:val="0"/>
+          <w:numId w:val="2"/>
+        </w:numPr>
+        <w:jc w:val="both"/>
+      </w:pPr>
+      <w:r>
+        <w:t>Use CSS para estilizar.</w:t>
+      </w:r>
+    </w:p>
+    <w:p>
+      <w:pPr>
+        <w:numPr>
+          <w:ilvl w:val="0"/>
+          <w:numId w:val="2"/>
+        </w:numPr>
+        <w:jc w:val="both"/>
+      </w:pPr>
+      <w:r>
+        <w:t xml:space="preserve">Use JavaScript para melhorar a experiência do usuário (validações, AJAX, </w:t>
+      </w:r>
+      <w:proofErr w:type="spellStart"/>
+      <w:r>
+        <w:t>etc</w:t>
+      </w:r>
+      <w:proofErr w:type="spellEnd"/>
       <w:r>
         <w:t>).</w:t>
       </w:r>
     </w:p>
     <w:p>
       <w:pPr>
-        <w:jc w:val="both"/>
-      </w:pPr>
-      <w:r>
-        <w:t>Teremos uma tela de login.</w:t>
-      </w:r>
-    </w:p>
-    <w:p>
-      <w:pPr>
-        <w:jc w:val="both"/>
-      </w:pPr>
-      <w:r>
-        <w:t>Teremos uma segunda tela com as tabelas.</w:t>
-      </w:r>
-    </w:p>
-    <w:p>
-      <w:pPr>
-        <w:jc w:val="both"/>
-      </w:pPr>
-      <w:r>
-        <w:t>O usuário deverá ser capaz de cadastrar login e senha.</w:t>
-      </w:r>
-    </w:p>
-    <w:p>
-      <w:pPr>
-        <w:jc w:val="both"/>
-      </w:pPr>
-      <w:r>
-        <w:t>O usuário deverá ser capaz de alterar login de senha.</w:t>
-      </w:r>
-    </w:p>
-    <w:p>
-      <w:pPr>
-        <w:jc w:val="both"/>
-      </w:pPr>
-      <w:r>
-        <w:t>O usuário deverá ser capaz de cadastrar os valores e textos das tabelas.</w:t>
-      </w:r>
-    </w:p>
-    <w:p>
-      <w:pPr>
-        <w:jc w:val="both"/>
-      </w:pPr>
-      <w:r>
-        <w:t>O usuário deverá ser capaz de editar os valores e textos das tabelas.</w:t>
-      </w:r>
-    </w:p>
-    <w:p>
-      <w:pPr>
-        <w:jc w:val="both"/>
-      </w:pPr>
-      <w:r>
-        <w:t>O usuário deverá ser capaz de excluir os valores e textos das tabelas.</w:t>
-      </w:r>
-    </w:p>
-    <w:p>
-      <w:pPr>
-        <w:jc w:val="both"/>
-      </w:pPr>
-      <w:r>
-        <w:t>O usuário deverá ser capaz de ver o resultado final/parcial da diferença entre custos e renda.</w:t>
-      </w:r>
-    </w:p>
-    <w:p>
-      <w:pPr>
-        <w:jc w:val="both"/>
-      </w:pPr>
-      <w:r>
-        <w:t>Ao logar na aplicação o usuário deverá encontrar seu os dados das tabelas salvos com as últimas alterações feitas.</w:t>
-      </w:r>
-    </w:p>
-    <w:p>
-      <w:pPr>
-        <w:jc w:val="both"/>
-      </w:pPr>
-      <w:r>
-        <w:t>O usuário deverá ser capaz de gerar um relatório em PDF sempre que desejar.</w:t>
-      </w:r>
-    </w:p>
-    <w:p>
-      <w:pPr>
-        <w:jc w:val="both"/>
-      </w:pPr>
-      <w:r>
-        <w:t>O relatório deverá imprimir as tabelas e o resultado final/parcial.</w:t>
-      </w:r>
-    </w:p>
-    <w:p>
-      <w:pPr>
-        <w:jc w:val="both"/>
-      </w:pPr>
-      <w:r>
-        <w:t xml:space="preserve">A tabela </w:t>
-      </w:r>
-      <w:r>
-        <w:rPr>
-          <w:b/>
-          <w:color w:val="4472C4" w:themeColor="accent5"/>
-        </w:rPr>
-        <w:t>CUSTOS</w:t>
-      </w:r>
-      <w:r>
-        <w:rPr>
-          <w:color w:val="4472C4" w:themeColor="accent5"/>
-        </w:rPr>
-        <w:t xml:space="preserve"> </w:t>
-      </w:r>
-      <w:r>
-        <w:t xml:space="preserve">terá 12 linhas e uma linha de </w:t>
-      </w:r>
-      <w:r>
-        <w:rPr>
-          <w:b/>
-          <w:color w:val="4472C4" w:themeColor="accent5"/>
-        </w:rPr>
-        <w:t>TOTAL</w:t>
-      </w:r>
-      <w:r>
-        <w:rPr>
-          <w:color w:val="4472C4" w:themeColor="accent5"/>
-        </w:rPr>
-        <w:t xml:space="preserve"> </w:t>
-      </w:r>
-      <w:r>
-        <w:t xml:space="preserve">abaixo. O usuário deverá ser capaz de adicionar mais linhas se desejar abaixo da linha 12 e acima da linha </w:t>
-      </w:r>
-      <w:r>
-        <w:rPr>
-          <w:b/>
-          <w:color w:val="4472C4" w:themeColor="accent5"/>
-        </w:rPr>
-        <w:t>TOTAL</w:t>
-      </w:r>
-      <w:r>
-        <w:rPr>
-          <w:b/>
-          <w:color w:val="000000" w:themeColor="text1"/>
+        <w:spacing w:before="100" w:beforeAutospacing="1" w:after="100" w:afterAutospacing="1" w:line="240" w:lineRule="auto"/>
+        <w:outlineLvl w:val="2"/>
+        <w:rPr>
+          <w:rFonts w:eastAsia="Times New Roman" w:cs="Times New Roman"/>
+          <w:b/>
+          <w:bCs/>
+          <w:sz w:val="27"/>
+          <w:szCs w:val="27"/>
+          <w:lang w:eastAsia="pt-BR"/>
+        </w:rPr>
+      </w:pPr>
+      <w:r>
+        <w:rPr>
+          <w:rFonts w:eastAsia="Times New Roman" w:cs="Times New Roman"/>
+          <w:b/>
+          <w:bCs/>
+          <w:sz w:val="27"/>
+          <w:szCs w:val="27"/>
+          <w:lang w:eastAsia="pt-BR"/>
+        </w:rPr>
+        <w:t>Exemplo de fluxo CRUD</w:t>
+      </w:r>
+    </w:p>
+    <w:p>
+      <w:pPr>
+        <w:numPr>
+          <w:ilvl w:val="0"/>
+          <w:numId w:val="3"/>
+        </w:numPr>
+        <w:spacing w:before="100" w:beforeAutospacing="1" w:after="100" w:afterAutospacing="1" w:line="240" w:lineRule="auto"/>
+        <w:rPr>
+          <w:rFonts w:eastAsia="Times New Roman" w:cs="Times New Roman"/>
+          <w:szCs w:val="24"/>
+          <w:lang w:eastAsia="pt-BR"/>
+        </w:rPr>
+      </w:pPr>
+      <w:proofErr w:type="spellStart"/>
+      <w:r>
+        <w:rPr>
+          <w:rFonts w:eastAsia="Times New Roman" w:cs="Times New Roman"/>
+          <w:b/>
+          <w:bCs/>
+          <w:szCs w:val="24"/>
+          <w:lang w:eastAsia="pt-BR"/>
+        </w:rPr>
+        <w:t>Create</w:t>
+      </w:r>
+      <w:proofErr w:type="spellEnd"/>
+      <w:r>
+        <w:rPr>
+          <w:rFonts w:eastAsia="Times New Roman" w:cs="Times New Roman"/>
+          <w:szCs w:val="24"/>
+          <w:lang w:eastAsia="pt-BR"/>
+        </w:rPr>
+        <w:t xml:space="preserve">: Formulário HTML envia dados via POST para um </w:t>
+      </w:r>
+      <w:proofErr w:type="spellStart"/>
+      <w:r>
+        <w:rPr>
+          <w:rFonts w:eastAsia="Times New Roman" w:cs="Times New Roman"/>
+          <w:szCs w:val="24"/>
+          <w:lang w:eastAsia="pt-BR"/>
+        </w:rPr>
+        <w:t>servlet</w:t>
+      </w:r>
+      <w:proofErr w:type="spellEnd"/>
+      <w:r>
+        <w:rPr>
+          <w:rFonts w:eastAsia="Times New Roman" w:cs="Times New Roman"/>
+          <w:szCs w:val="24"/>
+          <w:lang w:eastAsia="pt-BR"/>
         </w:rPr>
         <w:t>.</w:t>
       </w:r>
     </w:p>
     <w:p>
       <w:pPr>
-        <w:jc w:val="both"/>
-      </w:pPr>
-      <w:r>
-        <w:t xml:space="preserve">A tabela </w:t>
-      </w:r>
-      <w:r>
-        <w:rPr>
-          <w:b/>
-          <w:color w:val="4472C4" w:themeColor="accent5"/>
-        </w:rPr>
-        <w:t>RENDA</w:t>
-      </w:r>
-      <w:r>
-        <w:rPr>
-          <w:color w:val="4472C4" w:themeColor="accent5"/>
-        </w:rPr>
-        <w:t xml:space="preserve"> </w:t>
-      </w:r>
-      <w:r>
-        <w:t xml:space="preserve">terá 4 linhas e uma linha de </w:t>
-      </w:r>
-      <w:r>
-        <w:rPr>
-          <w:b/>
-          <w:color w:val="4472C4" w:themeColor="accent5"/>
-        </w:rPr>
-        <w:t>TOTAL</w:t>
-      </w:r>
-      <w:r>
-        <w:rPr>
-          <w:color w:val="4472C4" w:themeColor="accent5"/>
-        </w:rPr>
-        <w:t xml:space="preserve"> </w:t>
-      </w:r>
-      <w:r>
-        <w:t xml:space="preserve">abaixo. O usuário deverá ser capaz de adicionar mais linhas se desejar abaixo da linha 4 e acima da linha </w:t>
-      </w:r>
-      <w:r>
-        <w:rPr>
-          <w:b/>
-          <w:color w:val="4472C4" w:themeColor="accent5"/>
-        </w:rPr>
-        <w:t>TOTAL</w:t>
-      </w:r>
-      <w:r>
-        <w:rPr>
-          <w:b/>
-          <w:color w:val="000000" w:themeColor="text1"/>
-        </w:rPr>
-        <w:t>.</w:t>
-      </w:r>
-    </w:p>
-    <w:p>
-      <w:pPr>
+        <w:numPr>
+          <w:ilvl w:val="0"/>
+          <w:numId w:val="3"/>
+        </w:numPr>
+        <w:spacing w:before="100" w:beforeAutospacing="1" w:after="100" w:afterAutospacing="1" w:line="240" w:lineRule="auto"/>
+        <w:rPr>
+          <w:rFonts w:eastAsia="Times New Roman" w:cs="Times New Roman"/>
+          <w:szCs w:val="24"/>
+          <w:lang w:eastAsia="pt-BR"/>
+        </w:rPr>
+      </w:pPr>
+      <w:proofErr w:type="spellStart"/>
+      <w:r>
+        <w:rPr>
+          <w:rFonts w:eastAsia="Times New Roman" w:cs="Times New Roman"/>
+          <w:b/>
+          <w:bCs/>
+          <w:szCs w:val="24"/>
+          <w:lang w:eastAsia="pt-BR"/>
+        </w:rPr>
+        <w:t>Read</w:t>
+      </w:r>
+      <w:proofErr w:type="spellEnd"/>
+      <w:r>
+        <w:rPr>
+          <w:rFonts w:eastAsia="Times New Roman" w:cs="Times New Roman"/>
+          <w:szCs w:val="24"/>
+          <w:lang w:eastAsia="pt-BR"/>
+        </w:rPr>
+        <w:t xml:space="preserve">: </w:t>
+      </w:r>
+      <w:proofErr w:type="spellStart"/>
+      <w:r>
+        <w:rPr>
+          <w:rFonts w:eastAsia="Times New Roman" w:cs="Times New Roman"/>
+          <w:szCs w:val="24"/>
+          <w:lang w:eastAsia="pt-BR"/>
+        </w:rPr>
+        <w:t>Servlet</w:t>
+      </w:r>
+      <w:proofErr w:type="spellEnd"/>
+      <w:r>
+        <w:rPr>
+          <w:rFonts w:eastAsia="Times New Roman" w:cs="Times New Roman"/>
+          <w:szCs w:val="24"/>
+          <w:lang w:eastAsia="pt-BR"/>
+        </w:rPr>
+        <w:t xml:space="preserve"> consulta o banco e retorna dados para exibir.</w:t>
+      </w:r>
+    </w:p>
+    <w:p>
+      <w:pPr>
+        <w:numPr>
+          <w:ilvl w:val="0"/>
+          <w:numId w:val="3"/>
+        </w:numPr>
+        <w:spacing w:before="100" w:beforeAutospacing="1" w:after="100" w:afterAutospacing="1" w:line="240" w:lineRule="auto"/>
+        <w:rPr>
+          <w:rFonts w:eastAsia="Times New Roman" w:cs="Times New Roman"/>
+          <w:szCs w:val="24"/>
+          <w:lang w:eastAsia="pt-BR"/>
+        </w:rPr>
+      </w:pPr>
+      <w:r>
+        <w:rPr>
+          <w:rFonts w:eastAsia="Times New Roman" w:cs="Times New Roman"/>
+          <w:b/>
+          <w:bCs/>
+          <w:szCs w:val="24"/>
+          <w:lang w:eastAsia="pt-BR"/>
+        </w:rPr>
+        <w:t>Update</w:t>
+      </w:r>
+      <w:r>
+        <w:rPr>
+          <w:rFonts w:eastAsia="Times New Roman" w:cs="Times New Roman"/>
+          <w:szCs w:val="24"/>
+          <w:lang w:eastAsia="pt-BR"/>
+        </w:rPr>
+        <w:t>: Formulário com dados preenchidos envia via POST/PUT.</w:t>
+      </w:r>
+    </w:p>
+    <w:p>
+      <w:pPr>
+        <w:numPr>
+          <w:ilvl w:val="0"/>
+          <w:numId w:val="3"/>
+        </w:numPr>
+        <w:spacing w:before="100" w:beforeAutospacing="1" w:after="100" w:afterAutospacing="1" w:line="240" w:lineRule="auto"/>
+        <w:rPr>
+          <w:rFonts w:eastAsia="Times New Roman" w:cs="Times New Roman"/>
+          <w:szCs w:val="24"/>
+          <w:lang w:eastAsia="pt-BR"/>
+        </w:rPr>
+      </w:pPr>
+      <w:r>
+        <w:rPr>
+          <w:rFonts w:eastAsia="Times New Roman" w:cs="Times New Roman"/>
+          <w:b/>
+          <w:bCs/>
+          <w:szCs w:val="24"/>
+          <w:lang w:eastAsia="pt-BR"/>
+        </w:rPr>
+        <w:t>Delete</w:t>
+      </w:r>
+      <w:r>
+        <w:rPr>
+          <w:rFonts w:eastAsia="Times New Roman" w:cs="Times New Roman"/>
+          <w:szCs w:val="24"/>
+          <w:lang w:eastAsia="pt-BR"/>
+        </w:rPr>
+        <w:t>: Botão que envia requisição para deletar um item.</w:t>
+      </w:r>
+    </w:p>
+    <w:p>
+      <w:pPr>
+        <w:ind w:left="360"/>
         <w:jc w:val="both"/>
       </w:pPr>
     </w:p>
@@ -337,6 +705,431 @@
     </w:sectPr>
   </w:body>
 </w:document>
+</file>
+
+<file path=word/numbering.xml><?xml version="1.0" encoding="utf-8"?>
+<w:numbering xmlns:wpc="http://schemas.microsoft.com/office/word/2010/wordprocessingCanvas" xmlns:cx="http://schemas.microsoft.com/office/drawing/2014/chartex" xmlns:mc="http://schemas.openxmlformats.org/markup-compatibility/2006" xmlns:o="urn:schemas-microsoft-com:office:office" xmlns:r="http://schemas.openxmlformats.org/officeDocument/2006/relationships" xmlns:m="http://schemas.openxmlformats.org/officeDocument/2006/math" xmlns:v="urn:schemas-microsoft-com:vml" xmlns:wp14="http://schemas.microsoft.com/office/word/2010/wordprocessingDrawing" xmlns:wp="http://schemas.openxmlformats.org/drawingml/2006/wordprocessingDrawing" xmlns:w10="urn:schemas-microsoft-com:office:word" xmlns:w="http://schemas.openxmlformats.org/wordprocessingml/2006/main" xmlns:w14="http://schemas.microsoft.com/office/word/2010/wordml" xmlns:w15="http://schemas.microsoft.com/office/word/2012/wordml" xmlns:w16se="http://schemas.microsoft.com/office/word/2015/wordml/symex" xmlns:wpg="http://schemas.microsoft.com/office/word/2010/wordprocessingGroup" xmlns:wpi="http://schemas.microsoft.com/office/word/2010/wordprocessingInk" xmlns:wne="http://schemas.microsoft.com/office/word/2006/wordml" xmlns:wps="http://schemas.microsoft.com/office/word/2010/wordprocessingShape" mc:Ignorable="w14 w15 w16se wp14">
+  <w:abstractNum w:abstractNumId="0" w15:restartNumberingAfterBreak="0">
+    <w:nsid w:val="1908008F"/>
+    <w:multiLevelType w:val="multilevel"/>
+    <w:tmpl w:val="477E17F6"/>
+    <w:lvl w:ilvl="0">
+      <w:start w:val="1"/>
+      <w:numFmt w:val="bullet"/>
+      <w:lvlText w:val=""/>
+      <w:lvlJc w:val="left"/>
+      <w:pPr>
+        <w:tabs>
+          <w:tab w:val="num" w:pos="720"/>
+        </w:tabs>
+        <w:ind w:left="720" w:hanging="360"/>
+      </w:pPr>
+      <w:rPr>
+        <w:rFonts w:ascii="Symbol" w:hAnsi="Symbol" w:hint="default"/>
+        <w:sz w:val="20"/>
+      </w:rPr>
+    </w:lvl>
+    <w:lvl w:ilvl="1" w:tentative="1">
+      <w:start w:val="1"/>
+      <w:numFmt w:val="bullet"/>
+      <w:lvlText w:val="o"/>
+      <w:lvlJc w:val="left"/>
+      <w:pPr>
+        <w:tabs>
+          <w:tab w:val="num" w:pos="1440"/>
+        </w:tabs>
+        <w:ind w:left="1440" w:hanging="360"/>
+      </w:pPr>
+      <w:rPr>
+        <w:rFonts w:ascii="Courier New" w:hAnsi="Courier New" w:hint="default"/>
+        <w:sz w:val="20"/>
+      </w:rPr>
+    </w:lvl>
+    <w:lvl w:ilvl="2" w:tentative="1">
+      <w:start w:val="1"/>
+      <w:numFmt w:val="bullet"/>
+      <w:lvlText w:val=""/>
+      <w:lvlJc w:val="left"/>
+      <w:pPr>
+        <w:tabs>
+          <w:tab w:val="num" w:pos="2160"/>
+        </w:tabs>
+        <w:ind w:left="2160" w:hanging="360"/>
+      </w:pPr>
+      <w:rPr>
+        <w:rFonts w:ascii="Wingdings" w:hAnsi="Wingdings" w:hint="default"/>
+        <w:sz w:val="20"/>
+      </w:rPr>
+    </w:lvl>
+    <w:lvl w:ilvl="3" w:tentative="1">
+      <w:start w:val="1"/>
+      <w:numFmt w:val="bullet"/>
+      <w:lvlText w:val=""/>
+      <w:lvlJc w:val="left"/>
+      <w:pPr>
+        <w:tabs>
+          <w:tab w:val="num" w:pos="2880"/>
+        </w:tabs>
+        <w:ind w:left="2880" w:hanging="360"/>
+      </w:pPr>
+      <w:rPr>
+        <w:rFonts w:ascii="Wingdings" w:hAnsi="Wingdings" w:hint="default"/>
+        <w:sz w:val="20"/>
+      </w:rPr>
+    </w:lvl>
+    <w:lvl w:ilvl="4" w:tentative="1">
+      <w:start w:val="1"/>
+      <w:numFmt w:val="bullet"/>
+      <w:lvlText w:val=""/>
+      <w:lvlJc w:val="left"/>
+      <w:pPr>
+        <w:tabs>
+          <w:tab w:val="num" w:pos="3600"/>
+        </w:tabs>
+        <w:ind w:left="3600" w:hanging="360"/>
+      </w:pPr>
+      <w:rPr>
+        <w:rFonts w:ascii="Wingdings" w:hAnsi="Wingdings" w:hint="default"/>
+        <w:sz w:val="20"/>
+      </w:rPr>
+    </w:lvl>
+    <w:lvl w:ilvl="5" w:tentative="1">
+      <w:start w:val="1"/>
+      <w:numFmt w:val="bullet"/>
+      <w:lvlText w:val=""/>
+      <w:lvlJc w:val="left"/>
+      <w:pPr>
+        <w:tabs>
+          <w:tab w:val="num" w:pos="4320"/>
+        </w:tabs>
+        <w:ind w:left="4320" w:hanging="360"/>
+      </w:pPr>
+      <w:rPr>
+        <w:rFonts w:ascii="Wingdings" w:hAnsi="Wingdings" w:hint="default"/>
+        <w:sz w:val="20"/>
+      </w:rPr>
+    </w:lvl>
+    <w:lvl w:ilvl="6" w:tentative="1">
+      <w:start w:val="1"/>
+      <w:numFmt w:val="bullet"/>
+      <w:lvlText w:val=""/>
+      <w:lvlJc w:val="left"/>
+      <w:pPr>
+        <w:tabs>
+          <w:tab w:val="num" w:pos="5040"/>
+        </w:tabs>
+        <w:ind w:left="5040" w:hanging="360"/>
+      </w:pPr>
+      <w:rPr>
+        <w:rFonts w:ascii="Wingdings" w:hAnsi="Wingdings" w:hint="default"/>
+        <w:sz w:val="20"/>
+      </w:rPr>
+    </w:lvl>
+    <w:lvl w:ilvl="7" w:tentative="1">
+      <w:start w:val="1"/>
+      <w:numFmt w:val="bullet"/>
+      <w:lvlText w:val=""/>
+      <w:lvlJc w:val="left"/>
+      <w:pPr>
+        <w:tabs>
+          <w:tab w:val="num" w:pos="5760"/>
+        </w:tabs>
+        <w:ind w:left="5760" w:hanging="360"/>
+      </w:pPr>
+      <w:rPr>
+        <w:rFonts w:ascii="Wingdings" w:hAnsi="Wingdings" w:hint="default"/>
+        <w:sz w:val="20"/>
+      </w:rPr>
+    </w:lvl>
+    <w:lvl w:ilvl="8" w:tentative="1">
+      <w:start w:val="1"/>
+      <w:numFmt w:val="bullet"/>
+      <w:lvlText w:val=""/>
+      <w:lvlJc w:val="left"/>
+      <w:pPr>
+        <w:tabs>
+          <w:tab w:val="num" w:pos="6480"/>
+        </w:tabs>
+        <w:ind w:left="6480" w:hanging="360"/>
+      </w:pPr>
+      <w:rPr>
+        <w:rFonts w:ascii="Wingdings" w:hAnsi="Wingdings" w:hint="default"/>
+        <w:sz w:val="20"/>
+      </w:rPr>
+    </w:lvl>
+  </w:abstractNum>
+  <w:abstractNum w:abstractNumId="1" w15:restartNumberingAfterBreak="0">
+    <w:nsid w:val="46A57C2A"/>
+    <w:multiLevelType w:val="multilevel"/>
+    <w:tmpl w:val="343EA9FC"/>
+    <w:lvl w:ilvl="0">
+      <w:start w:val="1"/>
+      <w:numFmt w:val="decimal"/>
+      <w:lvlText w:val="%1."/>
+      <w:lvlJc w:val="left"/>
+      <w:pPr>
+        <w:tabs>
+          <w:tab w:val="num" w:pos="720"/>
+        </w:tabs>
+        <w:ind w:left="720" w:hanging="360"/>
+      </w:pPr>
+    </w:lvl>
+    <w:lvl w:ilvl="1" w:tentative="1">
+      <w:start w:val="1"/>
+      <w:numFmt w:val="decimal"/>
+      <w:lvlText w:val="%2."/>
+      <w:lvlJc w:val="left"/>
+      <w:pPr>
+        <w:tabs>
+          <w:tab w:val="num" w:pos="1440"/>
+        </w:tabs>
+        <w:ind w:left="1440" w:hanging="360"/>
+      </w:pPr>
+    </w:lvl>
+    <w:lvl w:ilvl="2" w:tentative="1">
+      <w:start w:val="1"/>
+      <w:numFmt w:val="decimal"/>
+      <w:lvlText w:val="%3."/>
+      <w:lvlJc w:val="left"/>
+      <w:pPr>
+        <w:tabs>
+          <w:tab w:val="num" w:pos="2160"/>
+        </w:tabs>
+        <w:ind w:left="2160" w:hanging="360"/>
+      </w:pPr>
+    </w:lvl>
+    <w:lvl w:ilvl="3" w:tentative="1">
+      <w:start w:val="1"/>
+      <w:numFmt w:val="decimal"/>
+      <w:lvlText w:val="%4."/>
+      <w:lvlJc w:val="left"/>
+      <w:pPr>
+        <w:tabs>
+          <w:tab w:val="num" w:pos="2880"/>
+        </w:tabs>
+        <w:ind w:left="2880" w:hanging="360"/>
+      </w:pPr>
+    </w:lvl>
+    <w:lvl w:ilvl="4" w:tentative="1">
+      <w:start w:val="1"/>
+      <w:numFmt w:val="decimal"/>
+      <w:lvlText w:val="%5."/>
+      <w:lvlJc w:val="left"/>
+      <w:pPr>
+        <w:tabs>
+          <w:tab w:val="num" w:pos="3600"/>
+        </w:tabs>
+        <w:ind w:left="3600" w:hanging="360"/>
+      </w:pPr>
+    </w:lvl>
+    <w:lvl w:ilvl="5" w:tentative="1">
+      <w:start w:val="1"/>
+      <w:numFmt w:val="decimal"/>
+      <w:lvlText w:val="%6."/>
+      <w:lvlJc w:val="left"/>
+      <w:pPr>
+        <w:tabs>
+          <w:tab w:val="num" w:pos="4320"/>
+        </w:tabs>
+        <w:ind w:left="4320" w:hanging="360"/>
+      </w:pPr>
+    </w:lvl>
+    <w:lvl w:ilvl="6" w:tentative="1">
+      <w:start w:val="1"/>
+      <w:numFmt w:val="decimal"/>
+      <w:lvlText w:val="%7."/>
+      <w:lvlJc w:val="left"/>
+      <w:pPr>
+        <w:tabs>
+          <w:tab w:val="num" w:pos="5040"/>
+        </w:tabs>
+        <w:ind w:left="5040" w:hanging="360"/>
+      </w:pPr>
+    </w:lvl>
+    <w:lvl w:ilvl="7" w:tentative="1">
+      <w:start w:val="1"/>
+      <w:numFmt w:val="decimal"/>
+      <w:lvlText w:val="%8."/>
+      <w:lvlJc w:val="left"/>
+      <w:pPr>
+        <w:tabs>
+          <w:tab w:val="num" w:pos="5760"/>
+        </w:tabs>
+        <w:ind w:left="5760" w:hanging="360"/>
+      </w:pPr>
+    </w:lvl>
+    <w:lvl w:ilvl="8" w:tentative="1">
+      <w:start w:val="1"/>
+      <w:numFmt w:val="decimal"/>
+      <w:lvlText w:val="%9."/>
+      <w:lvlJc w:val="left"/>
+      <w:pPr>
+        <w:tabs>
+          <w:tab w:val="num" w:pos="6480"/>
+        </w:tabs>
+        <w:ind w:left="6480" w:hanging="360"/>
+      </w:pPr>
+    </w:lvl>
+  </w:abstractNum>
+  <w:abstractNum w:abstractNumId="2" w15:restartNumberingAfterBreak="0">
+    <w:nsid w:val="49144F2D"/>
+    <w:multiLevelType w:val="multilevel"/>
+    <w:tmpl w:val="908852E2"/>
+    <w:lvl w:ilvl="0">
+      <w:start w:val="1"/>
+      <w:numFmt w:val="bullet"/>
+      <w:lvlText w:val=""/>
+      <w:lvlJc w:val="left"/>
+      <w:pPr>
+        <w:tabs>
+          <w:tab w:val="num" w:pos="720"/>
+        </w:tabs>
+        <w:ind w:left="720" w:hanging="360"/>
+      </w:pPr>
+      <w:rPr>
+        <w:rFonts w:ascii="Symbol" w:hAnsi="Symbol" w:hint="default"/>
+        <w:sz w:val="20"/>
+      </w:rPr>
+    </w:lvl>
+    <w:lvl w:ilvl="1" w:tentative="1">
+      <w:start w:val="1"/>
+      <w:numFmt w:val="bullet"/>
+      <w:lvlText w:val="o"/>
+      <w:lvlJc w:val="left"/>
+      <w:pPr>
+        <w:tabs>
+          <w:tab w:val="num" w:pos="1440"/>
+        </w:tabs>
+        <w:ind w:left="1440" w:hanging="360"/>
+      </w:pPr>
+      <w:rPr>
+        <w:rFonts w:ascii="Courier New" w:hAnsi="Courier New" w:hint="default"/>
+        <w:sz w:val="20"/>
+      </w:rPr>
+    </w:lvl>
+    <w:lvl w:ilvl="2" w:tentative="1">
+      <w:start w:val="1"/>
+      <w:numFmt w:val="bullet"/>
+      <w:lvlText w:val=""/>
+      <w:lvlJc w:val="left"/>
+      <w:pPr>
+        <w:tabs>
+          <w:tab w:val="num" w:pos="2160"/>
+        </w:tabs>
+        <w:ind w:left="2160" w:hanging="360"/>
+      </w:pPr>
+      <w:rPr>
+        <w:rFonts w:ascii="Wingdings" w:hAnsi="Wingdings" w:hint="default"/>
+        <w:sz w:val="20"/>
+      </w:rPr>
+    </w:lvl>
+    <w:lvl w:ilvl="3" w:tentative="1">
+      <w:start w:val="1"/>
+      <w:numFmt w:val="bullet"/>
+      <w:lvlText w:val=""/>
+      <w:lvlJc w:val="left"/>
+      <w:pPr>
+        <w:tabs>
+          <w:tab w:val="num" w:pos="2880"/>
+        </w:tabs>
+        <w:ind w:left="2880" w:hanging="360"/>
+      </w:pPr>
+      <w:rPr>
+        <w:rFonts w:ascii="Wingdings" w:hAnsi="Wingdings" w:hint="default"/>
+        <w:sz w:val="20"/>
+      </w:rPr>
+    </w:lvl>
+    <w:lvl w:ilvl="4" w:tentative="1">
+      <w:start w:val="1"/>
+      <w:numFmt w:val="bullet"/>
+      <w:lvlText w:val=""/>
+      <w:lvlJc w:val="left"/>
+      <w:pPr>
+        <w:tabs>
+          <w:tab w:val="num" w:pos="3600"/>
+        </w:tabs>
+        <w:ind w:left="3600" w:hanging="360"/>
+      </w:pPr>
+      <w:rPr>
+        <w:rFonts w:ascii="Wingdings" w:hAnsi="Wingdings" w:hint="default"/>
+        <w:sz w:val="20"/>
+      </w:rPr>
+    </w:lvl>
+    <w:lvl w:ilvl="5" w:tentative="1">
+      <w:start w:val="1"/>
+      <w:numFmt w:val="bullet"/>
+      <w:lvlText w:val=""/>
+      <w:lvlJc w:val="left"/>
+      <w:pPr>
+        <w:tabs>
+          <w:tab w:val="num" w:pos="4320"/>
+        </w:tabs>
+        <w:ind w:left="4320" w:hanging="360"/>
+      </w:pPr>
+      <w:rPr>
+        <w:rFonts w:ascii="Wingdings" w:hAnsi="Wingdings" w:hint="default"/>
+        <w:sz w:val="20"/>
+      </w:rPr>
+    </w:lvl>
+    <w:lvl w:ilvl="6" w:tentative="1">
+      <w:start w:val="1"/>
+      <w:numFmt w:val="bullet"/>
+      <w:lvlText w:val=""/>
+      <w:lvlJc w:val="left"/>
+      <w:pPr>
+        <w:tabs>
+          <w:tab w:val="num" w:pos="5040"/>
+        </w:tabs>
+        <w:ind w:left="5040" w:hanging="360"/>
+      </w:pPr>
+      <w:rPr>
+        <w:rFonts w:ascii="Wingdings" w:hAnsi="Wingdings" w:hint="default"/>
+        <w:sz w:val="20"/>
+      </w:rPr>
+    </w:lvl>
+    <w:lvl w:ilvl="7" w:tentative="1">
+      <w:start w:val="1"/>
+      <w:numFmt w:val="bullet"/>
+      <w:lvlText w:val=""/>
+      <w:lvlJc w:val="left"/>
+      <w:pPr>
+        <w:tabs>
+          <w:tab w:val="num" w:pos="5760"/>
+        </w:tabs>
+        <w:ind w:left="5760" w:hanging="360"/>
+      </w:pPr>
+      <w:rPr>
+        <w:rFonts w:ascii="Wingdings" w:hAnsi="Wingdings" w:hint="default"/>
+        <w:sz w:val="20"/>
+      </w:rPr>
+    </w:lvl>
+    <w:lvl w:ilvl="8" w:tentative="1">
+      <w:start w:val="1"/>
+      <w:numFmt w:val="bullet"/>
+      <w:lvlText w:val=""/>
+      <w:lvlJc w:val="left"/>
+      <w:pPr>
+        <w:tabs>
+          <w:tab w:val="num" w:pos="6480"/>
+        </w:tabs>
+        <w:ind w:left="6480" w:hanging="360"/>
+      </w:pPr>
+      <w:rPr>
+        <w:rFonts w:ascii="Wingdings" w:hAnsi="Wingdings" w:hint="default"/>
+        <w:sz w:val="20"/>
+      </w:rPr>
+    </w:lvl>
+  </w:abstractNum>
+  <w:num w:numId="1">
+    <w:abstractNumId w:val="2"/>
+  </w:num>
+  <w:num w:numId="2">
+    <w:abstractNumId w:val="0"/>
+  </w:num>
+  <w:num w:numId="3">
+    <w:abstractNumId w:val="1"/>
+  </w:num>
+</w:numbering>
 </file>
 
 <file path=word/styles.xml><?xml version="1.0" encoding="utf-8"?>
@@ -733,10 +1526,29 @@
     <w:name w:val="Normal"/>
     <w:qFormat/>
   </w:style>
+  <w:style w:type="paragraph" w:styleId="Ttulo3">
+    <w:name w:val="heading 3"/>
+    <w:basedOn w:val="Normal"/>
+    <w:link w:val="Ttulo3Char"/>
+    <w:uiPriority w:val="9"/>
+    <w:qFormat/>
+    <w:rsid w:val="006512F6"/>
+    <w:pPr>
+      <w:spacing w:before="100" w:beforeAutospacing="1" w:after="100" w:afterAutospacing="1" w:line="240" w:lineRule="auto"/>
+      <w:outlineLvl w:val="2"/>
+    </w:pPr>
+    <w:rPr>
+      <w:rFonts w:eastAsia="Times New Roman" w:cs="Times New Roman"/>
+      <w:b/>
+      <w:bCs/>
+      <w:sz w:val="27"/>
+      <w:szCs w:val="27"/>
+      <w:lang w:eastAsia="pt-BR"/>
+    </w:rPr>
+  </w:style>
   <w:style w:type="character" w:default="1" w:styleId="Fontepargpadro">
     <w:name w:val="Default Paragraph Font"/>
     <w:uiPriority w:val="1"/>
-    <w:semiHidden/>
     <w:unhideWhenUsed/>
   </w:style>
   <w:style w:type="table" w:default="1" w:styleId="Tabelanormal">
@@ -759,6 +1571,48 @@
     <w:uiPriority w:val="99"/>
     <w:semiHidden/>
     <w:unhideWhenUsed/>
+  </w:style>
+  <w:style w:type="character" w:customStyle="1" w:styleId="Ttulo3Char">
+    <w:name w:val="Título 3 Char"/>
+    <w:basedOn w:val="Fontepargpadro"/>
+    <w:link w:val="Ttulo3"/>
+    <w:uiPriority w:val="9"/>
+    <w:rsid w:val="006512F6"/>
+    <w:rPr>
+      <w:rFonts w:eastAsia="Times New Roman" w:cs="Times New Roman"/>
+      <w:b/>
+      <w:bCs/>
+      <w:sz w:val="27"/>
+      <w:szCs w:val="27"/>
+      <w:lang w:eastAsia="pt-BR"/>
+    </w:rPr>
+  </w:style>
+  <w:style w:type="paragraph" w:styleId="NormalWeb">
+    <w:name w:val="Normal (Web)"/>
+    <w:basedOn w:val="Normal"/>
+    <w:uiPriority w:val="99"/>
+    <w:semiHidden/>
+    <w:unhideWhenUsed/>
+    <w:rsid w:val="006512F6"/>
+    <w:pPr>
+      <w:spacing w:before="100" w:beforeAutospacing="1" w:after="100" w:afterAutospacing="1" w:line="240" w:lineRule="auto"/>
+    </w:pPr>
+    <w:rPr>
+      <w:rFonts w:eastAsia="Times New Roman" w:cs="Times New Roman"/>
+      <w:szCs w:val="24"/>
+      <w:lang w:eastAsia="pt-BR"/>
+    </w:rPr>
+  </w:style>
+  <w:style w:type="character" w:styleId="Forte">
+    <w:name w:val="Strong"/>
+    <w:basedOn w:val="Fontepargpadro"/>
+    <w:uiPriority w:val="22"/>
+    <w:qFormat/>
+    <w:rsid w:val="006512F6"/>
+    <w:rPr>
+      <w:b/>
+      <w:bCs/>
+    </w:rPr>
   </w:style>
 </w:styles>
 </file>

</xml_diff>

<commit_message>
feat: adicionar funcao fetch no botao salvar para enviar dados ao backend
</commit_message>
<xml_diff>
--- a/Controle_Financeiro_Pessoal.docx
+++ b/Controle_Financeiro_Pessoal.docx
@@ -431,10 +431,13 @@
         <w:jc w:val="both"/>
       </w:pPr>
       <w:r>
-        <w:t>Apache Tomcat</w:t>
-      </w:r>
-      <w:bookmarkStart w:id="0" w:name="_GoBack"/>
-      <w:bookmarkEnd w:id="0"/>
+        <w:t xml:space="preserve">Apache </w:t>
+      </w:r>
+      <w:proofErr w:type="spellStart"/>
+      <w:r>
+        <w:t>Tomcat</w:t>
+      </w:r>
+      <w:proofErr w:type="spellEnd"/>
     </w:p>
     <w:p>
       <w:pPr>
@@ -688,7 +691,89 @@
     </w:p>
     <w:p>
       <w:pPr>
-        <w:ind w:left="360"/>
+        <w:pStyle w:val="Ttulo3"/>
+      </w:pPr>
+      <w:r>
+        <w:t xml:space="preserve">O que </w:t>
+      </w:r>
+      <w:bookmarkStart w:id="0" w:name="_GoBack"/>
+      <w:bookmarkEnd w:id="0"/>
+      <w:r>
+        <w:t>garantir no backend:</w:t>
+      </w:r>
+    </w:p>
+    <w:p>
+      <w:pPr>
+        <w:pStyle w:val="NormalWeb"/>
+        <w:numPr>
+          <w:ilvl w:val="0"/>
+          <w:numId w:val="4"/>
+        </w:numPr>
+      </w:pPr>
+      <w:r>
+        <w:t xml:space="preserve">Um </w:t>
+      </w:r>
+      <w:proofErr w:type="spellStart"/>
+      <w:r>
+        <w:t>servlet</w:t>
+      </w:r>
+      <w:proofErr w:type="spellEnd"/>
+      <w:r>
+        <w:t xml:space="preserve"> mapeado para </w:t>
+      </w:r>
+      <w:r>
+        <w:rPr>
+          <w:rStyle w:val="CdigoHTML"/>
+        </w:rPr>
+        <w:t>/salvar-dados</w:t>
+      </w:r>
+      <w:r>
+        <w:t xml:space="preserve"> no </w:t>
+      </w:r>
+      <w:r>
+        <w:rPr>
+          <w:rStyle w:val="CdigoHTML"/>
+        </w:rPr>
+        <w:t>web.xml</w:t>
+      </w:r>
+      <w:r>
+        <w:t>.</w:t>
+      </w:r>
+    </w:p>
+    <w:p>
+      <w:pPr>
+        <w:pStyle w:val="NormalWeb"/>
+        <w:numPr>
+          <w:ilvl w:val="0"/>
+          <w:numId w:val="4"/>
+        </w:numPr>
+      </w:pPr>
+      <w:r>
+        <w:t xml:space="preserve">Esse </w:t>
+      </w:r>
+      <w:proofErr w:type="spellStart"/>
+      <w:r>
+        <w:t>servlet</w:t>
+      </w:r>
+      <w:proofErr w:type="spellEnd"/>
+      <w:r>
+        <w:t xml:space="preserve"> deve aceitar requisições POST.</w:t>
+      </w:r>
+    </w:p>
+    <w:p>
+      <w:pPr>
+        <w:pStyle w:val="NormalWeb"/>
+        <w:numPr>
+          <w:ilvl w:val="0"/>
+          <w:numId w:val="4"/>
+        </w:numPr>
+      </w:pPr>
+      <w:r>
+        <w:t>Ele deve ler o corpo da requisição como JSON e salvar os dados no PostgreSQL.</w:t>
+      </w:r>
+    </w:p>
+    <w:p>
+      <w:pPr>
         <w:jc w:val="both"/>
       </w:pPr>
     </w:p>
@@ -859,6 +944,155 @@
     </w:lvl>
   </w:abstractNum>
   <w:abstractNum w:abstractNumId="1" w15:restartNumberingAfterBreak="0">
+    <w:nsid w:val="1B1E089B"/>
+    <w:multiLevelType w:val="multilevel"/>
+    <w:tmpl w:val="8F90FB00"/>
+    <w:lvl w:ilvl="0">
+      <w:start w:val="1"/>
+      <w:numFmt w:val="bullet"/>
+      <w:lvlText w:val=""/>
+      <w:lvlJc w:val="left"/>
+      <w:pPr>
+        <w:tabs>
+          <w:tab w:val="num" w:pos="720"/>
+        </w:tabs>
+        <w:ind w:left="720" w:hanging="360"/>
+      </w:pPr>
+      <w:rPr>
+        <w:rFonts w:ascii="Symbol" w:hAnsi="Symbol" w:hint="default"/>
+        <w:sz w:val="20"/>
+      </w:rPr>
+    </w:lvl>
+    <w:lvl w:ilvl="1" w:tentative="1">
+      <w:start w:val="1"/>
+      <w:numFmt w:val="bullet"/>
+      <w:lvlText w:val="o"/>
+      <w:lvlJc w:val="left"/>
+      <w:pPr>
+        <w:tabs>
+          <w:tab w:val="num" w:pos="1440"/>
+        </w:tabs>
+        <w:ind w:left="1440" w:hanging="360"/>
+      </w:pPr>
+      <w:rPr>
+        <w:rFonts w:ascii="Courier New" w:hAnsi="Courier New" w:hint="default"/>
+        <w:sz w:val="20"/>
+      </w:rPr>
+    </w:lvl>
+    <w:lvl w:ilvl="2" w:tentative="1">
+      <w:start w:val="1"/>
+      <w:numFmt w:val="bullet"/>
+      <w:lvlText w:val=""/>
+      <w:lvlJc w:val="left"/>
+      <w:pPr>
+        <w:tabs>
+          <w:tab w:val="num" w:pos="2160"/>
+        </w:tabs>
+        <w:ind w:left="2160" w:hanging="360"/>
+      </w:pPr>
+      <w:rPr>
+        <w:rFonts w:ascii="Wingdings" w:hAnsi="Wingdings" w:hint="default"/>
+        <w:sz w:val="20"/>
+      </w:rPr>
+    </w:lvl>
+    <w:lvl w:ilvl="3" w:tentative="1">
+      <w:start w:val="1"/>
+      <w:numFmt w:val="bullet"/>
+      <w:lvlText w:val=""/>
+      <w:lvlJc w:val="left"/>
+      <w:pPr>
+        <w:tabs>
+          <w:tab w:val="num" w:pos="2880"/>
+        </w:tabs>
+        <w:ind w:left="2880" w:hanging="360"/>
+      </w:pPr>
+      <w:rPr>
+        <w:rFonts w:ascii="Wingdings" w:hAnsi="Wingdings" w:hint="default"/>
+        <w:sz w:val="20"/>
+      </w:rPr>
+    </w:lvl>
+    <w:lvl w:ilvl="4" w:tentative="1">
+      <w:start w:val="1"/>
+      <w:numFmt w:val="bullet"/>
+      <w:lvlText w:val=""/>
+      <w:lvlJc w:val="left"/>
+      <w:pPr>
+        <w:tabs>
+          <w:tab w:val="num" w:pos="3600"/>
+        </w:tabs>
+        <w:ind w:left="3600" w:hanging="360"/>
+      </w:pPr>
+      <w:rPr>
+        <w:rFonts w:ascii="Wingdings" w:hAnsi="Wingdings" w:hint="default"/>
+        <w:sz w:val="20"/>
+      </w:rPr>
+    </w:lvl>
+    <w:lvl w:ilvl="5" w:tentative="1">
+      <w:start w:val="1"/>
+      <w:numFmt w:val="bullet"/>
+      <w:lvlText w:val=""/>
+      <w:lvlJc w:val="left"/>
+      <w:pPr>
+        <w:tabs>
+          <w:tab w:val="num" w:pos="4320"/>
+        </w:tabs>
+        <w:ind w:left="4320" w:hanging="360"/>
+      </w:pPr>
+      <w:rPr>
+        <w:rFonts w:ascii="Wingdings" w:hAnsi="Wingdings" w:hint="default"/>
+        <w:sz w:val="20"/>
+      </w:rPr>
+    </w:lvl>
+    <w:lvl w:ilvl="6" w:tentative="1">
+      <w:start w:val="1"/>
+      <w:numFmt w:val="bullet"/>
+      <w:lvlText w:val=""/>
+      <w:lvlJc w:val="left"/>
+      <w:pPr>
+        <w:tabs>
+          <w:tab w:val="num" w:pos="5040"/>
+        </w:tabs>
+        <w:ind w:left="5040" w:hanging="360"/>
+      </w:pPr>
+      <w:rPr>
+        <w:rFonts w:ascii="Wingdings" w:hAnsi="Wingdings" w:hint="default"/>
+        <w:sz w:val="20"/>
+      </w:rPr>
+    </w:lvl>
+    <w:lvl w:ilvl="7" w:tentative="1">
+      <w:start w:val="1"/>
+      <w:numFmt w:val="bullet"/>
+      <w:lvlText w:val=""/>
+      <w:lvlJc w:val="left"/>
+      <w:pPr>
+        <w:tabs>
+          <w:tab w:val="num" w:pos="5760"/>
+        </w:tabs>
+        <w:ind w:left="5760" w:hanging="360"/>
+      </w:pPr>
+      <w:rPr>
+        <w:rFonts w:ascii="Wingdings" w:hAnsi="Wingdings" w:hint="default"/>
+        <w:sz w:val="20"/>
+      </w:rPr>
+    </w:lvl>
+    <w:lvl w:ilvl="8" w:tentative="1">
+      <w:start w:val="1"/>
+      <w:numFmt w:val="bullet"/>
+      <w:lvlText w:val=""/>
+      <w:lvlJc w:val="left"/>
+      <w:pPr>
+        <w:tabs>
+          <w:tab w:val="num" w:pos="6480"/>
+        </w:tabs>
+        <w:ind w:left="6480" w:hanging="360"/>
+      </w:pPr>
+      <w:rPr>
+        <w:rFonts w:ascii="Wingdings" w:hAnsi="Wingdings" w:hint="default"/>
+        <w:sz w:val="20"/>
+      </w:rPr>
+    </w:lvl>
+  </w:abstractNum>
+  <w:abstractNum w:abstractNumId="2" w15:restartNumberingAfterBreak="0">
     <w:nsid w:val="46A57C2A"/>
     <w:multiLevelType w:val="multilevel"/>
     <w:tmpl w:val="343EA9FC"/>
@@ -971,7 +1205,7 @@
       </w:pPr>
     </w:lvl>
   </w:abstractNum>
-  <w:abstractNum w:abstractNumId="2" w15:restartNumberingAfterBreak="0">
+  <w:abstractNum w:abstractNumId="3" w15:restartNumberingAfterBreak="0">
     <w:nsid w:val="49144F2D"/>
     <w:multiLevelType w:val="multilevel"/>
     <w:tmpl w:val="908852E2"/>
@@ -1121,12 +1355,15 @@
     </w:lvl>
   </w:abstractNum>
   <w:num w:numId="1">
-    <w:abstractNumId w:val="2"/>
+    <w:abstractNumId w:val="3"/>
   </w:num>
   <w:num w:numId="2">
     <w:abstractNumId w:val="0"/>
   </w:num>
   <w:num w:numId="3">
+    <w:abstractNumId w:val="2"/>
+  </w:num>
+  <w:num w:numId="4">
     <w:abstractNumId w:val="1"/>
   </w:num>
 </w:numbering>
@@ -1614,6 +1851,19 @@
       <w:bCs/>
     </w:rPr>
   </w:style>
+  <w:style w:type="character" w:styleId="CdigoHTML">
+    <w:name w:val="HTML Code"/>
+    <w:basedOn w:val="Fontepargpadro"/>
+    <w:uiPriority w:val="99"/>
+    <w:semiHidden/>
+    <w:unhideWhenUsed/>
+    <w:rsid w:val="000B78DA"/>
+    <w:rPr>
+      <w:rFonts w:ascii="Courier New" w:eastAsia="Times New Roman" w:hAnsi="Courier New" w:cs="Courier New"/>
+      <w:sz w:val="20"/>
+      <w:szCs w:val="20"/>
+    </w:rPr>
+  </w:style>
 </w:styles>
 </file>
 

</xml_diff>

<commit_message>
feat: criar layout da tela de login com campos e botoes de enviar e cadastro
</commit_message>
<xml_diff>
--- a/Controle_Financeiro_Pessoal.docx
+++ b/Controle_Financeiro_Pessoal.docx
@@ -266,6 +266,10 @@
     <w:p>
       <w:pPr>
         <w:jc w:val="both"/>
+        <w:rPr>
+          <w:b/>
+          <w:color w:val="000000" w:themeColor="text1"/>
+        </w:rPr>
       </w:pPr>
       <w:r>
         <w:t xml:space="preserve">A tabela </w:t>
@@ -319,458 +323,1118 @@
     </w:p>
     <w:p>
       <w:pPr>
-        <w:jc w:val="both"/>
-      </w:pPr>
-    </w:p>
-    <w:p>
-      <w:pPr>
-        <w:jc w:val="both"/>
+        <w:jc w:val="center"/>
         <w:rPr>
           <w:b/>
-          <w:bCs/>
+          <w:color w:val="000000" w:themeColor="text1"/>
         </w:rPr>
       </w:pPr>
       <w:r>
         <w:rPr>
           <w:b/>
-          <w:bCs/>
+          <w:color w:val="000000" w:themeColor="text1"/>
         </w:rPr>
-        <w:t>Estrutura básica do projeto</w:t>
+        <w:drawing>
+          <wp:inline distT="0" distB="0" distL="0" distR="0" wp14:anchorId="32383881" wp14:editId="2EA9607A">
+            <wp:extent cx="3838575" cy="2387825"/>
+            <wp:effectExtent l="0" t="0" r="0" b="0"/>
+            <wp:docPr id="1" name="Imagem 1"/>
+            <wp:cNvGraphicFramePr>
+              <a:graphicFrameLocks xmlns:a="http://schemas.openxmlformats.org/drawingml/2006/main" noChangeAspect="1"/>
+            </wp:cNvGraphicFramePr>
+            <a:graphic xmlns:a="http://schemas.openxmlformats.org/drawingml/2006/main">
+              <a:graphicData uri="http://schemas.openxmlformats.org/drawingml/2006/picture">
+                <pic:pic xmlns:pic="http://schemas.openxmlformats.org/drawingml/2006/picture">
+                  <pic:nvPicPr>
+                    <pic:cNvPr id="1" name=""/>
+                    <pic:cNvPicPr/>
+                  </pic:nvPicPr>
+                  <pic:blipFill>
+                    <a:blip r:embed="rId5"/>
+                    <a:stretch>
+                      <a:fillRect/>
+                    </a:stretch>
+                  </pic:blipFill>
+                  <pic:spPr>
+                    <a:xfrm>
+                      <a:off x="0" y="0"/>
+                      <a:ext cx="3895237" cy="2423072"/>
+                    </a:xfrm>
+                    <a:prstGeom prst="rect">
+                      <a:avLst/>
+                    </a:prstGeom>
+                  </pic:spPr>
+                </pic:pic>
+              </a:graphicData>
+            </a:graphic>
+          </wp:inline>
+        </w:drawing>
       </w:r>
     </w:p>
+    <w:tbl>
+      <w:tblPr>
+        <w:tblW w:w="0" w:type="auto"/>
+        <w:tblCellSpacing w:w="15" w:type="dxa"/>
+        <w:tblCellMar>
+          <w:top w:w="15" w:type="dxa"/>
+          <w:left w:w="15" w:type="dxa"/>
+          <w:bottom w:w="15" w:type="dxa"/>
+          <w:right w:w="15" w:type="dxa"/>
+        </w:tblCellMar>
+        <w:tblLook w:val="04A0" w:firstRow="1" w:lastRow="0" w:firstColumn="1" w:lastColumn="0" w:noHBand="0" w:noVBand="1"/>
+      </w:tblPr>
+      <w:tblGrid>
+        <w:gridCol w:w="8357"/>
+        <w:gridCol w:w="66"/>
+        <w:gridCol w:w="81"/>
+      </w:tblGrid>
+      <w:tr>
+        <w:trPr>
+          <w:tblHeader/>
+          <w:tblCellSpacing w:w="15" w:type="dxa"/>
+        </w:trPr>
+        <w:tc>
+          <w:tcPr>
+            <w:tcW w:w="0" w:type="auto"/>
+            <w:vAlign w:val="center"/>
+          </w:tcPr>
+          <w:p>
+            <w:pPr>
+              <w:spacing w:after="0" w:line="240" w:lineRule="auto"/>
+              <w:jc w:val="both"/>
+              <w:rPr>
+                <w:rFonts w:eastAsia="Times New Roman" w:cs="Times New Roman"/>
+                <w:b/>
+                <w:bCs/>
+                <w:szCs w:val="24"/>
+                <w:lang w:eastAsia="pt-BR"/>
+              </w:rPr>
+            </w:pPr>
+          </w:p>
+        </w:tc>
+        <w:tc>
+          <w:tcPr>
+            <w:tcW w:w="0" w:type="auto"/>
+            <w:vAlign w:val="center"/>
+          </w:tcPr>
+          <w:p>
+            <w:pPr>
+              <w:spacing w:after="0" w:line="240" w:lineRule="auto"/>
+              <w:jc w:val="center"/>
+              <w:rPr>
+                <w:rFonts w:eastAsia="Times New Roman" w:cs="Times New Roman"/>
+                <w:b/>
+                <w:bCs/>
+                <w:szCs w:val="24"/>
+                <w:lang w:eastAsia="pt-BR"/>
+              </w:rPr>
+            </w:pPr>
+          </w:p>
+        </w:tc>
+        <w:tc>
+          <w:tcPr>
+            <w:tcW w:w="0" w:type="auto"/>
+            <w:vAlign w:val="center"/>
+          </w:tcPr>
+          <w:p>
+            <w:pPr>
+              <w:spacing w:after="0" w:line="240" w:lineRule="auto"/>
+              <w:jc w:val="center"/>
+              <w:rPr>
+                <w:rFonts w:eastAsia="Times New Roman" w:cs="Times New Roman"/>
+                <w:b/>
+                <w:bCs/>
+                <w:szCs w:val="24"/>
+                <w:lang w:eastAsia="pt-BR"/>
+              </w:rPr>
+            </w:pPr>
+          </w:p>
+        </w:tc>
+      </w:tr>
+      <w:tr>
+        <w:trPr>
+          <w:tblHeader/>
+          <w:tblCellSpacing w:w="15" w:type="dxa"/>
+        </w:trPr>
+        <w:tc>
+          <w:tcPr>
+            <w:tcW w:w="0" w:type="auto"/>
+            <w:vAlign w:val="center"/>
+          </w:tcPr>
+          <w:p>
+            <w:pPr>
+              <w:spacing w:after="0" w:line="240" w:lineRule="auto"/>
+              <w:jc w:val="both"/>
+              <w:rPr>
+                <w:rFonts w:eastAsia="Times New Roman" w:cs="Times New Roman"/>
+                <w:b/>
+                <w:bCs/>
+                <w:szCs w:val="24"/>
+                <w:lang w:eastAsia="pt-BR"/>
+              </w:rPr>
+            </w:pPr>
+            <w:bookmarkStart w:id="0" w:name="_GoBack"/>
+            <w:bookmarkEnd w:id="0"/>
+          </w:p>
+        </w:tc>
+        <w:tc>
+          <w:tcPr>
+            <w:tcW w:w="0" w:type="auto"/>
+            <w:vAlign w:val="center"/>
+          </w:tcPr>
+          <w:p>
+            <w:pPr>
+              <w:spacing w:after="0" w:line="240" w:lineRule="auto"/>
+              <w:jc w:val="center"/>
+              <w:rPr>
+                <w:rFonts w:eastAsia="Times New Roman" w:cs="Times New Roman"/>
+                <w:b/>
+                <w:bCs/>
+                <w:szCs w:val="24"/>
+                <w:lang w:eastAsia="pt-BR"/>
+              </w:rPr>
+            </w:pPr>
+          </w:p>
+        </w:tc>
+        <w:tc>
+          <w:tcPr>
+            <w:tcW w:w="0" w:type="auto"/>
+            <w:vAlign w:val="center"/>
+          </w:tcPr>
+          <w:p>
+            <w:pPr>
+              <w:spacing w:after="0" w:line="240" w:lineRule="auto"/>
+              <w:jc w:val="center"/>
+              <w:rPr>
+                <w:rFonts w:eastAsia="Times New Roman" w:cs="Times New Roman"/>
+                <w:b/>
+                <w:bCs/>
+                <w:szCs w:val="24"/>
+                <w:lang w:eastAsia="pt-BR"/>
+              </w:rPr>
+            </w:pPr>
+          </w:p>
+        </w:tc>
+      </w:tr>
+      <w:tr>
+        <w:trPr>
+          <w:tblCellSpacing w:w="15" w:type="dxa"/>
+        </w:trPr>
+        <w:tc>
+          <w:tcPr>
+            <w:tcW w:w="0" w:type="auto"/>
+            <w:vAlign w:val="center"/>
+          </w:tcPr>
+          <w:p>
+            <w:pPr>
+              <w:jc w:val="both"/>
+            </w:pPr>
+          </w:p>
+          <w:p>
+            <w:pPr>
+              <w:jc w:val="both"/>
+              <w:rPr>
+                <w:b/>
+                <w:bCs/>
+              </w:rPr>
+            </w:pPr>
+            <w:r>
+              <w:rPr>
+                <w:b/>
+                <w:bCs/>
+              </w:rPr>
+              <w:t>Estrutura básica do projeto</w:t>
+            </w:r>
+          </w:p>
+          <w:p>
+            <w:pPr>
+              <w:jc w:val="both"/>
+            </w:pPr>
+            <w:r>
+              <w:rPr>
+                <w:b/>
+                <w:bCs/>
+              </w:rPr>
+              <w:t>Backend (Java + JDBC):</w:t>
+            </w:r>
+          </w:p>
+          <w:p>
+            <w:pPr>
+              <w:numPr>
+                <w:ilvl w:val="0"/>
+                <w:numId w:val="1"/>
+              </w:numPr>
+              <w:jc w:val="both"/>
+            </w:pPr>
+            <w:r>
+              <w:t>Crie um projeto Java com estrutura MVC (</w:t>
+            </w:r>
+            <w:proofErr w:type="spellStart"/>
+            <w:r>
+              <w:t>Model-View-Controller</w:t>
+            </w:r>
+            <w:proofErr w:type="spellEnd"/>
+            <w:r>
+              <w:t>).</w:t>
+            </w:r>
+          </w:p>
+          <w:p>
+            <w:pPr>
+              <w:numPr>
+                <w:ilvl w:val="0"/>
+                <w:numId w:val="1"/>
+              </w:numPr>
+              <w:jc w:val="both"/>
+            </w:pPr>
+            <w:r>
+              <w:t xml:space="preserve">Use </w:t>
+            </w:r>
+            <w:proofErr w:type="spellStart"/>
+            <w:r>
+              <w:t>servlets</w:t>
+            </w:r>
+            <w:proofErr w:type="spellEnd"/>
+            <w:r>
+              <w:t xml:space="preserve"> para lidar com requisições HTTP.</w:t>
+            </w:r>
+          </w:p>
+          <w:p>
+            <w:pPr>
+              <w:numPr>
+                <w:ilvl w:val="0"/>
+                <w:numId w:val="1"/>
+              </w:numPr>
+              <w:jc w:val="both"/>
+            </w:pPr>
+            <w:r>
+              <w:t xml:space="preserve">Use JDBC para conectar ao </w:t>
+            </w:r>
+            <w:proofErr w:type="spellStart"/>
+            <w:r>
+              <w:t>PostgreSQL</w:t>
+            </w:r>
+            <w:proofErr w:type="spellEnd"/>
+            <w:r>
+              <w:t xml:space="preserve"> e executar comandos SQL.</w:t>
+            </w:r>
+          </w:p>
+          <w:p>
+            <w:pPr>
+              <w:numPr>
+                <w:ilvl w:val="0"/>
+                <w:numId w:val="1"/>
+              </w:numPr>
+              <w:jc w:val="both"/>
+            </w:pPr>
+            <w:r>
+              <w:t xml:space="preserve">Configure o web.xml para mapear seus </w:t>
+            </w:r>
+            <w:proofErr w:type="spellStart"/>
+            <w:r>
+              <w:t>servlets</w:t>
+            </w:r>
+            <w:proofErr w:type="spellEnd"/>
+            <w:r>
+              <w:t>.</w:t>
+            </w:r>
+          </w:p>
+          <w:p>
+            <w:pPr>
+              <w:numPr>
+                <w:ilvl w:val="0"/>
+                <w:numId w:val="1"/>
+              </w:numPr>
+              <w:jc w:val="both"/>
+            </w:pPr>
+            <w:r>
+              <w:t xml:space="preserve">Apache </w:t>
+            </w:r>
+            <w:proofErr w:type="spellStart"/>
+            <w:r>
+              <w:t>Tomcat</w:t>
+            </w:r>
+            <w:proofErr w:type="spellEnd"/>
+          </w:p>
+          <w:p>
+            <w:pPr>
+              <w:jc w:val="both"/>
+            </w:pPr>
+            <w:r>
+              <w:rPr>
+                <w:b/>
+                <w:bCs/>
+              </w:rPr>
+              <w:t>Frontend (HTML/CSS/JS):</w:t>
+            </w:r>
+          </w:p>
+          <w:p>
+            <w:pPr>
+              <w:numPr>
+                <w:ilvl w:val="0"/>
+                <w:numId w:val="2"/>
+              </w:numPr>
+              <w:jc w:val="both"/>
+            </w:pPr>
+            <w:r>
+              <w:t>Crie páginas HTML com formulários para criar e editar dados.</w:t>
+            </w:r>
+          </w:p>
+          <w:p>
+            <w:pPr>
+              <w:numPr>
+                <w:ilvl w:val="0"/>
+                <w:numId w:val="2"/>
+              </w:numPr>
+              <w:jc w:val="both"/>
+            </w:pPr>
+            <w:r>
+              <w:t>Use CSS para estilizar.</w:t>
+            </w:r>
+          </w:p>
+          <w:p>
+            <w:pPr>
+              <w:numPr>
+                <w:ilvl w:val="0"/>
+                <w:numId w:val="2"/>
+              </w:numPr>
+              <w:jc w:val="both"/>
+            </w:pPr>
+            <w:r>
+              <w:t xml:space="preserve">Use </w:t>
+            </w:r>
+            <w:proofErr w:type="spellStart"/>
+            <w:r>
+              <w:t>JavaScript</w:t>
+            </w:r>
+            <w:proofErr w:type="spellEnd"/>
+            <w:r>
+              <w:t xml:space="preserve"> para melhorar a experiência do usuário (validações, AJAX, </w:t>
+            </w:r>
+            <w:proofErr w:type="spellStart"/>
+            <w:r>
+              <w:t>etc</w:t>
+            </w:r>
+            <w:proofErr w:type="spellEnd"/>
+            <w:r>
+              <w:t>).</w:t>
+            </w:r>
+          </w:p>
+          <w:p>
+            <w:pPr>
+              <w:spacing w:before="100" w:beforeAutospacing="1" w:after="100" w:afterAutospacing="1" w:line="240" w:lineRule="auto"/>
+              <w:jc w:val="both"/>
+              <w:outlineLvl w:val="2"/>
+              <w:rPr>
+                <w:rFonts w:eastAsia="Times New Roman" w:cs="Times New Roman"/>
+                <w:b/>
+                <w:bCs/>
+                <w:sz w:val="27"/>
+                <w:szCs w:val="27"/>
+                <w:lang w:eastAsia="pt-BR"/>
+              </w:rPr>
+            </w:pPr>
+            <w:r>
+              <w:rPr>
+                <w:rFonts w:eastAsia="Times New Roman" w:cs="Times New Roman"/>
+                <w:b/>
+                <w:bCs/>
+                <w:sz w:val="27"/>
+                <w:szCs w:val="27"/>
+                <w:lang w:eastAsia="pt-BR"/>
+              </w:rPr>
+              <w:t>Exemplo de fluxo CRUD</w:t>
+            </w:r>
+          </w:p>
+          <w:p>
+            <w:pPr>
+              <w:numPr>
+                <w:ilvl w:val="0"/>
+                <w:numId w:val="3"/>
+              </w:numPr>
+              <w:spacing w:before="100" w:beforeAutospacing="1" w:after="100" w:afterAutospacing="1" w:line="240" w:lineRule="auto"/>
+              <w:jc w:val="both"/>
+              <w:rPr>
+                <w:rFonts w:eastAsia="Times New Roman" w:cs="Times New Roman"/>
+                <w:szCs w:val="24"/>
+                <w:lang w:eastAsia="pt-BR"/>
+              </w:rPr>
+            </w:pPr>
+            <w:proofErr w:type="spellStart"/>
+            <w:r>
+              <w:rPr>
+                <w:rFonts w:eastAsia="Times New Roman" w:cs="Times New Roman"/>
+                <w:b/>
+                <w:bCs/>
+                <w:szCs w:val="24"/>
+                <w:lang w:eastAsia="pt-BR"/>
+              </w:rPr>
+              <w:t>Create</w:t>
+            </w:r>
+            <w:proofErr w:type="spellEnd"/>
+            <w:r>
+              <w:rPr>
+                <w:rFonts w:eastAsia="Times New Roman" w:cs="Times New Roman"/>
+                <w:szCs w:val="24"/>
+                <w:lang w:eastAsia="pt-BR"/>
+              </w:rPr>
+              <w:t xml:space="preserve">: Formulário HTML envia dados via POST para um </w:t>
+            </w:r>
+            <w:proofErr w:type="spellStart"/>
+            <w:r>
+              <w:rPr>
+                <w:rFonts w:eastAsia="Times New Roman" w:cs="Times New Roman"/>
+                <w:szCs w:val="24"/>
+                <w:lang w:eastAsia="pt-BR"/>
+              </w:rPr>
+              <w:t>servlet</w:t>
+            </w:r>
+            <w:proofErr w:type="spellEnd"/>
+            <w:r>
+              <w:rPr>
+                <w:rFonts w:eastAsia="Times New Roman" w:cs="Times New Roman"/>
+                <w:szCs w:val="24"/>
+                <w:lang w:eastAsia="pt-BR"/>
+              </w:rPr>
+              <w:t>.</w:t>
+            </w:r>
+          </w:p>
+          <w:p>
+            <w:pPr>
+              <w:numPr>
+                <w:ilvl w:val="0"/>
+                <w:numId w:val="3"/>
+              </w:numPr>
+              <w:spacing w:before="100" w:beforeAutospacing="1" w:after="100" w:afterAutospacing="1" w:line="240" w:lineRule="auto"/>
+              <w:jc w:val="both"/>
+              <w:rPr>
+                <w:rFonts w:eastAsia="Times New Roman" w:cs="Times New Roman"/>
+                <w:szCs w:val="24"/>
+                <w:lang w:eastAsia="pt-BR"/>
+              </w:rPr>
+            </w:pPr>
+            <w:proofErr w:type="spellStart"/>
+            <w:r>
+              <w:rPr>
+                <w:rFonts w:eastAsia="Times New Roman" w:cs="Times New Roman"/>
+                <w:b/>
+                <w:bCs/>
+                <w:szCs w:val="24"/>
+                <w:lang w:eastAsia="pt-BR"/>
+              </w:rPr>
+              <w:t>Read</w:t>
+            </w:r>
+            <w:proofErr w:type="spellEnd"/>
+            <w:r>
+              <w:rPr>
+                <w:rFonts w:eastAsia="Times New Roman" w:cs="Times New Roman"/>
+                <w:szCs w:val="24"/>
+                <w:lang w:eastAsia="pt-BR"/>
+              </w:rPr>
+              <w:t xml:space="preserve">: </w:t>
+            </w:r>
+            <w:proofErr w:type="spellStart"/>
+            <w:r>
+              <w:rPr>
+                <w:rFonts w:eastAsia="Times New Roman" w:cs="Times New Roman"/>
+                <w:szCs w:val="24"/>
+                <w:lang w:eastAsia="pt-BR"/>
+              </w:rPr>
+              <w:t>Servlet</w:t>
+            </w:r>
+            <w:proofErr w:type="spellEnd"/>
+            <w:r>
+              <w:rPr>
+                <w:rFonts w:eastAsia="Times New Roman" w:cs="Times New Roman"/>
+                <w:szCs w:val="24"/>
+                <w:lang w:eastAsia="pt-BR"/>
+              </w:rPr>
+              <w:t xml:space="preserve"> consulta o banco e retorna dados para exibir.</w:t>
+            </w:r>
+          </w:p>
+          <w:p>
+            <w:pPr>
+              <w:numPr>
+                <w:ilvl w:val="0"/>
+                <w:numId w:val="3"/>
+              </w:numPr>
+              <w:spacing w:before="100" w:beforeAutospacing="1" w:after="100" w:afterAutospacing="1" w:line="240" w:lineRule="auto"/>
+              <w:jc w:val="both"/>
+              <w:rPr>
+                <w:rFonts w:eastAsia="Times New Roman" w:cs="Times New Roman"/>
+                <w:szCs w:val="24"/>
+                <w:lang w:eastAsia="pt-BR"/>
+              </w:rPr>
+            </w:pPr>
+            <w:r>
+              <w:rPr>
+                <w:rFonts w:eastAsia="Times New Roman" w:cs="Times New Roman"/>
+                <w:b/>
+                <w:bCs/>
+                <w:szCs w:val="24"/>
+                <w:lang w:eastAsia="pt-BR"/>
+              </w:rPr>
+              <w:t>Update</w:t>
+            </w:r>
+            <w:r>
+              <w:rPr>
+                <w:rFonts w:eastAsia="Times New Roman" w:cs="Times New Roman"/>
+                <w:szCs w:val="24"/>
+                <w:lang w:eastAsia="pt-BR"/>
+              </w:rPr>
+              <w:t>: Formulário com dados preenchidos envia via POST/PUT.</w:t>
+            </w:r>
+          </w:p>
+          <w:p>
+            <w:pPr>
+              <w:numPr>
+                <w:ilvl w:val="0"/>
+                <w:numId w:val="3"/>
+              </w:numPr>
+              <w:spacing w:before="100" w:beforeAutospacing="1" w:after="100" w:afterAutospacing="1" w:line="240" w:lineRule="auto"/>
+              <w:jc w:val="both"/>
+              <w:rPr>
+                <w:rFonts w:eastAsia="Times New Roman" w:cs="Times New Roman"/>
+                <w:szCs w:val="24"/>
+                <w:lang w:eastAsia="pt-BR"/>
+              </w:rPr>
+            </w:pPr>
+            <w:r>
+              <w:rPr>
+                <w:rFonts w:eastAsia="Times New Roman" w:cs="Times New Roman"/>
+                <w:b/>
+                <w:bCs/>
+                <w:szCs w:val="24"/>
+                <w:lang w:eastAsia="pt-BR"/>
+              </w:rPr>
+              <w:t>Delete</w:t>
+            </w:r>
+            <w:r>
+              <w:rPr>
+                <w:rFonts w:eastAsia="Times New Roman" w:cs="Times New Roman"/>
+                <w:szCs w:val="24"/>
+                <w:lang w:eastAsia="pt-BR"/>
+              </w:rPr>
+              <w:t>: Botão que envia requisição para deletar um item.</w:t>
+            </w:r>
+          </w:p>
+          <w:p>
+            <w:pPr>
+              <w:pStyle w:val="Ttulo3"/>
+              <w:jc w:val="both"/>
+            </w:pPr>
+            <w:r>
+              <w:t>O que garantir no backend:</w:t>
+            </w:r>
+          </w:p>
+          <w:p>
+            <w:pPr>
+              <w:pStyle w:val="NormalWeb"/>
+              <w:numPr>
+                <w:ilvl w:val="0"/>
+                <w:numId w:val="4"/>
+              </w:numPr>
+              <w:jc w:val="both"/>
+            </w:pPr>
+            <w:r>
+              <w:t xml:space="preserve">Um </w:t>
+            </w:r>
+            <w:proofErr w:type="spellStart"/>
+            <w:r>
+              <w:t>servlet</w:t>
+            </w:r>
+            <w:proofErr w:type="spellEnd"/>
+            <w:r>
+              <w:t xml:space="preserve"> mapeado para </w:t>
+            </w:r>
+            <w:r>
+              <w:rPr>
+                <w:rStyle w:val="CdigoHTML"/>
+              </w:rPr>
+              <w:t>/salvar-dados</w:t>
+            </w:r>
+            <w:r>
+              <w:t xml:space="preserve"> no </w:t>
+            </w:r>
+            <w:r>
+              <w:rPr>
+                <w:rStyle w:val="CdigoHTML"/>
+              </w:rPr>
+              <w:t>web.xml</w:t>
+            </w:r>
+            <w:r>
+              <w:t>.</w:t>
+            </w:r>
+          </w:p>
+          <w:p>
+            <w:pPr>
+              <w:pStyle w:val="NormalWeb"/>
+              <w:numPr>
+                <w:ilvl w:val="0"/>
+                <w:numId w:val="4"/>
+              </w:numPr>
+              <w:jc w:val="both"/>
+            </w:pPr>
+            <w:r>
+              <w:t xml:space="preserve">Esse </w:t>
+            </w:r>
+            <w:proofErr w:type="spellStart"/>
+            <w:r>
+              <w:t>servlet</w:t>
+            </w:r>
+            <w:proofErr w:type="spellEnd"/>
+            <w:r>
+              <w:t xml:space="preserve"> deve aceitar requisições POST.</w:t>
+            </w:r>
+          </w:p>
+          <w:p>
+            <w:pPr>
+              <w:pStyle w:val="NormalWeb"/>
+              <w:numPr>
+                <w:ilvl w:val="0"/>
+                <w:numId w:val="4"/>
+              </w:numPr>
+              <w:jc w:val="both"/>
+            </w:pPr>
+            <w:r>
+              <w:t xml:space="preserve">Ele deve ler o corpo da requisição como JSON e salvar os dados no </w:t>
+            </w:r>
+            <w:proofErr w:type="spellStart"/>
+            <w:r>
+              <w:t>PostgreSQL</w:t>
+            </w:r>
+            <w:proofErr w:type="spellEnd"/>
+            <w:r>
+              <w:t>.</w:t>
+            </w:r>
+          </w:p>
+          <w:p>
+            <w:pPr>
+              <w:spacing w:after="0" w:line="240" w:lineRule="auto"/>
+              <w:jc w:val="both"/>
+              <w:rPr>
+                <w:rFonts w:eastAsia="Times New Roman" w:cs="Times New Roman"/>
+                <w:szCs w:val="24"/>
+                <w:lang w:eastAsia="pt-BR"/>
+              </w:rPr>
+            </w:pPr>
+          </w:p>
+        </w:tc>
+        <w:tc>
+          <w:tcPr>
+            <w:tcW w:w="0" w:type="auto"/>
+            <w:vAlign w:val="center"/>
+          </w:tcPr>
+          <w:p>
+            <w:pPr>
+              <w:spacing w:after="0" w:line="240" w:lineRule="auto"/>
+              <w:rPr>
+                <w:rFonts w:eastAsia="Times New Roman" w:cs="Times New Roman"/>
+                <w:szCs w:val="24"/>
+                <w:lang w:eastAsia="pt-BR"/>
+              </w:rPr>
+            </w:pPr>
+          </w:p>
+        </w:tc>
+        <w:tc>
+          <w:tcPr>
+            <w:tcW w:w="0" w:type="auto"/>
+            <w:vAlign w:val="center"/>
+          </w:tcPr>
+          <w:p>
+            <w:pPr>
+              <w:spacing w:after="0" w:line="240" w:lineRule="auto"/>
+              <w:rPr>
+                <w:rFonts w:eastAsia="Times New Roman" w:cs="Times New Roman"/>
+                <w:szCs w:val="24"/>
+                <w:lang w:eastAsia="pt-BR"/>
+              </w:rPr>
+            </w:pPr>
+          </w:p>
+        </w:tc>
+      </w:tr>
+      <w:tr>
+        <w:trPr>
+          <w:tblCellSpacing w:w="15" w:type="dxa"/>
+        </w:trPr>
+        <w:tc>
+          <w:tcPr>
+            <w:tcW w:w="0" w:type="auto"/>
+            <w:vAlign w:val="center"/>
+          </w:tcPr>
+          <w:p>
+            <w:pPr>
+              <w:spacing w:after="0" w:line="240" w:lineRule="auto"/>
+              <w:jc w:val="both"/>
+              <w:rPr>
+                <w:rFonts w:eastAsia="Times New Roman" w:cs="Times New Roman"/>
+                <w:szCs w:val="24"/>
+                <w:lang w:eastAsia="pt-BR"/>
+              </w:rPr>
+            </w:pPr>
+          </w:p>
+        </w:tc>
+        <w:tc>
+          <w:tcPr>
+            <w:tcW w:w="0" w:type="auto"/>
+            <w:vAlign w:val="center"/>
+          </w:tcPr>
+          <w:p>
+            <w:pPr>
+              <w:spacing w:after="0" w:line="240" w:lineRule="auto"/>
+              <w:rPr>
+                <w:rFonts w:eastAsia="Times New Roman" w:cs="Times New Roman"/>
+                <w:szCs w:val="24"/>
+                <w:lang w:eastAsia="pt-BR"/>
+              </w:rPr>
+            </w:pPr>
+          </w:p>
+        </w:tc>
+        <w:tc>
+          <w:tcPr>
+            <w:tcW w:w="0" w:type="auto"/>
+            <w:vAlign w:val="center"/>
+          </w:tcPr>
+          <w:p>
+            <w:pPr>
+              <w:spacing w:after="0" w:line="240" w:lineRule="auto"/>
+              <w:rPr>
+                <w:rFonts w:eastAsia="Times New Roman" w:cs="Times New Roman"/>
+                <w:szCs w:val="24"/>
+                <w:lang w:eastAsia="pt-BR"/>
+              </w:rPr>
+            </w:pPr>
+          </w:p>
+        </w:tc>
+      </w:tr>
+      <w:tr>
+        <w:trPr>
+          <w:tblCellSpacing w:w="15" w:type="dxa"/>
+        </w:trPr>
+        <w:tc>
+          <w:tcPr>
+            <w:tcW w:w="0" w:type="auto"/>
+            <w:vAlign w:val="center"/>
+          </w:tcPr>
+          <w:p>
+            <w:pPr>
+              <w:spacing w:after="0" w:line="240" w:lineRule="auto"/>
+              <w:jc w:val="both"/>
+              <w:rPr>
+                <w:rFonts w:eastAsia="Times New Roman" w:cs="Times New Roman"/>
+                <w:szCs w:val="24"/>
+                <w:lang w:eastAsia="pt-BR"/>
+              </w:rPr>
+            </w:pPr>
+          </w:p>
+        </w:tc>
+        <w:tc>
+          <w:tcPr>
+            <w:tcW w:w="0" w:type="auto"/>
+            <w:vAlign w:val="center"/>
+          </w:tcPr>
+          <w:p>
+            <w:pPr>
+              <w:spacing w:after="0" w:line="240" w:lineRule="auto"/>
+              <w:rPr>
+                <w:rFonts w:eastAsia="Times New Roman" w:cs="Times New Roman"/>
+                <w:szCs w:val="24"/>
+                <w:lang w:eastAsia="pt-BR"/>
+              </w:rPr>
+            </w:pPr>
+          </w:p>
+        </w:tc>
+        <w:tc>
+          <w:tcPr>
+            <w:tcW w:w="0" w:type="auto"/>
+            <w:vAlign w:val="center"/>
+          </w:tcPr>
+          <w:p>
+            <w:pPr>
+              <w:spacing w:after="0" w:line="240" w:lineRule="auto"/>
+              <w:rPr>
+                <w:rFonts w:eastAsia="Times New Roman" w:cs="Times New Roman"/>
+                <w:szCs w:val="24"/>
+                <w:lang w:eastAsia="pt-BR"/>
+              </w:rPr>
+            </w:pPr>
+          </w:p>
+        </w:tc>
+      </w:tr>
+      <w:tr>
+        <w:trPr>
+          <w:tblCellSpacing w:w="15" w:type="dxa"/>
+        </w:trPr>
+        <w:tc>
+          <w:tcPr>
+            <w:tcW w:w="0" w:type="auto"/>
+            <w:vAlign w:val="center"/>
+          </w:tcPr>
+          <w:p>
+            <w:pPr>
+              <w:spacing w:after="0" w:line="240" w:lineRule="auto"/>
+              <w:jc w:val="both"/>
+              <w:rPr>
+                <w:rFonts w:eastAsia="Times New Roman" w:cs="Times New Roman"/>
+                <w:szCs w:val="24"/>
+                <w:lang w:eastAsia="pt-BR"/>
+              </w:rPr>
+            </w:pPr>
+          </w:p>
+        </w:tc>
+        <w:tc>
+          <w:tcPr>
+            <w:tcW w:w="0" w:type="auto"/>
+            <w:vAlign w:val="center"/>
+          </w:tcPr>
+          <w:p>
+            <w:pPr>
+              <w:spacing w:after="0" w:line="240" w:lineRule="auto"/>
+              <w:rPr>
+                <w:rFonts w:eastAsia="Times New Roman" w:cs="Times New Roman"/>
+                <w:szCs w:val="24"/>
+                <w:lang w:eastAsia="pt-BR"/>
+              </w:rPr>
+            </w:pPr>
+          </w:p>
+        </w:tc>
+        <w:tc>
+          <w:tcPr>
+            <w:tcW w:w="0" w:type="auto"/>
+            <w:vAlign w:val="center"/>
+          </w:tcPr>
+          <w:p>
+            <w:pPr>
+              <w:spacing w:after="0" w:line="240" w:lineRule="auto"/>
+              <w:rPr>
+                <w:rFonts w:eastAsia="Times New Roman" w:cs="Times New Roman"/>
+                <w:szCs w:val="24"/>
+                <w:lang w:eastAsia="pt-BR"/>
+              </w:rPr>
+            </w:pPr>
+          </w:p>
+        </w:tc>
+      </w:tr>
+      <w:tr>
+        <w:trPr>
+          <w:tblCellSpacing w:w="15" w:type="dxa"/>
+        </w:trPr>
+        <w:tc>
+          <w:tcPr>
+            <w:tcW w:w="0" w:type="auto"/>
+            <w:vAlign w:val="center"/>
+          </w:tcPr>
+          <w:p>
+            <w:pPr>
+              <w:spacing w:after="0" w:line="240" w:lineRule="auto"/>
+              <w:jc w:val="both"/>
+              <w:rPr>
+                <w:rFonts w:eastAsia="Times New Roman" w:cs="Times New Roman"/>
+                <w:szCs w:val="24"/>
+                <w:lang w:eastAsia="pt-BR"/>
+              </w:rPr>
+            </w:pPr>
+          </w:p>
+        </w:tc>
+        <w:tc>
+          <w:tcPr>
+            <w:tcW w:w="0" w:type="auto"/>
+            <w:vAlign w:val="center"/>
+          </w:tcPr>
+          <w:p>
+            <w:pPr>
+              <w:spacing w:after="0" w:line="240" w:lineRule="auto"/>
+              <w:rPr>
+                <w:rFonts w:eastAsia="Times New Roman" w:cs="Times New Roman"/>
+                <w:szCs w:val="24"/>
+                <w:lang w:eastAsia="pt-BR"/>
+              </w:rPr>
+            </w:pPr>
+          </w:p>
+        </w:tc>
+        <w:tc>
+          <w:tcPr>
+            <w:tcW w:w="0" w:type="auto"/>
+            <w:vAlign w:val="center"/>
+          </w:tcPr>
+          <w:p>
+            <w:pPr>
+              <w:spacing w:after="0" w:line="240" w:lineRule="auto"/>
+              <w:rPr>
+                <w:rFonts w:eastAsia="Times New Roman" w:cs="Times New Roman"/>
+                <w:szCs w:val="24"/>
+                <w:lang w:eastAsia="pt-BR"/>
+              </w:rPr>
+            </w:pPr>
+          </w:p>
+        </w:tc>
+      </w:tr>
+      <w:tr>
+        <w:trPr>
+          <w:tblCellSpacing w:w="15" w:type="dxa"/>
+        </w:trPr>
+        <w:tc>
+          <w:tcPr>
+            <w:tcW w:w="0" w:type="auto"/>
+            <w:vAlign w:val="center"/>
+          </w:tcPr>
+          <w:p>
+            <w:pPr>
+              <w:spacing w:after="0" w:line="240" w:lineRule="auto"/>
+              <w:jc w:val="both"/>
+              <w:rPr>
+                <w:rFonts w:eastAsia="Times New Roman" w:cs="Times New Roman"/>
+                <w:szCs w:val="24"/>
+                <w:lang w:eastAsia="pt-BR"/>
+              </w:rPr>
+            </w:pPr>
+          </w:p>
+        </w:tc>
+        <w:tc>
+          <w:tcPr>
+            <w:tcW w:w="0" w:type="auto"/>
+            <w:vAlign w:val="center"/>
+          </w:tcPr>
+          <w:p>
+            <w:pPr>
+              <w:spacing w:after="0" w:line="240" w:lineRule="auto"/>
+              <w:rPr>
+                <w:rFonts w:eastAsia="Times New Roman" w:cs="Times New Roman"/>
+                <w:szCs w:val="24"/>
+                <w:lang w:eastAsia="pt-BR"/>
+              </w:rPr>
+            </w:pPr>
+          </w:p>
+        </w:tc>
+        <w:tc>
+          <w:tcPr>
+            <w:tcW w:w="0" w:type="auto"/>
+            <w:vAlign w:val="center"/>
+          </w:tcPr>
+          <w:p>
+            <w:pPr>
+              <w:spacing w:after="0" w:line="240" w:lineRule="auto"/>
+              <w:rPr>
+                <w:rFonts w:eastAsia="Times New Roman" w:cs="Times New Roman"/>
+                <w:szCs w:val="24"/>
+                <w:lang w:eastAsia="pt-BR"/>
+              </w:rPr>
+            </w:pPr>
+          </w:p>
+        </w:tc>
+      </w:tr>
+      <w:tr>
+        <w:trPr>
+          <w:tblCellSpacing w:w="15" w:type="dxa"/>
+        </w:trPr>
+        <w:tc>
+          <w:tcPr>
+            <w:tcW w:w="0" w:type="auto"/>
+            <w:vAlign w:val="center"/>
+          </w:tcPr>
+          <w:p>
+            <w:pPr>
+              <w:spacing w:after="0" w:line="240" w:lineRule="auto"/>
+              <w:jc w:val="both"/>
+              <w:rPr>
+                <w:rFonts w:eastAsia="Times New Roman" w:cs="Times New Roman"/>
+                <w:szCs w:val="24"/>
+                <w:lang w:eastAsia="pt-BR"/>
+              </w:rPr>
+            </w:pPr>
+          </w:p>
+        </w:tc>
+        <w:tc>
+          <w:tcPr>
+            <w:tcW w:w="0" w:type="auto"/>
+            <w:vAlign w:val="center"/>
+          </w:tcPr>
+          <w:p>
+            <w:pPr>
+              <w:spacing w:after="0" w:line="240" w:lineRule="auto"/>
+              <w:rPr>
+                <w:rFonts w:eastAsia="Times New Roman" w:cs="Times New Roman"/>
+                <w:szCs w:val="24"/>
+                <w:lang w:eastAsia="pt-BR"/>
+              </w:rPr>
+            </w:pPr>
+          </w:p>
+        </w:tc>
+        <w:tc>
+          <w:tcPr>
+            <w:tcW w:w="0" w:type="auto"/>
+            <w:vAlign w:val="center"/>
+          </w:tcPr>
+          <w:p>
+            <w:pPr>
+              <w:spacing w:after="0" w:line="240" w:lineRule="auto"/>
+              <w:rPr>
+                <w:rFonts w:eastAsia="Times New Roman" w:cs="Times New Roman"/>
+                <w:szCs w:val="24"/>
+                <w:lang w:eastAsia="pt-BR"/>
+              </w:rPr>
+            </w:pPr>
+          </w:p>
+        </w:tc>
+      </w:tr>
+      <w:tr>
+        <w:trPr>
+          <w:tblCellSpacing w:w="15" w:type="dxa"/>
+        </w:trPr>
+        <w:tc>
+          <w:tcPr>
+            <w:tcW w:w="0" w:type="auto"/>
+            <w:vAlign w:val="center"/>
+          </w:tcPr>
+          <w:p>
+            <w:pPr>
+              <w:spacing w:after="0" w:line="240" w:lineRule="auto"/>
+              <w:jc w:val="both"/>
+              <w:rPr>
+                <w:rFonts w:eastAsia="Times New Roman" w:cs="Times New Roman"/>
+                <w:szCs w:val="24"/>
+                <w:lang w:eastAsia="pt-BR"/>
+              </w:rPr>
+            </w:pPr>
+          </w:p>
+        </w:tc>
+        <w:tc>
+          <w:tcPr>
+            <w:tcW w:w="0" w:type="auto"/>
+            <w:vAlign w:val="center"/>
+          </w:tcPr>
+          <w:p>
+            <w:pPr>
+              <w:spacing w:after="0" w:line="240" w:lineRule="auto"/>
+              <w:rPr>
+                <w:rFonts w:eastAsia="Times New Roman" w:cs="Times New Roman"/>
+                <w:szCs w:val="24"/>
+                <w:lang w:eastAsia="pt-BR"/>
+              </w:rPr>
+            </w:pPr>
+          </w:p>
+        </w:tc>
+        <w:tc>
+          <w:tcPr>
+            <w:tcW w:w="0" w:type="auto"/>
+            <w:vAlign w:val="center"/>
+          </w:tcPr>
+          <w:p>
+            <w:pPr>
+              <w:spacing w:after="0" w:line="240" w:lineRule="auto"/>
+              <w:rPr>
+                <w:rFonts w:eastAsia="Times New Roman" w:cs="Times New Roman"/>
+                <w:szCs w:val="24"/>
+                <w:lang w:eastAsia="pt-BR"/>
+              </w:rPr>
+            </w:pPr>
+          </w:p>
+        </w:tc>
+      </w:tr>
+    </w:tbl>
     <w:p>
       <w:pPr>
         <w:jc w:val="both"/>
       </w:pPr>
-      <w:r>
-        <w:rPr>
-          <w:b/>
-          <w:bCs/>
-        </w:rPr>
-        <w:t>Backend (Java + JDBC):</w:t>
-      </w:r>
-    </w:p>
-    <w:p>
-      <w:pPr>
-        <w:numPr>
-          <w:ilvl w:val="0"/>
-          <w:numId w:val="1"/>
-        </w:numPr>
-        <w:jc w:val="both"/>
-      </w:pPr>
-      <w:r>
-        <w:t>Crie um projeto Java com estrutura MVC (</w:t>
-      </w:r>
-      <w:proofErr w:type="spellStart"/>
-      <w:r>
-        <w:t>Model-View-Controller</w:t>
-      </w:r>
-      <w:proofErr w:type="spellEnd"/>
-      <w:r>
-        <w:t>).</w:t>
-      </w:r>
-    </w:p>
-    <w:p>
-      <w:pPr>
-        <w:numPr>
-          <w:ilvl w:val="0"/>
-          <w:numId w:val="1"/>
-        </w:numPr>
-        <w:jc w:val="both"/>
-      </w:pPr>
-      <w:r>
-        <w:t xml:space="preserve">Use </w:t>
-      </w:r>
-      <w:proofErr w:type="spellStart"/>
-      <w:r>
-        <w:t>servlets</w:t>
-      </w:r>
-      <w:proofErr w:type="spellEnd"/>
-      <w:r>
-        <w:t xml:space="preserve"> para lidar com requisições HTTP.</w:t>
-      </w:r>
-    </w:p>
-    <w:p>
-      <w:pPr>
-        <w:numPr>
-          <w:ilvl w:val="0"/>
-          <w:numId w:val="1"/>
-        </w:numPr>
-        <w:jc w:val="both"/>
-      </w:pPr>
-      <w:r>
-        <w:t>Use JDBC para conectar ao PostgreSQL e executar comandos SQL.</w:t>
-      </w:r>
-    </w:p>
-    <w:p>
-      <w:pPr>
-        <w:numPr>
-          <w:ilvl w:val="0"/>
-          <w:numId w:val="1"/>
-        </w:numPr>
-        <w:jc w:val="both"/>
-      </w:pPr>
-      <w:r>
-        <w:t xml:space="preserve">Configure o web.xml para mapear seus </w:t>
-      </w:r>
-      <w:proofErr w:type="spellStart"/>
-      <w:r>
-        <w:t>servlets</w:t>
-      </w:r>
-      <w:proofErr w:type="spellEnd"/>
-      <w:r>
-        <w:t>.</w:t>
-      </w:r>
-    </w:p>
-    <w:p>
-      <w:pPr>
-        <w:numPr>
-          <w:ilvl w:val="0"/>
-          <w:numId w:val="1"/>
-        </w:numPr>
-        <w:jc w:val="both"/>
-      </w:pPr>
-      <w:r>
-        <w:t xml:space="preserve">Apache </w:t>
-      </w:r>
-      <w:proofErr w:type="spellStart"/>
-      <w:r>
-        <w:t>Tomcat</w:t>
-      </w:r>
-      <w:proofErr w:type="spellEnd"/>
-    </w:p>
-    <w:p>
-      <w:pPr>
-        <w:jc w:val="both"/>
-      </w:pPr>
-      <w:r>
-        <w:rPr>
-          <w:b/>
-          <w:bCs/>
-        </w:rPr>
-        <w:lastRenderedPageBreak/>
-        <w:t>Frontend (HTML/CSS/JS):</w:t>
-      </w:r>
-    </w:p>
-    <w:p>
-      <w:pPr>
-        <w:numPr>
-          <w:ilvl w:val="0"/>
-          <w:numId w:val="2"/>
-        </w:numPr>
-        <w:jc w:val="both"/>
-      </w:pPr>
-      <w:r>
-        <w:t>Crie páginas HTML com formulários para criar e editar dados.</w:t>
-      </w:r>
-    </w:p>
-    <w:p>
-      <w:pPr>
-        <w:numPr>
-          <w:ilvl w:val="0"/>
-          <w:numId w:val="2"/>
-        </w:numPr>
-        <w:jc w:val="both"/>
-      </w:pPr>
-      <w:r>
-        <w:t>Use CSS para estilizar.</w:t>
-      </w:r>
-    </w:p>
-    <w:p>
-      <w:pPr>
-        <w:numPr>
-          <w:ilvl w:val="0"/>
-          <w:numId w:val="2"/>
-        </w:numPr>
-        <w:jc w:val="both"/>
-      </w:pPr>
-      <w:r>
-        <w:t xml:space="preserve">Use JavaScript para melhorar a experiência do usuário (validações, AJAX, </w:t>
-      </w:r>
-      <w:proofErr w:type="spellStart"/>
-      <w:r>
-        <w:t>etc</w:t>
-      </w:r>
-      <w:proofErr w:type="spellEnd"/>
-      <w:r>
-        <w:t>).</w:t>
-      </w:r>
-    </w:p>
-    <w:p>
-      <w:pPr>
-        <w:spacing w:before="100" w:beforeAutospacing="1" w:after="100" w:afterAutospacing="1" w:line="240" w:lineRule="auto"/>
-        <w:outlineLvl w:val="2"/>
-        <w:rPr>
-          <w:rFonts w:eastAsia="Times New Roman" w:cs="Times New Roman"/>
-          <w:b/>
-          <w:bCs/>
-          <w:sz w:val="27"/>
-          <w:szCs w:val="27"/>
-          <w:lang w:eastAsia="pt-BR"/>
-        </w:rPr>
-      </w:pPr>
-      <w:r>
-        <w:rPr>
-          <w:rFonts w:eastAsia="Times New Roman" w:cs="Times New Roman"/>
-          <w:b/>
-          <w:bCs/>
-          <w:sz w:val="27"/>
-          <w:szCs w:val="27"/>
-          <w:lang w:eastAsia="pt-BR"/>
-        </w:rPr>
-        <w:t>Exemplo de fluxo CRUD</w:t>
-      </w:r>
-    </w:p>
-    <w:p>
-      <w:pPr>
-        <w:numPr>
-          <w:ilvl w:val="0"/>
-          <w:numId w:val="3"/>
-        </w:numPr>
-        <w:spacing w:before="100" w:beforeAutospacing="1" w:after="100" w:afterAutospacing="1" w:line="240" w:lineRule="auto"/>
-        <w:rPr>
-          <w:rFonts w:eastAsia="Times New Roman" w:cs="Times New Roman"/>
-          <w:szCs w:val="24"/>
-          <w:lang w:eastAsia="pt-BR"/>
-        </w:rPr>
-      </w:pPr>
-      <w:proofErr w:type="spellStart"/>
-      <w:r>
-        <w:rPr>
-          <w:rFonts w:eastAsia="Times New Roman" w:cs="Times New Roman"/>
-          <w:b/>
-          <w:bCs/>
-          <w:szCs w:val="24"/>
-          <w:lang w:eastAsia="pt-BR"/>
-        </w:rPr>
-        <w:t>Create</w:t>
-      </w:r>
-      <w:proofErr w:type="spellEnd"/>
-      <w:r>
-        <w:rPr>
-          <w:rFonts w:eastAsia="Times New Roman" w:cs="Times New Roman"/>
-          <w:szCs w:val="24"/>
-          <w:lang w:eastAsia="pt-BR"/>
-        </w:rPr>
-        <w:t xml:space="preserve">: Formulário HTML envia dados via POST para um </w:t>
-      </w:r>
-      <w:proofErr w:type="spellStart"/>
-      <w:r>
-        <w:rPr>
-          <w:rFonts w:eastAsia="Times New Roman" w:cs="Times New Roman"/>
-          <w:szCs w:val="24"/>
-          <w:lang w:eastAsia="pt-BR"/>
-        </w:rPr>
-        <w:t>servlet</w:t>
-      </w:r>
-      <w:proofErr w:type="spellEnd"/>
-      <w:r>
-        <w:rPr>
-          <w:rFonts w:eastAsia="Times New Roman" w:cs="Times New Roman"/>
-          <w:szCs w:val="24"/>
-          <w:lang w:eastAsia="pt-BR"/>
-        </w:rPr>
-        <w:t>.</w:t>
-      </w:r>
-    </w:p>
-    <w:p>
-      <w:pPr>
-        <w:numPr>
-          <w:ilvl w:val="0"/>
-          <w:numId w:val="3"/>
-        </w:numPr>
-        <w:spacing w:before="100" w:beforeAutospacing="1" w:after="100" w:afterAutospacing="1" w:line="240" w:lineRule="auto"/>
-        <w:rPr>
-          <w:rFonts w:eastAsia="Times New Roman" w:cs="Times New Roman"/>
-          <w:szCs w:val="24"/>
-          <w:lang w:eastAsia="pt-BR"/>
-        </w:rPr>
-      </w:pPr>
-      <w:proofErr w:type="spellStart"/>
-      <w:r>
-        <w:rPr>
-          <w:rFonts w:eastAsia="Times New Roman" w:cs="Times New Roman"/>
-          <w:b/>
-          <w:bCs/>
-          <w:szCs w:val="24"/>
-          <w:lang w:eastAsia="pt-BR"/>
-        </w:rPr>
-        <w:t>Read</w:t>
-      </w:r>
-      <w:proofErr w:type="spellEnd"/>
-      <w:r>
-        <w:rPr>
-          <w:rFonts w:eastAsia="Times New Roman" w:cs="Times New Roman"/>
-          <w:szCs w:val="24"/>
-          <w:lang w:eastAsia="pt-BR"/>
-        </w:rPr>
-        <w:t xml:space="preserve">: </w:t>
-      </w:r>
-      <w:proofErr w:type="spellStart"/>
-      <w:r>
-        <w:rPr>
-          <w:rFonts w:eastAsia="Times New Roman" w:cs="Times New Roman"/>
-          <w:szCs w:val="24"/>
-          <w:lang w:eastAsia="pt-BR"/>
-        </w:rPr>
-        <w:t>Servlet</w:t>
-      </w:r>
-      <w:proofErr w:type="spellEnd"/>
-      <w:r>
-        <w:rPr>
-          <w:rFonts w:eastAsia="Times New Roman" w:cs="Times New Roman"/>
-          <w:szCs w:val="24"/>
-          <w:lang w:eastAsia="pt-BR"/>
-        </w:rPr>
-        <w:t xml:space="preserve"> consulta o banco e retorna dados para exibir.</w:t>
-      </w:r>
-    </w:p>
-    <w:p>
-      <w:pPr>
-        <w:numPr>
-          <w:ilvl w:val="0"/>
-          <w:numId w:val="3"/>
-        </w:numPr>
-        <w:spacing w:before="100" w:beforeAutospacing="1" w:after="100" w:afterAutospacing="1" w:line="240" w:lineRule="auto"/>
-        <w:rPr>
-          <w:rFonts w:eastAsia="Times New Roman" w:cs="Times New Roman"/>
-          <w:szCs w:val="24"/>
-          <w:lang w:eastAsia="pt-BR"/>
-        </w:rPr>
-      </w:pPr>
-      <w:r>
-        <w:rPr>
-          <w:rFonts w:eastAsia="Times New Roman" w:cs="Times New Roman"/>
-          <w:b/>
-          <w:bCs/>
-          <w:szCs w:val="24"/>
-          <w:lang w:eastAsia="pt-BR"/>
-        </w:rPr>
-        <w:t>Update</w:t>
-      </w:r>
-      <w:r>
-        <w:rPr>
-          <w:rFonts w:eastAsia="Times New Roman" w:cs="Times New Roman"/>
-          <w:szCs w:val="24"/>
-          <w:lang w:eastAsia="pt-BR"/>
-        </w:rPr>
-        <w:t>: Formulário com dados preenchidos envia via POST/PUT.</w:t>
-      </w:r>
-    </w:p>
-    <w:p>
-      <w:pPr>
-        <w:numPr>
-          <w:ilvl w:val="0"/>
-          <w:numId w:val="3"/>
-        </w:numPr>
-        <w:spacing w:before="100" w:beforeAutospacing="1" w:after="100" w:afterAutospacing="1" w:line="240" w:lineRule="auto"/>
-        <w:rPr>
-          <w:rFonts w:eastAsia="Times New Roman" w:cs="Times New Roman"/>
-          <w:szCs w:val="24"/>
-          <w:lang w:eastAsia="pt-BR"/>
-        </w:rPr>
-      </w:pPr>
-      <w:r>
-        <w:rPr>
-          <w:rFonts w:eastAsia="Times New Roman" w:cs="Times New Roman"/>
-          <w:b/>
-          <w:bCs/>
-          <w:szCs w:val="24"/>
-          <w:lang w:eastAsia="pt-BR"/>
-        </w:rPr>
-        <w:t>Delete</w:t>
-      </w:r>
-      <w:r>
-        <w:rPr>
-          <w:rFonts w:eastAsia="Times New Roman" w:cs="Times New Roman"/>
-          <w:szCs w:val="24"/>
-          <w:lang w:eastAsia="pt-BR"/>
-        </w:rPr>
-        <w:t>: Botão que envia requisição para deletar um item.</w:t>
-      </w:r>
-    </w:p>
-    <w:p>
-      <w:pPr>
-        <w:pStyle w:val="Ttulo3"/>
-      </w:pPr>
-      <w:r>
-        <w:t xml:space="preserve">O que </w:t>
-      </w:r>
-      <w:bookmarkStart w:id="0" w:name="_GoBack"/>
-      <w:bookmarkEnd w:id="0"/>
-      <w:r>
-        <w:t>garantir no backend:</w:t>
-      </w:r>
-    </w:p>
-    <w:p>
-      <w:pPr>
-        <w:pStyle w:val="NormalWeb"/>
-        <w:numPr>
-          <w:ilvl w:val="0"/>
-          <w:numId w:val="4"/>
-        </w:numPr>
-      </w:pPr>
-      <w:r>
-        <w:t xml:space="preserve">Um </w:t>
-      </w:r>
-      <w:proofErr w:type="spellStart"/>
-      <w:r>
-        <w:t>servlet</w:t>
-      </w:r>
-      <w:proofErr w:type="spellEnd"/>
-      <w:r>
-        <w:t xml:space="preserve"> mapeado para </w:t>
-      </w:r>
-      <w:r>
-        <w:rPr>
-          <w:rStyle w:val="CdigoHTML"/>
-        </w:rPr>
-        <w:t>/salvar-dados</w:t>
-      </w:r>
-      <w:r>
-        <w:t xml:space="preserve"> no </w:t>
-      </w:r>
-      <w:r>
-        <w:rPr>
-          <w:rStyle w:val="CdigoHTML"/>
-        </w:rPr>
-        <w:t>web.xml</w:t>
-      </w:r>
-      <w:r>
-        <w:t>.</w:t>
-      </w:r>
-    </w:p>
-    <w:p>
-      <w:pPr>
-        <w:pStyle w:val="NormalWeb"/>
-        <w:numPr>
-          <w:ilvl w:val="0"/>
-          <w:numId w:val="4"/>
-        </w:numPr>
-      </w:pPr>
-      <w:r>
-        <w:t xml:space="preserve">Esse </w:t>
-      </w:r>
-      <w:proofErr w:type="spellStart"/>
-      <w:r>
-        <w:t>servlet</w:t>
-      </w:r>
-      <w:proofErr w:type="spellEnd"/>
-      <w:r>
-        <w:t xml:space="preserve"> deve aceitar requisições POST.</w:t>
-      </w:r>
-    </w:p>
-    <w:p>
-      <w:pPr>
-        <w:pStyle w:val="NormalWeb"/>
-        <w:numPr>
-          <w:ilvl w:val="0"/>
-          <w:numId w:val="4"/>
-        </w:numPr>
-      </w:pPr>
-      <w:r>
-        <w:t>Ele deve ler o corpo da requisição como JSON e salvar os dados no PostgreSQL.</w:t>
-      </w:r>
     </w:p>
     <w:p>
       <w:pPr>
@@ -1786,6 +2450,7 @@
   <w:style w:type="character" w:default="1" w:styleId="Fontepargpadro">
     <w:name w:val="Default Paragraph Font"/>
     <w:uiPriority w:val="1"/>
+    <w:semiHidden/>
     <w:unhideWhenUsed/>
   </w:style>
   <w:style w:type="table" w:default="1" w:styleId="Tabelanormal">

</xml_diff>

<commit_message>
feat: modularizar codigo JavaScript, criar main.js, eventos.js, validacoes.js, tabelas.js, salvar.js, gerarPDF.js e carregarDados.js
</commit_message>
<xml_diff>
--- a/Controle_Financeiro_Pessoal.docx
+++ b/Controle_Financeiro_Pessoal.docx
@@ -1,6 +1,7 @@
 
 <file path=word/document.xml><?xml version="1.0" encoding="utf-8"?>
 <w:document xmlns:wpc="http://schemas.microsoft.com/office/word/2010/wordprocessingCanvas" xmlns:cx="http://schemas.microsoft.com/office/drawing/2014/chartex" xmlns:mc="http://schemas.openxmlformats.org/markup-compatibility/2006" xmlns:o="urn:schemas-microsoft-com:office:office" xmlns:r="http://schemas.openxmlformats.org/officeDocument/2006/relationships" xmlns:m="http://schemas.openxmlformats.org/officeDocument/2006/math" xmlns:v="urn:schemas-microsoft-com:vml" xmlns:wp14="http://schemas.microsoft.com/office/word/2010/wordprocessingDrawing" xmlns:wp="http://schemas.openxmlformats.org/drawingml/2006/wordprocessingDrawing" xmlns:w10="urn:schemas-microsoft-com:office:word" xmlns:w="http://schemas.openxmlformats.org/wordprocessingml/2006/main" xmlns:w14="http://schemas.microsoft.com/office/word/2010/wordml" xmlns:w15="http://schemas.microsoft.com/office/word/2012/wordml" xmlns:w16se="http://schemas.microsoft.com/office/word/2015/wordml/symex" xmlns:wpg="http://schemas.microsoft.com/office/word/2010/wordprocessingGroup" xmlns:wpi="http://schemas.microsoft.com/office/word/2010/wordprocessingInk" xmlns:wne="http://schemas.microsoft.com/office/word/2006/wordml" xmlns:wps="http://schemas.microsoft.com/office/word/2010/wordprocessingShape" mc:Ignorable="w14 w15 w16se wp14">
+  <w:background w:color="272727" w:themeColor="text1" w:themeTint="D8"/>
   <w:body>
     <w:p>
       <w:pPr>
@@ -700,7 +701,6 @@
               </w:numPr>
               <w:jc w:val="both"/>
             </w:pPr>
-            <w:bookmarkStart w:id="0" w:name="_GoBack"/>
             <w:proofErr w:type="spellStart"/>
             <w:r>
               <w:rPr>
@@ -773,10 +773,7 @@
             </w:r>
             <w:proofErr w:type="spellEnd"/>
             <w:r>
-              <w:t xml:space="preserve"> - </w:t>
-            </w:r>
-            <w:r>
-              <w:t>Jackson</w:t>
+              <w:t xml:space="preserve"> - Jackson</w:t>
             </w:r>
           </w:p>
           <w:p>
@@ -797,10 +794,7 @@
             </w:r>
             <w:proofErr w:type="spellEnd"/>
             <w:r>
-              <w:t xml:space="preserve"> - </w:t>
-            </w:r>
-            <w:r>
-              <w:t xml:space="preserve">Apache </w:t>
+              <w:t xml:space="preserve"> - Apache </w:t>
             </w:r>
             <w:proofErr w:type="spellStart"/>
             <w:r>
@@ -808,7 +802,6 @@
             </w:r>
             <w:proofErr w:type="spellEnd"/>
           </w:p>
-          <w:bookmarkEnd w:id="0"/>
           <w:p>
             <w:pPr>
               <w:pStyle w:val="PargrafodaLista"/>
@@ -1290,6 +1283,1770 @@
             <w:proofErr w:type="spellEnd"/>
             <w:r>
               <w:t>.</w:t>
+            </w:r>
+          </w:p>
+          <w:p>
+            <w:pPr>
+              <w:pStyle w:val="NormalWeb"/>
+              <w:ind w:left="720"/>
+              <w:jc w:val="both"/>
+            </w:pPr>
+          </w:p>
+          <w:p>
+            <w:pPr>
+              <w:pStyle w:val="NormalWeb"/>
+              <w:jc w:val="center"/>
+              <w:rPr>
+                <w:b/>
+                <w:sz w:val="28"/>
+              </w:rPr>
+            </w:pPr>
+            <w:r>
+              <w:rPr>
+                <w:b/>
+                <w:sz w:val="28"/>
+              </w:rPr>
+              <w:t>Planejamento de Classes do Backend</w:t>
+            </w:r>
+          </w:p>
+          <w:p>
+            <w:pPr>
+              <w:pStyle w:val="NormalWeb"/>
+              <w:jc w:val="center"/>
+              <w:rPr>
+                <w:b/>
+                <w:sz w:val="28"/>
+              </w:rPr>
+            </w:pPr>
+          </w:p>
+          <w:p>
+            <w:pPr>
+              <w:pStyle w:val="NormalWeb"/>
+              <w:jc w:val="both"/>
+              <w:rPr>
+                <w:b/>
+                <w:sz w:val="28"/>
+              </w:rPr>
+            </w:pPr>
+            <w:proofErr w:type="spellStart"/>
+            <w:proofErr w:type="gramStart"/>
+            <w:r>
+              <w:rPr>
+                <w:rStyle w:val="CdigoHTML"/>
+                <w:b/>
+                <w:color w:val="00B050"/>
+                <w:sz w:val="28"/>
+              </w:rPr>
+              <w:t>model</w:t>
+            </w:r>
+            <w:proofErr w:type="spellEnd"/>
+            <w:proofErr w:type="gramEnd"/>
+            <w:r>
+              <w:rPr>
+                <w:color w:val="00B050"/>
+                <w:sz w:val="36"/>
+              </w:rPr>
+              <w:t xml:space="preserve"> </w:t>
+            </w:r>
+            <w:r>
+              <w:t xml:space="preserve">— </w:t>
+            </w:r>
+            <w:r>
+              <w:rPr>
+                <w:i/>
+              </w:rPr>
+              <w:t>Representa os dados</w:t>
+            </w:r>
+          </w:p>
+          <w:p>
+            <w:pPr>
+              <w:pStyle w:val="NormalWeb"/>
+              <w:jc w:val="both"/>
+            </w:pPr>
+            <w:proofErr w:type="spellStart"/>
+            <w:r>
+              <w:rPr>
+                <w:rFonts w:ascii="Courier New" w:hAnsi="Courier New" w:cs="Courier New"/>
+                <w:color w:val="ED7D31" w:themeColor="accent2"/>
+              </w:rPr>
+              <w:t>Usuario</w:t>
+            </w:r>
+            <w:proofErr w:type="spellEnd"/>
+            <w:r>
+              <w:rPr>
+                <w:b/>
+                <w:color w:val="ED7D31" w:themeColor="accent2"/>
+              </w:rPr>
+              <w:t xml:space="preserve"> </w:t>
+            </w:r>
+            <w:r>
+              <w:rPr>
+                <w:b/>
+              </w:rPr>
+              <w:t xml:space="preserve">- </w:t>
+            </w:r>
+            <w:r>
+              <w:t>Representa o usuário: id, login, senha, data de cadastro</w:t>
+            </w:r>
+            <w:r>
+              <w:t>.</w:t>
+            </w:r>
+          </w:p>
+          <w:p>
+            <w:pPr>
+              <w:pStyle w:val="NormalWeb"/>
+              <w:jc w:val="both"/>
+              <w:rPr>
+                <w:i/>
+                <w:color w:val="FF0000"/>
+              </w:rPr>
+            </w:pPr>
+            <w:r>
+              <w:rPr>
+                <w:rStyle w:val="Forte"/>
+                <w:i/>
+                <w:color w:val="FF0000"/>
+              </w:rPr>
+              <w:t xml:space="preserve">Validação de senha e </w:t>
+            </w:r>
+            <w:proofErr w:type="gramStart"/>
+            <w:r>
+              <w:rPr>
+                <w:rStyle w:val="Forte"/>
+                <w:i/>
+                <w:color w:val="FF0000"/>
+              </w:rPr>
+              <w:t>login</w:t>
+            </w:r>
+            <w:r>
+              <w:rPr>
+                <w:i/>
+                <w:color w:val="FF0000"/>
+              </w:rPr>
+              <w:t xml:space="preserve"> No</w:t>
+            </w:r>
+            <w:proofErr w:type="gramEnd"/>
+            <w:r>
+              <w:rPr>
+                <w:i/>
+                <w:color w:val="FF0000"/>
+              </w:rPr>
+              <w:t xml:space="preserve"> futuro, quando formos implementar lógica de negócio, será interessante adicionar validações (ex: </w:t>
+            </w:r>
+            <w:r>
+              <w:rPr>
+                <w:b/>
+                <w:i/>
+                <w:color w:val="FF0000"/>
+                <w:sz w:val="32"/>
+              </w:rPr>
+              <w:t>senha com 6 dígitos, login alfanumérico</w:t>
+            </w:r>
+            <w:r>
+              <w:rPr>
+                <w:i/>
+                <w:color w:val="FF0000"/>
+              </w:rPr>
+              <w:t xml:space="preserve">). Isso pode ser feito em uma classe auxiliar ou diretamente nos </w:t>
+            </w:r>
+            <w:proofErr w:type="spellStart"/>
+            <w:r>
+              <w:rPr>
+                <w:b/>
+                <w:i/>
+                <w:color w:val="FF0000"/>
+                <w:sz w:val="36"/>
+              </w:rPr>
+              <w:t>setters</w:t>
+            </w:r>
+            <w:proofErr w:type="spellEnd"/>
+            <w:r>
+              <w:rPr>
+                <w:i/>
+                <w:color w:val="FF0000"/>
+              </w:rPr>
+              <w:t>, dependendo da abordagem.</w:t>
+            </w:r>
+          </w:p>
+          <w:p>
+            <w:pPr>
+              <w:pStyle w:val="NormalWeb"/>
+              <w:jc w:val="both"/>
+            </w:pPr>
+            <w:proofErr w:type="spellStart"/>
+            <w:r>
+              <w:rPr>
+                <w:rFonts w:ascii="Courier New" w:hAnsi="Courier New" w:cs="Courier New"/>
+                <w:color w:val="ED7D31" w:themeColor="accent2"/>
+              </w:rPr>
+              <w:lastRenderedPageBreak/>
+              <w:t>Transacao</w:t>
+            </w:r>
+            <w:proofErr w:type="spellEnd"/>
+            <w:r>
+              <w:rPr>
+                <w:color w:val="ED7D31" w:themeColor="accent2"/>
+              </w:rPr>
+              <w:t xml:space="preserve"> </w:t>
+            </w:r>
+            <w:r>
+              <w:t>- Representa uma transação: id, tipo (RENDA/CUSTO), descrição, valor, data</w:t>
+            </w:r>
+            <w:r>
+              <w:t>.</w:t>
+            </w:r>
+          </w:p>
+          <w:p>
+            <w:pPr>
+              <w:pStyle w:val="NormalWeb"/>
+              <w:jc w:val="both"/>
+              <w:rPr>
+                <w:i/>
+                <w:color w:val="FF0000"/>
+              </w:rPr>
+            </w:pPr>
+            <w:r>
+              <w:rPr>
+                <w:rStyle w:val="Forte"/>
+                <w:i/>
+                <w:color w:val="FF0000"/>
+              </w:rPr>
+              <w:t xml:space="preserve">Validação do campo </w:t>
+            </w:r>
+            <w:r>
+              <w:rPr>
+                <w:rStyle w:val="CdigoHTML"/>
+                <w:i/>
+                <w:color w:val="FF0000"/>
+              </w:rPr>
+              <w:t xml:space="preserve">tipo - </w:t>
+            </w:r>
+            <w:r>
+              <w:rPr>
+                <w:i/>
+                <w:color w:val="FF0000"/>
+              </w:rPr>
+              <w:t xml:space="preserve">Como o campo só aceita </w:t>
+            </w:r>
+            <w:r>
+              <w:rPr>
+                <w:rStyle w:val="CdigoHTML"/>
+                <w:i/>
+                <w:color w:val="FF0000"/>
+              </w:rPr>
+              <w:t>"RENDA"</w:t>
+            </w:r>
+            <w:r>
+              <w:rPr>
+                <w:i/>
+                <w:color w:val="FF0000"/>
+              </w:rPr>
+              <w:t xml:space="preserve"> ou </w:t>
+            </w:r>
+            <w:r>
+              <w:rPr>
+                <w:rStyle w:val="CdigoHTML"/>
+                <w:i/>
+                <w:color w:val="FF0000"/>
+              </w:rPr>
+              <w:t>"CUSTO"</w:t>
+            </w:r>
+            <w:r>
+              <w:rPr>
+                <w:i/>
+                <w:color w:val="FF0000"/>
+              </w:rPr>
+              <w:t xml:space="preserve">, podemos pensar em usar um </w:t>
+            </w:r>
+            <w:proofErr w:type="spellStart"/>
+            <w:r>
+              <w:rPr>
+                <w:rStyle w:val="CdigoHTML"/>
+                <w:b/>
+                <w:i/>
+                <w:color w:val="FF0000"/>
+                <w:sz w:val="32"/>
+              </w:rPr>
+              <w:t>enum</w:t>
+            </w:r>
+            <w:proofErr w:type="spellEnd"/>
+            <w:r>
+              <w:rPr>
+                <w:i/>
+                <w:color w:val="FF0000"/>
+                <w:sz w:val="40"/>
+              </w:rPr>
+              <w:t xml:space="preserve"> </w:t>
+            </w:r>
+            <w:r>
+              <w:rPr>
+                <w:i/>
+                <w:color w:val="FF0000"/>
+              </w:rPr>
+              <w:t xml:space="preserve">no futuro ou aplicar validação no </w:t>
+            </w:r>
+            <w:proofErr w:type="spellStart"/>
+            <w:r>
+              <w:rPr>
+                <w:b/>
+                <w:i/>
+                <w:color w:val="FF0000"/>
+                <w:sz w:val="36"/>
+              </w:rPr>
+              <w:t>setter</w:t>
+            </w:r>
+            <w:proofErr w:type="spellEnd"/>
+            <w:r>
+              <w:rPr>
+                <w:i/>
+                <w:color w:val="FF0000"/>
+                <w:sz w:val="36"/>
+              </w:rPr>
+              <w:t xml:space="preserve"> </w:t>
+            </w:r>
+            <w:r>
+              <w:rPr>
+                <w:i/>
+                <w:color w:val="FF0000"/>
+              </w:rPr>
+              <w:t>ou em uma classe auxiliar.</w:t>
+            </w:r>
+          </w:p>
+          <w:p>
+            <w:pPr>
+              <w:pStyle w:val="NormalWeb"/>
+              <w:jc w:val="both"/>
+            </w:pPr>
+            <w:proofErr w:type="spellStart"/>
+            <w:proofErr w:type="gramStart"/>
+            <w:r>
+              <w:rPr>
+                <w:rStyle w:val="CdigoHTML"/>
+                <w:b/>
+                <w:color w:val="00B050"/>
+                <w:sz w:val="28"/>
+              </w:rPr>
+              <w:t>dao</w:t>
+            </w:r>
+            <w:proofErr w:type="spellEnd"/>
+            <w:proofErr w:type="gramEnd"/>
+            <w:r>
+              <w:rPr>
+                <w:color w:val="00B050"/>
+                <w:sz w:val="36"/>
+              </w:rPr>
+              <w:t xml:space="preserve"> </w:t>
+            </w:r>
+            <w:r>
+              <w:t xml:space="preserve">— </w:t>
+            </w:r>
+            <w:r>
+              <w:rPr>
+                <w:i/>
+              </w:rPr>
+              <w:t>Acesso ao banco de dados (</w:t>
+            </w:r>
+            <w:r>
+              <w:rPr>
+                <w:b/>
+                <w:i/>
+              </w:rPr>
+              <w:t>JDBC</w:t>
+            </w:r>
+            <w:r>
+              <w:rPr>
+                <w:i/>
+              </w:rPr>
+              <w:t>)</w:t>
+            </w:r>
+          </w:p>
+          <w:p>
+            <w:pPr>
+              <w:pStyle w:val="NormalWeb"/>
+              <w:jc w:val="both"/>
+            </w:pPr>
+            <w:proofErr w:type="spellStart"/>
+            <w:r>
+              <w:rPr>
+                <w:rFonts w:ascii="Courier New" w:hAnsi="Courier New" w:cs="Courier New"/>
+                <w:color w:val="ED7D31" w:themeColor="accent2"/>
+              </w:rPr>
+              <w:t>UsuarioDAO</w:t>
+            </w:r>
+            <w:proofErr w:type="spellEnd"/>
+            <w:r>
+              <w:rPr>
+                <w:color w:val="ED7D31" w:themeColor="accent2"/>
+              </w:rPr>
+              <w:t xml:space="preserve"> </w:t>
+            </w:r>
+            <w:r>
+              <w:t xml:space="preserve">- </w:t>
+            </w:r>
+            <w:r>
+              <w:rPr>
+                <w:b/>
+              </w:rPr>
+              <w:t>CRUD</w:t>
+            </w:r>
+            <w:r>
+              <w:t xml:space="preserve"> de usuários: cadastrar, buscar por login, atualizar senha, etc.</w:t>
+            </w:r>
+          </w:p>
+          <w:p>
+            <w:pPr>
+              <w:pStyle w:val="NormalWeb"/>
+              <w:jc w:val="both"/>
+            </w:pPr>
+            <w:proofErr w:type="spellStart"/>
+            <w:r>
+              <w:rPr>
+                <w:rFonts w:ascii="Courier New" w:hAnsi="Courier New" w:cs="Courier New"/>
+                <w:color w:val="ED7D31" w:themeColor="accent2"/>
+              </w:rPr>
+              <w:t>TransacaoDAO</w:t>
+            </w:r>
+            <w:proofErr w:type="spellEnd"/>
+            <w:r>
+              <w:rPr>
+                <w:color w:val="ED7D31" w:themeColor="accent2"/>
+              </w:rPr>
+              <w:t xml:space="preserve"> </w:t>
+            </w:r>
+            <w:r>
+              <w:t xml:space="preserve">- </w:t>
+            </w:r>
+            <w:r>
+              <w:rPr>
+                <w:b/>
+              </w:rPr>
+              <w:t>CRUD</w:t>
+            </w:r>
+            <w:r>
+              <w:t xml:space="preserve"> de transações: inserir, listar por usuário, editar, excluir</w:t>
+            </w:r>
+          </w:p>
+          <w:p>
+            <w:pPr>
+              <w:pStyle w:val="NormalWeb"/>
+              <w:jc w:val="both"/>
+            </w:pPr>
+            <w:proofErr w:type="spellStart"/>
+            <w:r>
+              <w:rPr>
+                <w:rFonts w:ascii="Courier New" w:hAnsi="Courier New" w:cs="Courier New"/>
+                <w:color w:val="ED7D31" w:themeColor="accent2"/>
+              </w:rPr>
+              <w:t>ConexaoFactory</w:t>
+            </w:r>
+            <w:proofErr w:type="spellEnd"/>
+            <w:r>
+              <w:rPr>
+                <w:color w:val="ED7D31" w:themeColor="accent2"/>
+              </w:rPr>
+              <w:t xml:space="preserve"> </w:t>
+            </w:r>
+            <w:r>
+              <w:t xml:space="preserve">- Gerencia a conexão com o </w:t>
+            </w:r>
+            <w:proofErr w:type="spellStart"/>
+            <w:r>
+              <w:rPr>
+                <w:b/>
+              </w:rPr>
+              <w:t>PostgreSQL</w:t>
+            </w:r>
+            <w:proofErr w:type="spellEnd"/>
+            <w:r>
+              <w:t xml:space="preserve"> (</w:t>
+            </w:r>
+            <w:proofErr w:type="spellStart"/>
+            <w:r>
+              <w:t>DriverManager</w:t>
+            </w:r>
+            <w:proofErr w:type="spellEnd"/>
+            <w:r>
+              <w:t xml:space="preserve"> + URL, usuário, senha)</w:t>
+            </w:r>
+          </w:p>
+          <w:p>
+            <w:pPr>
+              <w:pStyle w:val="NormalWeb"/>
+              <w:jc w:val="both"/>
+              <w:rPr>
+                <w:b/>
+              </w:rPr>
+            </w:pPr>
+            <w:proofErr w:type="spellStart"/>
+            <w:proofErr w:type="gramStart"/>
+            <w:r>
+              <w:rPr>
+                <w:rStyle w:val="CdigoHTML"/>
+                <w:b/>
+                <w:color w:val="00B050"/>
+                <w:sz w:val="28"/>
+              </w:rPr>
+              <w:t>controller</w:t>
+            </w:r>
+            <w:proofErr w:type="spellEnd"/>
+            <w:proofErr w:type="gramEnd"/>
+            <w:r>
+              <w:rPr>
+                <w:color w:val="00B050"/>
+                <w:sz w:val="36"/>
+              </w:rPr>
+              <w:t xml:space="preserve"> </w:t>
+            </w:r>
+            <w:r>
+              <w:t xml:space="preserve">— </w:t>
+            </w:r>
+            <w:proofErr w:type="spellStart"/>
+            <w:r>
+              <w:rPr>
+                <w:b/>
+                <w:i/>
+              </w:rPr>
+              <w:t>Servlets</w:t>
+            </w:r>
+            <w:proofErr w:type="spellEnd"/>
+            <w:r>
+              <w:rPr>
+                <w:i/>
+              </w:rPr>
+              <w:t xml:space="preserve"> que recebem requisições </w:t>
+            </w:r>
+            <w:r>
+              <w:rPr>
+                <w:b/>
+                <w:i/>
+              </w:rPr>
+              <w:t>HTTP</w:t>
+            </w:r>
+          </w:p>
+          <w:p>
+            <w:pPr>
+              <w:pStyle w:val="NormalWeb"/>
+              <w:jc w:val="both"/>
+            </w:pPr>
+            <w:proofErr w:type="spellStart"/>
+            <w:r>
+              <w:rPr>
+                <w:rFonts w:ascii="Courier New" w:hAnsi="Courier New" w:cs="Courier New"/>
+                <w:color w:val="ED7D31" w:themeColor="accent2"/>
+              </w:rPr>
+              <w:t>LoginServlet</w:t>
+            </w:r>
+            <w:proofErr w:type="spellEnd"/>
+            <w:r>
+              <w:rPr>
+                <w:color w:val="ED7D31" w:themeColor="accent2"/>
+              </w:rPr>
+              <w:t xml:space="preserve"> </w:t>
+            </w:r>
+            <w:r>
+              <w:t xml:space="preserve">- </w:t>
+            </w:r>
+            <w:r>
+              <w:t>Autentica o usuário, inicia sessão</w:t>
+            </w:r>
+          </w:p>
+          <w:p>
+            <w:pPr>
+              <w:pStyle w:val="NormalWeb"/>
+              <w:jc w:val="both"/>
+            </w:pPr>
+            <w:proofErr w:type="spellStart"/>
+            <w:r>
+              <w:rPr>
+                <w:rFonts w:ascii="Courier New" w:hAnsi="Courier New" w:cs="Courier New"/>
+                <w:color w:val="ED7D31" w:themeColor="accent2"/>
+              </w:rPr>
+              <w:t>CadastroUsuarioServlet</w:t>
+            </w:r>
+            <w:proofErr w:type="spellEnd"/>
+            <w:r>
+              <w:rPr>
+                <w:color w:val="ED7D31" w:themeColor="accent2"/>
+              </w:rPr>
+              <w:t xml:space="preserve"> </w:t>
+            </w:r>
+            <w:r>
+              <w:t>- C</w:t>
+            </w:r>
+            <w:r>
+              <w:t>adastra novo usuário com validações</w:t>
+            </w:r>
+          </w:p>
+          <w:p>
+            <w:pPr>
+              <w:pStyle w:val="NormalWeb"/>
+              <w:jc w:val="both"/>
+            </w:pPr>
+            <w:proofErr w:type="spellStart"/>
+            <w:r>
+              <w:rPr>
+                <w:rFonts w:ascii="Courier New" w:hAnsi="Courier New" w:cs="Courier New"/>
+                <w:color w:val="ED7D31" w:themeColor="accent2"/>
+              </w:rPr>
+              <w:t>TransacaoServlet</w:t>
+            </w:r>
+            <w:proofErr w:type="spellEnd"/>
+            <w:r>
+              <w:rPr>
+                <w:color w:val="ED7D31" w:themeColor="accent2"/>
+              </w:rPr>
+              <w:t xml:space="preserve"> </w:t>
+            </w:r>
+            <w:r>
+              <w:t xml:space="preserve">- </w:t>
+            </w:r>
+            <w:r>
+              <w:t xml:space="preserve">Recebe </w:t>
+            </w:r>
+            <w:r>
+              <w:rPr>
+                <w:b/>
+              </w:rPr>
+              <w:t>JSON</w:t>
+            </w:r>
+            <w:r>
+              <w:t xml:space="preserve"> com transações e salva no banco (/salvar-dados)</w:t>
+            </w:r>
+          </w:p>
+          <w:p>
+            <w:pPr>
+              <w:pStyle w:val="NormalWeb"/>
+              <w:jc w:val="both"/>
+            </w:pPr>
+            <w:proofErr w:type="spellStart"/>
+            <w:r>
+              <w:rPr>
+                <w:rFonts w:ascii="Courier New" w:hAnsi="Courier New" w:cs="Courier New"/>
+                <w:color w:val="ED7D31" w:themeColor="accent2"/>
+              </w:rPr>
+              <w:t>RelatorioPDFServlet</w:t>
+            </w:r>
+            <w:proofErr w:type="spellEnd"/>
+            <w:r>
+              <w:rPr>
+                <w:color w:val="ED7D31" w:themeColor="accent2"/>
+              </w:rPr>
+              <w:t xml:space="preserve"> </w:t>
+            </w:r>
+            <w:r>
+              <w:t xml:space="preserve">- </w:t>
+            </w:r>
+            <w:r>
+              <w:t xml:space="preserve">Gera e envia o </w:t>
+            </w:r>
+            <w:r>
+              <w:rPr>
+                <w:b/>
+              </w:rPr>
+              <w:t>PDF</w:t>
+            </w:r>
+            <w:r>
+              <w:t xml:space="preserve"> com as tabelas e totais (/gerar-</w:t>
+            </w:r>
+            <w:proofErr w:type="spellStart"/>
+            <w:r>
+              <w:t>relatorio</w:t>
+            </w:r>
+            <w:proofErr w:type="spellEnd"/>
+            <w:r>
+              <w:t>)</w:t>
+            </w:r>
+          </w:p>
+          <w:p>
+            <w:pPr>
+              <w:pStyle w:val="NormalWeb"/>
+              <w:jc w:val="both"/>
+            </w:pPr>
+            <w:proofErr w:type="spellStart"/>
+            <w:proofErr w:type="gramStart"/>
+            <w:r>
+              <w:rPr>
+                <w:rStyle w:val="CdigoHTML"/>
+                <w:b/>
+                <w:color w:val="00B050"/>
+                <w:sz w:val="28"/>
+              </w:rPr>
+              <w:t>util</w:t>
+            </w:r>
+            <w:proofErr w:type="spellEnd"/>
+            <w:proofErr w:type="gramEnd"/>
+            <w:r>
+              <w:rPr>
+                <w:color w:val="00B050"/>
+                <w:sz w:val="36"/>
+              </w:rPr>
+              <w:t xml:space="preserve"> </w:t>
+            </w:r>
+            <w:r>
+              <w:t xml:space="preserve">— </w:t>
+            </w:r>
+            <w:r>
+              <w:rPr>
+                <w:i/>
+              </w:rPr>
+              <w:t>Classes auxiliares</w:t>
+            </w:r>
+          </w:p>
+          <w:p>
+            <w:pPr>
+              <w:pStyle w:val="NormalWeb"/>
+              <w:jc w:val="both"/>
+            </w:pPr>
+            <w:proofErr w:type="spellStart"/>
+            <w:r>
+              <w:rPr>
+                <w:rFonts w:ascii="Courier New" w:hAnsi="Courier New" w:cs="Courier New"/>
+                <w:color w:val="ED7D31" w:themeColor="accent2"/>
+              </w:rPr>
+              <w:t>JsonUtil</w:t>
+            </w:r>
+            <w:proofErr w:type="spellEnd"/>
+            <w:r>
+              <w:rPr>
+                <w:color w:val="ED7D31" w:themeColor="accent2"/>
+              </w:rPr>
+              <w:t xml:space="preserve"> </w:t>
+            </w:r>
+            <w:r>
+              <w:t xml:space="preserve">- Converte entre </w:t>
+            </w:r>
+            <w:r>
+              <w:rPr>
+                <w:b/>
+              </w:rPr>
+              <w:t>JSON</w:t>
+            </w:r>
+            <w:r>
+              <w:t xml:space="preserve"> e objetos </w:t>
+            </w:r>
+            <w:r>
+              <w:rPr>
+                <w:b/>
+              </w:rPr>
+              <w:t>Java</w:t>
+            </w:r>
+            <w:r>
+              <w:t xml:space="preserve"> (</w:t>
+            </w:r>
+            <w:r>
+              <w:rPr>
+                <w:b/>
+              </w:rPr>
+              <w:t>Jackson</w:t>
+            </w:r>
+            <w:r>
+              <w:t>)</w:t>
+            </w:r>
+          </w:p>
+          <w:p>
+            <w:pPr>
+              <w:pStyle w:val="NormalWeb"/>
+              <w:jc w:val="both"/>
+            </w:pPr>
+            <w:proofErr w:type="spellStart"/>
+            <w:r>
+              <w:rPr>
+                <w:rFonts w:ascii="Courier New" w:hAnsi="Courier New" w:cs="Courier New"/>
+                <w:color w:val="ED7D31" w:themeColor="accent2"/>
+              </w:rPr>
+              <w:t>PDFGenerator</w:t>
+            </w:r>
+            <w:proofErr w:type="spellEnd"/>
+            <w:r>
+              <w:rPr>
+                <w:color w:val="ED7D31" w:themeColor="accent2"/>
+              </w:rPr>
+              <w:t xml:space="preserve"> </w:t>
+            </w:r>
+            <w:r>
+              <w:t xml:space="preserve">- Gera o relatório em </w:t>
+            </w:r>
+            <w:r>
+              <w:rPr>
+                <w:b/>
+              </w:rPr>
+              <w:t>PDF</w:t>
+            </w:r>
+            <w:r>
+              <w:t xml:space="preserve"> com os dados formatados (</w:t>
+            </w:r>
+            <w:proofErr w:type="spellStart"/>
+            <w:r>
+              <w:rPr>
+                <w:b/>
+              </w:rPr>
+              <w:t>PDFBox</w:t>
+            </w:r>
+            <w:proofErr w:type="spellEnd"/>
+            <w:r>
+              <w:t>)</w:t>
+            </w:r>
+          </w:p>
+          <w:p>
+            <w:pPr>
+              <w:pStyle w:val="NormalWeb"/>
+              <w:jc w:val="both"/>
+            </w:pPr>
+            <w:proofErr w:type="spellStart"/>
+            <w:r>
+              <w:rPr>
+                <w:rFonts w:ascii="Courier New" w:hAnsi="Courier New" w:cs="Courier New"/>
+                <w:color w:val="ED7D31" w:themeColor="accent2"/>
+              </w:rPr>
+              <w:t>ValidadorUsuario</w:t>
+            </w:r>
+            <w:proofErr w:type="spellEnd"/>
+            <w:r>
+              <w:rPr>
+                <w:color w:val="ED7D31" w:themeColor="accent2"/>
+              </w:rPr>
+              <w:t xml:space="preserve"> </w:t>
+            </w:r>
+            <w:r>
+              <w:t xml:space="preserve">- Valida login e senha conforme regras do </w:t>
+            </w:r>
+            <w:proofErr w:type="spellStart"/>
+            <w:r>
+              <w:t>front-end</w:t>
+            </w:r>
+            <w:proofErr w:type="spellEnd"/>
+          </w:p>
+          <w:p>
+            <w:pPr>
+              <w:pStyle w:val="NormalWeb"/>
+              <w:jc w:val="both"/>
+            </w:pPr>
+            <w:proofErr w:type="spellStart"/>
+            <w:r>
+              <w:rPr>
+                <w:rFonts w:ascii="Courier New" w:hAnsi="Courier New" w:cs="Courier New"/>
+                <w:color w:val="ED7D31" w:themeColor="accent2"/>
+              </w:rPr>
+              <w:t>CalculadoraFinanceira</w:t>
+            </w:r>
+            <w:proofErr w:type="spellEnd"/>
+            <w:r>
+              <w:rPr>
+                <w:color w:val="ED7D31" w:themeColor="accent2"/>
+              </w:rPr>
+              <w:t xml:space="preserve"> </w:t>
+            </w:r>
+            <w:r>
+              <w:t>- Calcula totais de RENDA, CUSTO e diferença final/parcial</w:t>
+            </w:r>
+          </w:p>
+          <w:p>
+            <w:pPr>
+              <w:pStyle w:val="NormalWeb"/>
+              <w:jc w:val="both"/>
+            </w:pPr>
+            <w:proofErr w:type="spellStart"/>
+            <w:proofErr w:type="gramStart"/>
+            <w:r>
+              <w:rPr>
+                <w:rStyle w:val="CdigoHTML"/>
+                <w:b/>
+                <w:color w:val="00B050"/>
+                <w:sz w:val="28"/>
+              </w:rPr>
+              <w:t>config</w:t>
+            </w:r>
+            <w:proofErr w:type="spellEnd"/>
+            <w:proofErr w:type="gramEnd"/>
+            <w:r>
+              <w:rPr>
+                <w:color w:val="00B050"/>
+                <w:sz w:val="36"/>
+              </w:rPr>
+              <w:t xml:space="preserve"> </w:t>
+            </w:r>
+            <w:r>
+              <w:t xml:space="preserve">— </w:t>
+            </w:r>
+            <w:r>
+              <w:rPr>
+                <w:i/>
+              </w:rPr>
+              <w:t>Configurações</w:t>
+            </w:r>
+          </w:p>
+          <w:p>
+            <w:pPr>
+              <w:pStyle w:val="NormalWeb"/>
+              <w:jc w:val="both"/>
+            </w:pPr>
+            <w:r>
+              <w:rPr>
+                <w:rFonts w:ascii="Courier New" w:hAnsi="Courier New" w:cs="Courier New"/>
+                <w:color w:val="FFC000" w:themeColor="accent4"/>
+              </w:rPr>
+              <w:t>web.xml</w:t>
+            </w:r>
+            <w:r>
+              <w:t xml:space="preserve"> - Mapeia os </w:t>
+            </w:r>
+            <w:proofErr w:type="spellStart"/>
+            <w:r>
+              <w:rPr>
+                <w:b/>
+              </w:rPr>
+              <w:t>servlets</w:t>
+            </w:r>
+            <w:proofErr w:type="spellEnd"/>
+            <w:r>
+              <w:t xml:space="preserve"> e configura o projeto web</w:t>
+            </w:r>
+          </w:p>
+          <w:p>
+            <w:pPr>
+              <w:pStyle w:val="NormalWeb"/>
+              <w:jc w:val="both"/>
+            </w:pPr>
+            <w:proofErr w:type="spellStart"/>
+            <w:proofErr w:type="gramStart"/>
+            <w:r>
+              <w:rPr>
+                <w:rFonts w:ascii="Courier New" w:hAnsi="Courier New" w:cs="Courier New"/>
+                <w:color w:val="FFC000" w:themeColor="accent4"/>
+              </w:rPr>
+              <w:lastRenderedPageBreak/>
+              <w:t>db.properties</w:t>
+            </w:r>
+            <w:proofErr w:type="spellEnd"/>
+            <w:proofErr w:type="gramEnd"/>
+            <w:r>
+              <w:rPr>
+                <w:color w:val="FFC000" w:themeColor="accent4"/>
+              </w:rPr>
+              <w:t xml:space="preserve"> </w:t>
+            </w:r>
+            <w:r>
+              <w:t>- Armazena configurações de conexão com o banco (URL, usuário, senha)</w:t>
+            </w:r>
+          </w:p>
+          <w:p>
+            <w:pPr>
+              <w:pStyle w:val="Ttulo3"/>
+            </w:pPr>
+            <w:r>
+              <w:t xml:space="preserve"> Fluxo de execução típico</w:t>
+            </w:r>
+          </w:p>
+          <w:p>
+            <w:pPr>
+              <w:pStyle w:val="NormalWeb"/>
+              <w:numPr>
+                <w:ilvl w:val="0"/>
+                <w:numId w:val="14"/>
+              </w:numPr>
+            </w:pPr>
+            <w:r>
+              <w:t xml:space="preserve">Front envia login → </w:t>
+            </w:r>
+            <w:proofErr w:type="spellStart"/>
+            <w:r>
+              <w:rPr>
+                <w:rStyle w:val="CdigoHTML"/>
+                <w:color w:val="ED7D31" w:themeColor="accent2"/>
+              </w:rPr>
+              <w:t>LoginServlet</w:t>
+            </w:r>
+            <w:proofErr w:type="spellEnd"/>
+            <w:r>
+              <w:rPr>
+                <w:color w:val="ED7D31" w:themeColor="accent2"/>
+              </w:rPr>
+              <w:t xml:space="preserve"> </w:t>
+            </w:r>
+            <w:r>
+              <w:t xml:space="preserve">→ </w:t>
+            </w:r>
+            <w:proofErr w:type="spellStart"/>
+            <w:r>
+              <w:rPr>
+                <w:rStyle w:val="CdigoHTML"/>
+                <w:color w:val="ED7D31" w:themeColor="accent2"/>
+              </w:rPr>
+              <w:t>UsuarioDAO</w:t>
+            </w:r>
+            <w:proofErr w:type="spellEnd"/>
+            <w:r>
+              <w:rPr>
+                <w:color w:val="ED7D31" w:themeColor="accent2"/>
+              </w:rPr>
+              <w:t xml:space="preserve"> </w:t>
+            </w:r>
+            <w:r>
+              <w:t>→ valida e inicia sessão</w:t>
+            </w:r>
+          </w:p>
+          <w:p>
+            <w:pPr>
+              <w:pStyle w:val="NormalWeb"/>
+              <w:numPr>
+                <w:ilvl w:val="0"/>
+                <w:numId w:val="14"/>
+              </w:numPr>
+            </w:pPr>
+            <w:r>
+              <w:t xml:space="preserve">Front envia transações via JSON → </w:t>
+            </w:r>
+            <w:proofErr w:type="spellStart"/>
+            <w:r>
+              <w:rPr>
+                <w:rStyle w:val="CdigoHTML"/>
+                <w:color w:val="ED7D31" w:themeColor="accent2"/>
+              </w:rPr>
+              <w:t>TransacaoServlet</w:t>
+            </w:r>
+            <w:proofErr w:type="spellEnd"/>
+            <w:r>
+              <w:rPr>
+                <w:color w:val="ED7D31" w:themeColor="accent2"/>
+              </w:rPr>
+              <w:t xml:space="preserve"> </w:t>
+            </w:r>
+            <w:r>
+              <w:t xml:space="preserve">→ </w:t>
+            </w:r>
+            <w:proofErr w:type="spellStart"/>
+            <w:r>
+              <w:rPr>
+                <w:rStyle w:val="CdigoHTML"/>
+                <w:color w:val="ED7D31" w:themeColor="accent2"/>
+              </w:rPr>
+              <w:t>TransacaoDAO</w:t>
+            </w:r>
+            <w:proofErr w:type="spellEnd"/>
+            <w:r>
+              <w:rPr>
+                <w:color w:val="ED7D31" w:themeColor="accent2"/>
+              </w:rPr>
+              <w:t xml:space="preserve"> </w:t>
+            </w:r>
+            <w:r>
+              <w:t>→ salva no banco</w:t>
+            </w:r>
+          </w:p>
+          <w:p>
+            <w:pPr>
+              <w:pStyle w:val="NormalWeb"/>
+              <w:numPr>
+                <w:ilvl w:val="0"/>
+                <w:numId w:val="14"/>
+              </w:numPr>
+            </w:pPr>
+            <w:r>
+              <w:t xml:space="preserve">Front solicita PDF → </w:t>
+            </w:r>
+            <w:proofErr w:type="spellStart"/>
+            <w:r>
+              <w:rPr>
+                <w:rStyle w:val="CdigoHTML"/>
+                <w:color w:val="ED7D31" w:themeColor="accent2"/>
+              </w:rPr>
+              <w:t>RelatorioPDFServlet</w:t>
+            </w:r>
+            <w:proofErr w:type="spellEnd"/>
+            <w:r>
+              <w:rPr>
+                <w:color w:val="ED7D31" w:themeColor="accent2"/>
+              </w:rPr>
+              <w:t xml:space="preserve"> </w:t>
+            </w:r>
+            <w:r>
+              <w:t xml:space="preserve">→ </w:t>
+            </w:r>
+            <w:proofErr w:type="spellStart"/>
+            <w:r>
+              <w:rPr>
+                <w:rStyle w:val="CdigoHTML"/>
+                <w:color w:val="ED7D31" w:themeColor="accent2"/>
+              </w:rPr>
+              <w:t>TransacaoDAO</w:t>
+            </w:r>
+            <w:proofErr w:type="spellEnd"/>
+            <w:r>
+              <w:rPr>
+                <w:color w:val="ED7D31" w:themeColor="accent2"/>
+              </w:rPr>
+              <w:t xml:space="preserve"> </w:t>
+            </w:r>
+            <w:r>
+              <w:t xml:space="preserve">→ </w:t>
+            </w:r>
+            <w:proofErr w:type="spellStart"/>
+            <w:r>
+              <w:rPr>
+                <w:rStyle w:val="CdigoHTML"/>
+                <w:color w:val="ED7D31" w:themeColor="accent2"/>
+              </w:rPr>
+              <w:t>PDFGenerator</w:t>
+            </w:r>
+            <w:proofErr w:type="spellEnd"/>
+            <w:r>
+              <w:rPr>
+                <w:color w:val="ED7D31" w:themeColor="accent2"/>
+              </w:rPr>
+              <w:t xml:space="preserve"> </w:t>
+            </w:r>
+            <w:r>
+              <w:t>→ envia PDF</w:t>
+            </w:r>
+          </w:p>
+          <w:p>
+            <w:pPr>
+              <w:tabs>
+                <w:tab w:val="left" w:pos="916"/>
+                <w:tab w:val="left" w:pos="1832"/>
+                <w:tab w:val="left" w:pos="2748"/>
+                <w:tab w:val="left" w:pos="3664"/>
+                <w:tab w:val="left" w:pos="4580"/>
+                <w:tab w:val="left" w:pos="5496"/>
+                <w:tab w:val="left" w:pos="6412"/>
+                <w:tab w:val="left" w:pos="7328"/>
+                <w:tab w:val="left" w:pos="8244"/>
+                <w:tab w:val="left" w:pos="9160"/>
+                <w:tab w:val="left" w:pos="10076"/>
+                <w:tab w:val="left" w:pos="10992"/>
+                <w:tab w:val="left" w:pos="11908"/>
+                <w:tab w:val="left" w:pos="12824"/>
+                <w:tab w:val="left" w:pos="13740"/>
+                <w:tab w:val="left" w:pos="14656"/>
+              </w:tabs>
+              <w:spacing w:after="0" w:line="240" w:lineRule="auto"/>
+              <w:rPr>
+                <w:rFonts w:ascii="Courier New" w:eastAsia="Times New Roman" w:hAnsi="Courier New" w:cs="Courier New"/>
+                <w:sz w:val="20"/>
+                <w:szCs w:val="20"/>
+                <w:lang w:eastAsia="pt-BR"/>
+              </w:rPr>
+            </w:pPr>
+          </w:p>
+          <w:p>
+            <w:pPr>
+              <w:tabs>
+                <w:tab w:val="left" w:pos="916"/>
+                <w:tab w:val="left" w:pos="1832"/>
+                <w:tab w:val="left" w:pos="2748"/>
+                <w:tab w:val="left" w:pos="3664"/>
+                <w:tab w:val="left" w:pos="4580"/>
+                <w:tab w:val="left" w:pos="5496"/>
+                <w:tab w:val="left" w:pos="6412"/>
+                <w:tab w:val="left" w:pos="7328"/>
+                <w:tab w:val="left" w:pos="8244"/>
+                <w:tab w:val="left" w:pos="9160"/>
+                <w:tab w:val="left" w:pos="10076"/>
+                <w:tab w:val="left" w:pos="10992"/>
+                <w:tab w:val="left" w:pos="11908"/>
+                <w:tab w:val="left" w:pos="12824"/>
+                <w:tab w:val="left" w:pos="13740"/>
+                <w:tab w:val="left" w:pos="14656"/>
+              </w:tabs>
+              <w:spacing w:after="0" w:line="240" w:lineRule="auto"/>
+              <w:rPr>
+                <w:rFonts w:ascii="Courier New" w:eastAsia="Times New Roman" w:hAnsi="Courier New" w:cs="Courier New"/>
+                <w:sz w:val="20"/>
+                <w:szCs w:val="20"/>
+                <w:lang w:eastAsia="pt-BR"/>
+              </w:rPr>
+            </w:pPr>
+            <w:proofErr w:type="spellStart"/>
+            <w:proofErr w:type="gramStart"/>
+            <w:r>
+              <w:rPr>
+                <w:rFonts w:ascii="Courier New" w:eastAsia="Times New Roman" w:hAnsi="Courier New" w:cs="Courier New"/>
+                <w:sz w:val="20"/>
+                <w:szCs w:val="20"/>
+                <w:lang w:eastAsia="pt-BR"/>
+              </w:rPr>
+              <w:t>src</w:t>
+            </w:r>
+            <w:proofErr w:type="spellEnd"/>
+            <w:proofErr w:type="gramEnd"/>
+            <w:r>
+              <w:rPr>
+                <w:rFonts w:ascii="Courier New" w:eastAsia="Times New Roman" w:hAnsi="Courier New" w:cs="Courier New"/>
+                <w:sz w:val="20"/>
+                <w:szCs w:val="20"/>
+                <w:lang w:eastAsia="pt-BR"/>
+              </w:rPr>
+              <w:t>/</w:t>
+            </w:r>
+          </w:p>
+          <w:p>
+            <w:pPr>
+              <w:tabs>
+                <w:tab w:val="left" w:pos="916"/>
+                <w:tab w:val="left" w:pos="1832"/>
+                <w:tab w:val="left" w:pos="2748"/>
+                <w:tab w:val="left" w:pos="3664"/>
+                <w:tab w:val="left" w:pos="4580"/>
+                <w:tab w:val="left" w:pos="5496"/>
+                <w:tab w:val="left" w:pos="6412"/>
+                <w:tab w:val="left" w:pos="7328"/>
+                <w:tab w:val="left" w:pos="8244"/>
+                <w:tab w:val="left" w:pos="9160"/>
+                <w:tab w:val="left" w:pos="10076"/>
+                <w:tab w:val="left" w:pos="10992"/>
+                <w:tab w:val="left" w:pos="11908"/>
+                <w:tab w:val="left" w:pos="12824"/>
+                <w:tab w:val="left" w:pos="13740"/>
+                <w:tab w:val="left" w:pos="14656"/>
+              </w:tabs>
+              <w:spacing w:after="0" w:line="240" w:lineRule="auto"/>
+              <w:rPr>
+                <w:rFonts w:ascii="Courier New" w:eastAsia="Times New Roman" w:hAnsi="Courier New" w:cs="Courier New"/>
+                <w:sz w:val="20"/>
+                <w:szCs w:val="20"/>
+                <w:lang w:eastAsia="pt-BR"/>
+              </w:rPr>
+            </w:pPr>
+            <w:r>
+              <w:rPr>
+                <w:rFonts w:ascii="Courier New" w:eastAsia="Times New Roman" w:hAnsi="Courier New" w:cs="Courier New"/>
+                <w:sz w:val="20"/>
+                <w:szCs w:val="20"/>
+                <w:lang w:eastAsia="pt-BR"/>
+              </w:rPr>
+              <w:t xml:space="preserve">└── </w:t>
+            </w:r>
+            <w:proofErr w:type="spellStart"/>
+            <w:r>
+              <w:rPr>
+                <w:rFonts w:ascii="Courier New" w:eastAsia="Times New Roman" w:hAnsi="Courier New" w:cs="Courier New"/>
+                <w:sz w:val="20"/>
+                <w:szCs w:val="20"/>
+                <w:lang w:eastAsia="pt-BR"/>
+              </w:rPr>
+              <w:t>main</w:t>
+            </w:r>
+            <w:proofErr w:type="spellEnd"/>
+            <w:r>
+              <w:rPr>
+                <w:rFonts w:ascii="Courier New" w:eastAsia="Times New Roman" w:hAnsi="Courier New" w:cs="Courier New"/>
+                <w:sz w:val="20"/>
+                <w:szCs w:val="20"/>
+                <w:lang w:eastAsia="pt-BR"/>
+              </w:rPr>
+              <w:t>/</w:t>
+            </w:r>
+          </w:p>
+          <w:p>
+            <w:pPr>
+              <w:tabs>
+                <w:tab w:val="left" w:pos="916"/>
+                <w:tab w:val="left" w:pos="1832"/>
+                <w:tab w:val="left" w:pos="2748"/>
+                <w:tab w:val="left" w:pos="3664"/>
+                <w:tab w:val="left" w:pos="4580"/>
+                <w:tab w:val="left" w:pos="5496"/>
+                <w:tab w:val="left" w:pos="6412"/>
+                <w:tab w:val="left" w:pos="7328"/>
+                <w:tab w:val="left" w:pos="8244"/>
+                <w:tab w:val="left" w:pos="9160"/>
+                <w:tab w:val="left" w:pos="10076"/>
+                <w:tab w:val="left" w:pos="10992"/>
+                <w:tab w:val="left" w:pos="11908"/>
+                <w:tab w:val="left" w:pos="12824"/>
+                <w:tab w:val="left" w:pos="13740"/>
+                <w:tab w:val="left" w:pos="14656"/>
+              </w:tabs>
+              <w:spacing w:after="0" w:line="240" w:lineRule="auto"/>
+              <w:rPr>
+                <w:rFonts w:ascii="Courier New" w:eastAsia="Times New Roman" w:hAnsi="Courier New" w:cs="Courier New"/>
+                <w:sz w:val="20"/>
+                <w:szCs w:val="20"/>
+                <w:lang w:eastAsia="pt-BR"/>
+              </w:rPr>
+            </w:pPr>
+            <w:r>
+              <w:rPr>
+                <w:rFonts w:ascii="Courier New" w:eastAsia="Times New Roman" w:hAnsi="Courier New" w:cs="Courier New"/>
+                <w:sz w:val="20"/>
+                <w:szCs w:val="20"/>
+                <w:lang w:eastAsia="pt-BR"/>
+              </w:rPr>
+              <w:t xml:space="preserve">    └── </w:t>
+            </w:r>
+            <w:proofErr w:type="spellStart"/>
+            <w:r>
+              <w:rPr>
+                <w:rFonts w:ascii="Courier New" w:eastAsia="Times New Roman" w:hAnsi="Courier New" w:cs="Courier New"/>
+                <w:sz w:val="20"/>
+                <w:szCs w:val="20"/>
+                <w:lang w:eastAsia="pt-BR"/>
+              </w:rPr>
+              <w:t>java</w:t>
+            </w:r>
+            <w:proofErr w:type="spellEnd"/>
+            <w:r>
+              <w:rPr>
+                <w:rFonts w:ascii="Courier New" w:eastAsia="Times New Roman" w:hAnsi="Courier New" w:cs="Courier New"/>
+                <w:sz w:val="20"/>
+                <w:szCs w:val="20"/>
+                <w:lang w:eastAsia="pt-BR"/>
+              </w:rPr>
+              <w:t>/</w:t>
+            </w:r>
+          </w:p>
+          <w:p>
+            <w:pPr>
+              <w:tabs>
+                <w:tab w:val="left" w:pos="916"/>
+                <w:tab w:val="left" w:pos="1832"/>
+                <w:tab w:val="left" w:pos="2748"/>
+                <w:tab w:val="left" w:pos="3664"/>
+                <w:tab w:val="left" w:pos="4580"/>
+                <w:tab w:val="left" w:pos="5496"/>
+                <w:tab w:val="left" w:pos="6412"/>
+                <w:tab w:val="left" w:pos="7328"/>
+                <w:tab w:val="left" w:pos="8244"/>
+                <w:tab w:val="left" w:pos="9160"/>
+                <w:tab w:val="left" w:pos="10076"/>
+                <w:tab w:val="left" w:pos="10992"/>
+                <w:tab w:val="left" w:pos="11908"/>
+                <w:tab w:val="left" w:pos="12824"/>
+                <w:tab w:val="left" w:pos="13740"/>
+                <w:tab w:val="left" w:pos="14656"/>
+              </w:tabs>
+              <w:spacing w:after="0" w:line="240" w:lineRule="auto"/>
+              <w:rPr>
+                <w:rFonts w:ascii="Courier New" w:eastAsia="Times New Roman" w:hAnsi="Courier New" w:cs="Courier New"/>
+                <w:sz w:val="20"/>
+                <w:szCs w:val="20"/>
+                <w:lang w:eastAsia="pt-BR"/>
+              </w:rPr>
+            </w:pPr>
+            <w:r>
+              <w:rPr>
+                <w:rFonts w:ascii="Courier New" w:eastAsia="Times New Roman" w:hAnsi="Courier New" w:cs="Courier New"/>
+                <w:sz w:val="20"/>
+                <w:szCs w:val="20"/>
+                <w:lang w:eastAsia="pt-BR"/>
+              </w:rPr>
+              <w:t xml:space="preserve">        └── </w:t>
+            </w:r>
+            <w:proofErr w:type="spellStart"/>
+            <w:r>
+              <w:rPr>
+                <w:rFonts w:ascii="Courier New" w:eastAsia="Times New Roman" w:hAnsi="Courier New" w:cs="Courier New"/>
+                <w:sz w:val="20"/>
+                <w:szCs w:val="20"/>
+                <w:lang w:eastAsia="pt-BR"/>
+              </w:rPr>
+              <w:t>br</w:t>
+            </w:r>
+            <w:proofErr w:type="spellEnd"/>
+            <w:r>
+              <w:rPr>
+                <w:rFonts w:ascii="Courier New" w:eastAsia="Times New Roman" w:hAnsi="Courier New" w:cs="Courier New"/>
+                <w:sz w:val="20"/>
+                <w:szCs w:val="20"/>
+                <w:lang w:eastAsia="pt-BR"/>
+              </w:rPr>
+              <w:t>/</w:t>
+            </w:r>
+          </w:p>
+          <w:p>
+            <w:pPr>
+              <w:tabs>
+                <w:tab w:val="left" w:pos="916"/>
+                <w:tab w:val="left" w:pos="1832"/>
+                <w:tab w:val="left" w:pos="2748"/>
+                <w:tab w:val="left" w:pos="3664"/>
+                <w:tab w:val="left" w:pos="4580"/>
+                <w:tab w:val="left" w:pos="5496"/>
+                <w:tab w:val="left" w:pos="6412"/>
+                <w:tab w:val="left" w:pos="7328"/>
+                <w:tab w:val="left" w:pos="8244"/>
+                <w:tab w:val="left" w:pos="9160"/>
+                <w:tab w:val="left" w:pos="10076"/>
+                <w:tab w:val="left" w:pos="10992"/>
+                <w:tab w:val="left" w:pos="11908"/>
+                <w:tab w:val="left" w:pos="12824"/>
+                <w:tab w:val="left" w:pos="13740"/>
+                <w:tab w:val="left" w:pos="14656"/>
+              </w:tabs>
+              <w:spacing w:after="0" w:line="240" w:lineRule="auto"/>
+              <w:rPr>
+                <w:rFonts w:ascii="Courier New" w:eastAsia="Times New Roman" w:hAnsi="Courier New" w:cs="Courier New"/>
+                <w:sz w:val="20"/>
+                <w:szCs w:val="20"/>
+                <w:lang w:eastAsia="pt-BR"/>
+              </w:rPr>
+            </w:pPr>
+            <w:r>
+              <w:rPr>
+                <w:rFonts w:ascii="Courier New" w:eastAsia="Times New Roman" w:hAnsi="Courier New" w:cs="Courier New"/>
+                <w:sz w:val="20"/>
+                <w:szCs w:val="20"/>
+                <w:lang w:eastAsia="pt-BR"/>
+              </w:rPr>
+              <w:t xml:space="preserve">            └── com/</w:t>
+            </w:r>
+          </w:p>
+          <w:p>
+            <w:pPr>
+              <w:tabs>
+                <w:tab w:val="left" w:pos="916"/>
+                <w:tab w:val="left" w:pos="1832"/>
+                <w:tab w:val="left" w:pos="2748"/>
+                <w:tab w:val="left" w:pos="3664"/>
+                <w:tab w:val="left" w:pos="4580"/>
+                <w:tab w:val="left" w:pos="5496"/>
+                <w:tab w:val="left" w:pos="6412"/>
+                <w:tab w:val="left" w:pos="7328"/>
+                <w:tab w:val="left" w:pos="8244"/>
+                <w:tab w:val="left" w:pos="9160"/>
+                <w:tab w:val="left" w:pos="10076"/>
+                <w:tab w:val="left" w:pos="10992"/>
+                <w:tab w:val="left" w:pos="11908"/>
+                <w:tab w:val="left" w:pos="12824"/>
+                <w:tab w:val="left" w:pos="13740"/>
+                <w:tab w:val="left" w:pos="14656"/>
+              </w:tabs>
+              <w:spacing w:after="0" w:line="240" w:lineRule="auto"/>
+              <w:rPr>
+                <w:rFonts w:ascii="Courier New" w:eastAsia="Times New Roman" w:hAnsi="Courier New" w:cs="Courier New"/>
+                <w:sz w:val="20"/>
+                <w:szCs w:val="20"/>
+                <w:lang w:eastAsia="pt-BR"/>
+              </w:rPr>
+            </w:pPr>
+            <w:r>
+              <w:rPr>
+                <w:rFonts w:ascii="Courier New" w:eastAsia="Times New Roman" w:hAnsi="Courier New" w:cs="Courier New"/>
+                <w:sz w:val="20"/>
+                <w:szCs w:val="20"/>
+                <w:lang w:eastAsia="pt-BR"/>
+              </w:rPr>
+              <w:t xml:space="preserve">                └── </w:t>
+            </w:r>
+            <w:proofErr w:type="spellStart"/>
+            <w:r>
+              <w:rPr>
+                <w:rFonts w:ascii="Courier New" w:eastAsia="Times New Roman" w:hAnsi="Courier New" w:cs="Courier New"/>
+                <w:sz w:val="20"/>
+                <w:szCs w:val="20"/>
+                <w:lang w:eastAsia="pt-BR"/>
+              </w:rPr>
+              <w:t>brunoluna</w:t>
+            </w:r>
+            <w:proofErr w:type="spellEnd"/>
+            <w:r>
+              <w:rPr>
+                <w:rFonts w:ascii="Courier New" w:eastAsia="Times New Roman" w:hAnsi="Courier New" w:cs="Courier New"/>
+                <w:sz w:val="20"/>
+                <w:szCs w:val="20"/>
+                <w:lang w:eastAsia="pt-BR"/>
+              </w:rPr>
+              <w:t>/</w:t>
+            </w:r>
+          </w:p>
+          <w:p>
+            <w:pPr>
+              <w:tabs>
+                <w:tab w:val="left" w:pos="916"/>
+                <w:tab w:val="left" w:pos="1832"/>
+                <w:tab w:val="left" w:pos="2748"/>
+                <w:tab w:val="left" w:pos="3664"/>
+                <w:tab w:val="left" w:pos="4580"/>
+                <w:tab w:val="left" w:pos="5496"/>
+                <w:tab w:val="left" w:pos="6412"/>
+                <w:tab w:val="left" w:pos="7328"/>
+                <w:tab w:val="left" w:pos="8244"/>
+                <w:tab w:val="left" w:pos="9160"/>
+                <w:tab w:val="left" w:pos="10076"/>
+                <w:tab w:val="left" w:pos="10992"/>
+                <w:tab w:val="left" w:pos="11908"/>
+                <w:tab w:val="left" w:pos="12824"/>
+                <w:tab w:val="left" w:pos="13740"/>
+                <w:tab w:val="left" w:pos="14656"/>
+              </w:tabs>
+              <w:spacing w:after="0" w:line="240" w:lineRule="auto"/>
+              <w:rPr>
+                <w:rFonts w:ascii="Courier New" w:eastAsia="Times New Roman" w:hAnsi="Courier New" w:cs="Courier New"/>
+                <w:sz w:val="20"/>
+                <w:szCs w:val="20"/>
+                <w:lang w:eastAsia="pt-BR"/>
+              </w:rPr>
+            </w:pPr>
+            <w:r>
+              <w:rPr>
+                <w:rFonts w:ascii="Courier New" w:eastAsia="Times New Roman" w:hAnsi="Courier New" w:cs="Courier New"/>
+                <w:sz w:val="20"/>
+                <w:szCs w:val="20"/>
+                <w:lang w:eastAsia="pt-BR"/>
+              </w:rPr>
+              <w:t xml:space="preserve">                    └── </w:t>
+            </w:r>
+            <w:proofErr w:type="spellStart"/>
+            <w:r>
+              <w:rPr>
+                <w:rFonts w:ascii="Courier New" w:eastAsia="Times New Roman" w:hAnsi="Courier New" w:cs="Courier New"/>
+                <w:sz w:val="20"/>
+                <w:szCs w:val="20"/>
+                <w:lang w:eastAsia="pt-BR"/>
+              </w:rPr>
+              <w:t>controlefinanceiro</w:t>
+            </w:r>
+            <w:proofErr w:type="spellEnd"/>
+            <w:r>
+              <w:rPr>
+                <w:rFonts w:ascii="Courier New" w:eastAsia="Times New Roman" w:hAnsi="Courier New" w:cs="Courier New"/>
+                <w:sz w:val="20"/>
+                <w:szCs w:val="20"/>
+                <w:lang w:eastAsia="pt-BR"/>
+              </w:rPr>
+              <w:t>/</w:t>
+            </w:r>
+          </w:p>
+          <w:p>
+            <w:pPr>
+              <w:tabs>
+                <w:tab w:val="left" w:pos="916"/>
+                <w:tab w:val="left" w:pos="1832"/>
+                <w:tab w:val="left" w:pos="2748"/>
+                <w:tab w:val="left" w:pos="3664"/>
+                <w:tab w:val="left" w:pos="4580"/>
+                <w:tab w:val="left" w:pos="5496"/>
+                <w:tab w:val="left" w:pos="6412"/>
+                <w:tab w:val="left" w:pos="7328"/>
+                <w:tab w:val="left" w:pos="8244"/>
+                <w:tab w:val="left" w:pos="9160"/>
+                <w:tab w:val="left" w:pos="10076"/>
+                <w:tab w:val="left" w:pos="10992"/>
+                <w:tab w:val="left" w:pos="11908"/>
+                <w:tab w:val="left" w:pos="12824"/>
+                <w:tab w:val="left" w:pos="13740"/>
+                <w:tab w:val="left" w:pos="14656"/>
+              </w:tabs>
+              <w:spacing w:after="0" w:line="240" w:lineRule="auto"/>
+              <w:rPr>
+                <w:rFonts w:ascii="Courier New" w:eastAsia="Times New Roman" w:hAnsi="Courier New" w:cs="Courier New"/>
+                <w:sz w:val="20"/>
+                <w:szCs w:val="20"/>
+                <w:lang w:eastAsia="pt-BR"/>
+              </w:rPr>
+            </w:pPr>
+            <w:r>
+              <w:rPr>
+                <w:rFonts w:ascii="Courier New" w:eastAsia="Times New Roman" w:hAnsi="Courier New" w:cs="Courier New"/>
+                <w:sz w:val="20"/>
+                <w:szCs w:val="20"/>
+                <w:lang w:eastAsia="pt-BR"/>
+              </w:rPr>
+              <w:t xml:space="preserve">                        </w:t>
+            </w:r>
+            <w:r>
+              <w:rPr>
+                <w:rFonts w:ascii="Courier New" w:eastAsia="Times New Roman" w:hAnsi="Courier New" w:cs="Courier New"/>
+                <w:sz w:val="20"/>
+                <w:szCs w:val="20"/>
+                <w:lang w:eastAsia="pt-BR"/>
+              </w:rPr>
+              <w:t xml:space="preserve">├── </w:t>
+            </w:r>
+            <w:proofErr w:type="spellStart"/>
+            <w:r>
+              <w:rPr>
+                <w:rFonts w:ascii="Courier New" w:eastAsia="Times New Roman" w:hAnsi="Courier New" w:cs="Courier New"/>
+                <w:sz w:val="20"/>
+                <w:szCs w:val="20"/>
+                <w:lang w:eastAsia="pt-BR"/>
+              </w:rPr>
+              <w:t>model</w:t>
+            </w:r>
+            <w:proofErr w:type="spellEnd"/>
+            <w:r>
+              <w:rPr>
+                <w:rFonts w:ascii="Courier New" w:eastAsia="Times New Roman" w:hAnsi="Courier New" w:cs="Courier New"/>
+                <w:sz w:val="20"/>
+                <w:szCs w:val="20"/>
+                <w:lang w:eastAsia="pt-BR"/>
+              </w:rPr>
+              <w:t>/</w:t>
+            </w:r>
+            <w:r>
+              <w:rPr>
+                <w:rFonts w:ascii="Courier New" w:eastAsia="Times New Roman" w:hAnsi="Courier New" w:cs="Courier New"/>
+                <w:sz w:val="20"/>
+                <w:szCs w:val="20"/>
+                <w:lang w:eastAsia="pt-BR"/>
+              </w:rPr>
+              <w:t xml:space="preserve">                     </w:t>
+            </w:r>
+          </w:p>
+          <w:p>
+            <w:pPr>
+              <w:tabs>
+                <w:tab w:val="left" w:pos="916"/>
+                <w:tab w:val="left" w:pos="1832"/>
+                <w:tab w:val="left" w:pos="2748"/>
+                <w:tab w:val="left" w:pos="3664"/>
+                <w:tab w:val="left" w:pos="4580"/>
+                <w:tab w:val="left" w:pos="5496"/>
+                <w:tab w:val="left" w:pos="6412"/>
+                <w:tab w:val="left" w:pos="7328"/>
+                <w:tab w:val="left" w:pos="8244"/>
+                <w:tab w:val="left" w:pos="9160"/>
+                <w:tab w:val="left" w:pos="10076"/>
+                <w:tab w:val="left" w:pos="10992"/>
+                <w:tab w:val="left" w:pos="11908"/>
+                <w:tab w:val="left" w:pos="12824"/>
+                <w:tab w:val="left" w:pos="13740"/>
+                <w:tab w:val="left" w:pos="14656"/>
+              </w:tabs>
+              <w:spacing w:after="0" w:line="240" w:lineRule="auto"/>
+              <w:rPr>
+                <w:rFonts w:ascii="Courier New" w:eastAsia="Times New Roman" w:hAnsi="Courier New" w:cs="Courier New"/>
+                <w:sz w:val="20"/>
+                <w:szCs w:val="20"/>
+                <w:lang w:eastAsia="pt-BR"/>
+              </w:rPr>
+            </w:pPr>
+            <w:r>
+              <w:rPr>
+                <w:rFonts w:ascii="Courier New" w:eastAsia="Times New Roman" w:hAnsi="Courier New" w:cs="Courier New"/>
+                <w:sz w:val="20"/>
+                <w:szCs w:val="20"/>
+                <w:lang w:eastAsia="pt-BR"/>
+              </w:rPr>
+              <w:t xml:space="preserve">                        </w:t>
+            </w:r>
+            <w:r>
+              <w:rPr>
+                <w:rFonts w:ascii="Courier New" w:eastAsia="Times New Roman" w:hAnsi="Courier New" w:cs="Courier New"/>
+                <w:sz w:val="20"/>
+                <w:szCs w:val="20"/>
+                <w:lang w:eastAsia="pt-BR"/>
+              </w:rPr>
+              <w:t xml:space="preserve">├── </w:t>
+            </w:r>
+            <w:proofErr w:type="spellStart"/>
+            <w:r>
+              <w:rPr>
+                <w:rFonts w:ascii="Courier New" w:eastAsia="Times New Roman" w:hAnsi="Courier New" w:cs="Courier New"/>
+                <w:sz w:val="20"/>
+                <w:szCs w:val="20"/>
+                <w:lang w:eastAsia="pt-BR"/>
+              </w:rPr>
+              <w:t>dao</w:t>
+            </w:r>
+            <w:proofErr w:type="spellEnd"/>
+            <w:r>
+              <w:rPr>
+                <w:rFonts w:ascii="Courier New" w:eastAsia="Times New Roman" w:hAnsi="Courier New" w:cs="Courier New"/>
+                <w:sz w:val="20"/>
+                <w:szCs w:val="20"/>
+                <w:lang w:eastAsia="pt-BR"/>
+              </w:rPr>
+              <w:t xml:space="preserve">/ </w:t>
+            </w:r>
+          </w:p>
+          <w:p>
+            <w:pPr>
+              <w:tabs>
+                <w:tab w:val="left" w:pos="916"/>
+                <w:tab w:val="left" w:pos="1832"/>
+                <w:tab w:val="left" w:pos="2748"/>
+                <w:tab w:val="left" w:pos="3664"/>
+                <w:tab w:val="left" w:pos="4580"/>
+                <w:tab w:val="left" w:pos="5496"/>
+                <w:tab w:val="left" w:pos="6412"/>
+                <w:tab w:val="left" w:pos="7328"/>
+                <w:tab w:val="left" w:pos="8244"/>
+                <w:tab w:val="left" w:pos="9160"/>
+                <w:tab w:val="left" w:pos="10076"/>
+                <w:tab w:val="left" w:pos="10992"/>
+                <w:tab w:val="left" w:pos="11908"/>
+                <w:tab w:val="left" w:pos="12824"/>
+                <w:tab w:val="left" w:pos="13740"/>
+                <w:tab w:val="left" w:pos="14656"/>
+              </w:tabs>
+              <w:spacing w:after="0" w:line="240" w:lineRule="auto"/>
+              <w:rPr>
+                <w:rFonts w:ascii="Courier New" w:eastAsia="Times New Roman" w:hAnsi="Courier New" w:cs="Courier New"/>
+                <w:sz w:val="20"/>
+                <w:szCs w:val="20"/>
+                <w:lang w:eastAsia="pt-BR"/>
+              </w:rPr>
+            </w:pPr>
+            <w:r>
+              <w:rPr>
+                <w:rFonts w:ascii="Courier New" w:eastAsia="Times New Roman" w:hAnsi="Courier New" w:cs="Courier New"/>
+                <w:sz w:val="20"/>
+                <w:szCs w:val="20"/>
+                <w:lang w:eastAsia="pt-BR"/>
+              </w:rPr>
+              <w:t xml:space="preserve">                        </w:t>
+            </w:r>
+            <w:r>
+              <w:rPr>
+                <w:rFonts w:ascii="Courier New" w:eastAsia="Times New Roman" w:hAnsi="Courier New" w:cs="Courier New"/>
+                <w:sz w:val="20"/>
+                <w:szCs w:val="20"/>
+                <w:lang w:eastAsia="pt-BR"/>
+              </w:rPr>
+              <w:t xml:space="preserve">├── </w:t>
+            </w:r>
+            <w:proofErr w:type="spellStart"/>
+            <w:r>
+              <w:rPr>
+                <w:rFonts w:ascii="Courier New" w:eastAsia="Times New Roman" w:hAnsi="Courier New" w:cs="Courier New"/>
+                <w:sz w:val="20"/>
+                <w:szCs w:val="20"/>
+                <w:lang w:eastAsia="pt-BR"/>
+              </w:rPr>
+              <w:t>controller</w:t>
+            </w:r>
+            <w:proofErr w:type="spellEnd"/>
+            <w:r>
+              <w:rPr>
+                <w:rFonts w:ascii="Courier New" w:eastAsia="Times New Roman" w:hAnsi="Courier New" w:cs="Courier New"/>
+                <w:sz w:val="20"/>
+                <w:szCs w:val="20"/>
+                <w:lang w:eastAsia="pt-BR"/>
+              </w:rPr>
+              <w:t xml:space="preserve">/ </w:t>
+            </w:r>
+          </w:p>
+          <w:p>
+            <w:pPr>
+              <w:pStyle w:val="Pr-formataoHTML"/>
+            </w:pPr>
+            <w:r>
+              <w:t xml:space="preserve">                        ├── </w:t>
+            </w:r>
+            <w:proofErr w:type="spellStart"/>
+            <w:r>
+              <w:t>util</w:t>
+            </w:r>
+            <w:proofErr w:type="spellEnd"/>
+            <w:r>
+              <w:t xml:space="preserve">/  </w:t>
+            </w:r>
+          </w:p>
+          <w:p>
+            <w:pPr>
+              <w:pStyle w:val="Pr-formataoHTML"/>
+            </w:pPr>
+            <w:r>
+              <w:t xml:space="preserve">                        └── </w:t>
+            </w:r>
+            <w:proofErr w:type="spellStart"/>
+            <w:r>
+              <w:t>config</w:t>
+            </w:r>
+            <w:proofErr w:type="spellEnd"/>
+            <w:r>
+              <w:t xml:space="preserve">/            </w:t>
             </w:r>
           </w:p>
           <w:p>
@@ -1597,7 +3354,6 @@
               </w:numPr>
             </w:pPr>
             <w:r>
-              <w:lastRenderedPageBreak/>
               <w:t>Botões para adicionar linhas</w:t>
             </w:r>
           </w:p>
@@ -2856,7 +4612,6 @@
                 <w:szCs w:val="24"/>
                 <w:lang w:eastAsia="pt-BR"/>
               </w:rPr>
-              <w:lastRenderedPageBreak/>
               <w:t xml:space="preserve">Um </w:t>
             </w:r>
             <w:proofErr w:type="spellStart"/>
@@ -3154,6 +4909,7 @@
                       <w:szCs w:val="24"/>
                       <w:lang w:eastAsia="pt-BR"/>
                     </w:rPr>
+                    <w:lastRenderedPageBreak/>
                     <w:t>Coluna</w:t>
                   </w:r>
                 </w:p>
@@ -3791,6 +5547,50 @@
               <w:jc w:val="both"/>
               <w:rPr>
                 <w:rFonts w:eastAsia="Times New Roman" w:cs="Times New Roman"/>
+                <w:b/>
+                <w:sz w:val="28"/>
+                <w:szCs w:val="24"/>
+                <w:lang w:eastAsia="pt-BR"/>
+              </w:rPr>
+            </w:pPr>
+          </w:p>
+          <w:p>
+            <w:pPr>
+              <w:spacing w:after="0" w:line="240" w:lineRule="auto"/>
+              <w:jc w:val="both"/>
+              <w:rPr>
+                <w:rFonts w:ascii="Courier New" w:eastAsia="Times New Roman" w:hAnsi="Courier New" w:cs="Courier New"/>
+                <w:color w:val="ED7D31" w:themeColor="accent2"/>
+                <w:szCs w:val="24"/>
+                <w:lang w:eastAsia="pt-BR"/>
+              </w:rPr>
+            </w:pPr>
+            <w:r>
+              <w:rPr>
+                <w:rFonts w:eastAsia="Times New Roman" w:cs="Times New Roman"/>
+                <w:szCs w:val="24"/>
+                <w:lang w:eastAsia="pt-BR"/>
+              </w:rPr>
+              <w:t xml:space="preserve">Banco de Dados: </w:t>
+            </w:r>
+            <w:proofErr w:type="spellStart"/>
+            <w:r>
+              <w:rPr>
+                <w:rFonts w:ascii="Courier New" w:eastAsia="Times New Roman" w:hAnsi="Courier New" w:cs="Courier New"/>
+                <w:color w:val="ED7D31" w:themeColor="accent2"/>
+                <w:szCs w:val="24"/>
+                <w:lang w:eastAsia="pt-BR"/>
+              </w:rPr>
+              <w:t>controle_financeiro</w:t>
+            </w:r>
+            <w:proofErr w:type="spellEnd"/>
+          </w:p>
+          <w:p>
+            <w:pPr>
+              <w:spacing w:after="0" w:line="240" w:lineRule="auto"/>
+              <w:jc w:val="both"/>
+              <w:rPr>
+                <w:rFonts w:eastAsia="Times New Roman" w:cs="Times New Roman"/>
                 <w:szCs w:val="24"/>
                 <w:lang w:eastAsia="pt-BR"/>
               </w:rPr>
@@ -3827,6 +5627,7 @@
               <w:spacing w:after="0" w:line="240" w:lineRule="auto"/>
               <w:jc w:val="both"/>
             </w:pPr>
+            <w:bookmarkStart w:id="0" w:name="_GoBack"/>
             <w:proofErr w:type="spellStart"/>
             <w:proofErr w:type="gramStart"/>
             <w:r>
@@ -3857,11 +5658,19 @@
               </w:rPr>
               <w:t xml:space="preserve"> </w:t>
             </w:r>
+            <w:proofErr w:type="spellStart"/>
             <w:r>
               <w:rPr>
                 <w:color w:val="5B9BD5" w:themeColor="accent1"/>
               </w:rPr>
-              <w:t xml:space="preserve">usuarios </w:t>
+              <w:t>usuarios</w:t>
+            </w:r>
+            <w:proofErr w:type="spellEnd"/>
+            <w:r>
+              <w:rPr>
+                <w:color w:val="5B9BD5" w:themeColor="accent1"/>
+              </w:rPr>
+              <w:t xml:space="preserve"> </w:t>
             </w:r>
             <w:r>
               <w:t>(</w:t>
@@ -4131,6 +5940,7 @@
               <w:t>);</w:t>
             </w:r>
           </w:p>
+          <w:bookmarkEnd w:id="0"/>
           <w:p>
             <w:pPr>
               <w:spacing w:after="0" w:line="240" w:lineRule="auto"/>
@@ -4225,6 +6035,7 @@
               </w:rPr>
               <w:t xml:space="preserve"> </w:t>
             </w:r>
+            <w:proofErr w:type="spellStart"/>
             <w:r>
               <w:rPr>
                 <w:rFonts w:eastAsia="Times New Roman" w:cs="Times New Roman"/>
@@ -4232,7 +6043,17 @@
                 <w:szCs w:val="24"/>
                 <w:lang w:eastAsia="pt-BR"/>
               </w:rPr>
-              <w:t xml:space="preserve">transacoes </w:t>
+              <w:t>transacoes</w:t>
+            </w:r>
+            <w:proofErr w:type="spellEnd"/>
+            <w:r>
+              <w:rPr>
+                <w:rFonts w:eastAsia="Times New Roman" w:cs="Times New Roman"/>
+                <w:color w:val="5B9BD5" w:themeColor="accent1"/>
+                <w:szCs w:val="24"/>
+                <w:lang w:eastAsia="pt-BR"/>
+              </w:rPr>
+              <w:t xml:space="preserve"> </w:t>
             </w:r>
             <w:r>
               <w:rPr>
@@ -5130,7 +6951,6 @@
                 <w:szCs w:val="24"/>
                 <w:lang w:eastAsia="pt-BR"/>
               </w:rPr>
-              <w:lastRenderedPageBreak/>
               <w:t>);</w:t>
             </w:r>
           </w:p>
@@ -6181,6 +8001,119 @@
     </w:lvl>
   </w:abstractNum>
   <w:abstractNum w:abstractNumId="4" w15:restartNumberingAfterBreak="0">
+    <w:nsid w:val="231B78D0"/>
+    <w:multiLevelType w:val="multilevel"/>
+    <w:tmpl w:val="2D66191E"/>
+    <w:lvl w:ilvl="0">
+      <w:start w:val="1"/>
+      <w:numFmt w:val="decimal"/>
+      <w:lvlText w:val="%1."/>
+      <w:lvlJc w:val="left"/>
+      <w:pPr>
+        <w:tabs>
+          <w:tab w:val="num" w:pos="720"/>
+        </w:tabs>
+        <w:ind w:left="720" w:hanging="360"/>
+      </w:pPr>
+    </w:lvl>
+    <w:lvl w:ilvl="1" w:tentative="1">
+      <w:start w:val="1"/>
+      <w:numFmt w:val="decimal"/>
+      <w:lvlText w:val="%2."/>
+      <w:lvlJc w:val="left"/>
+      <w:pPr>
+        <w:tabs>
+          <w:tab w:val="num" w:pos="1440"/>
+        </w:tabs>
+        <w:ind w:left="1440" w:hanging="360"/>
+      </w:pPr>
+    </w:lvl>
+    <w:lvl w:ilvl="2" w:tentative="1">
+      <w:start w:val="1"/>
+      <w:numFmt w:val="decimal"/>
+      <w:lvlText w:val="%3."/>
+      <w:lvlJc w:val="left"/>
+      <w:pPr>
+        <w:tabs>
+          <w:tab w:val="num" w:pos="2160"/>
+        </w:tabs>
+        <w:ind w:left="2160" w:hanging="360"/>
+      </w:pPr>
+    </w:lvl>
+    <w:lvl w:ilvl="3" w:tentative="1">
+      <w:start w:val="1"/>
+      <w:numFmt w:val="decimal"/>
+      <w:lvlText w:val="%4."/>
+      <w:lvlJc w:val="left"/>
+      <w:pPr>
+        <w:tabs>
+          <w:tab w:val="num" w:pos="2880"/>
+        </w:tabs>
+        <w:ind w:left="2880" w:hanging="360"/>
+      </w:pPr>
+    </w:lvl>
+    <w:lvl w:ilvl="4" w:tentative="1">
+      <w:start w:val="1"/>
+      <w:numFmt w:val="decimal"/>
+      <w:lvlText w:val="%5."/>
+      <w:lvlJc w:val="left"/>
+      <w:pPr>
+        <w:tabs>
+          <w:tab w:val="num" w:pos="3600"/>
+        </w:tabs>
+        <w:ind w:left="3600" w:hanging="360"/>
+      </w:pPr>
+    </w:lvl>
+    <w:lvl w:ilvl="5" w:tentative="1">
+      <w:start w:val="1"/>
+      <w:numFmt w:val="decimal"/>
+      <w:lvlText w:val="%6."/>
+      <w:lvlJc w:val="left"/>
+      <w:pPr>
+        <w:tabs>
+          <w:tab w:val="num" w:pos="4320"/>
+        </w:tabs>
+        <w:ind w:left="4320" w:hanging="360"/>
+      </w:pPr>
+    </w:lvl>
+    <w:lvl w:ilvl="6" w:tentative="1">
+      <w:start w:val="1"/>
+      <w:numFmt w:val="decimal"/>
+      <w:lvlText w:val="%7."/>
+      <w:lvlJc w:val="left"/>
+      <w:pPr>
+        <w:tabs>
+          <w:tab w:val="num" w:pos="5040"/>
+        </w:tabs>
+        <w:ind w:left="5040" w:hanging="360"/>
+      </w:pPr>
+    </w:lvl>
+    <w:lvl w:ilvl="7" w:tentative="1">
+      <w:start w:val="1"/>
+      <w:numFmt w:val="decimal"/>
+      <w:lvlText w:val="%8."/>
+      <w:lvlJc w:val="left"/>
+      <w:pPr>
+        <w:tabs>
+          <w:tab w:val="num" w:pos="5760"/>
+        </w:tabs>
+        <w:ind w:left="5760" w:hanging="360"/>
+      </w:pPr>
+    </w:lvl>
+    <w:lvl w:ilvl="8" w:tentative="1">
+      <w:start w:val="1"/>
+      <w:numFmt w:val="decimal"/>
+      <w:lvlText w:val="%9."/>
+      <w:lvlJc w:val="left"/>
+      <w:pPr>
+        <w:tabs>
+          <w:tab w:val="num" w:pos="6480"/>
+        </w:tabs>
+        <w:ind w:left="6480" w:hanging="360"/>
+      </w:pPr>
+    </w:lvl>
+  </w:abstractNum>
+  <w:abstractNum w:abstractNumId="5" w15:restartNumberingAfterBreak="0">
     <w:nsid w:val="2EC913AC"/>
     <w:multiLevelType w:val="multilevel"/>
     <w:tmpl w:val="CB286D36"/>
@@ -6329,7 +8262,7 @@
       </w:rPr>
     </w:lvl>
   </w:abstractNum>
-  <w:abstractNum w:abstractNumId="5" w15:restartNumberingAfterBreak="0">
+  <w:abstractNum w:abstractNumId="6" w15:restartNumberingAfterBreak="0">
     <w:nsid w:val="396F0AD2"/>
     <w:multiLevelType w:val="multilevel"/>
     <w:tmpl w:val="96D04690"/>
@@ -6478,7 +8411,7 @@
       </w:rPr>
     </w:lvl>
   </w:abstractNum>
-  <w:abstractNum w:abstractNumId="6" w15:restartNumberingAfterBreak="0">
+  <w:abstractNum w:abstractNumId="7" w15:restartNumberingAfterBreak="0">
     <w:nsid w:val="39F404C1"/>
     <w:multiLevelType w:val="multilevel"/>
     <w:tmpl w:val="3C367218"/>
@@ -6627,7 +8560,7 @@
       </w:rPr>
     </w:lvl>
   </w:abstractNum>
-  <w:abstractNum w:abstractNumId="7" w15:restartNumberingAfterBreak="0">
+  <w:abstractNum w:abstractNumId="8" w15:restartNumberingAfterBreak="0">
     <w:nsid w:val="3A8A0ADC"/>
     <w:multiLevelType w:val="multilevel"/>
     <w:tmpl w:val="91169F0E"/>
@@ -6776,7 +8709,7 @@
       </w:rPr>
     </w:lvl>
   </w:abstractNum>
-  <w:abstractNum w:abstractNumId="8" w15:restartNumberingAfterBreak="0">
+  <w:abstractNum w:abstractNumId="9" w15:restartNumberingAfterBreak="0">
     <w:nsid w:val="46770AAF"/>
     <w:multiLevelType w:val="multilevel"/>
     <w:tmpl w:val="1C0EC1DA"/>
@@ -6925,7 +8858,7 @@
       </w:rPr>
     </w:lvl>
   </w:abstractNum>
-  <w:abstractNum w:abstractNumId="9" w15:restartNumberingAfterBreak="0">
+  <w:abstractNum w:abstractNumId="10" w15:restartNumberingAfterBreak="0">
     <w:nsid w:val="46A57C2A"/>
     <w:multiLevelType w:val="multilevel"/>
     <w:tmpl w:val="343EA9FC"/>
@@ -7038,7 +8971,7 @@
       </w:pPr>
     </w:lvl>
   </w:abstractNum>
-  <w:abstractNum w:abstractNumId="10" w15:restartNumberingAfterBreak="0">
+  <w:abstractNum w:abstractNumId="11" w15:restartNumberingAfterBreak="0">
     <w:nsid w:val="49144F2D"/>
     <w:multiLevelType w:val="multilevel"/>
     <w:tmpl w:val="908852E2"/>
@@ -7187,7 +9120,7 @@
       </w:rPr>
     </w:lvl>
   </w:abstractNum>
-  <w:abstractNum w:abstractNumId="11" w15:restartNumberingAfterBreak="0">
+  <w:abstractNum w:abstractNumId="12" w15:restartNumberingAfterBreak="0">
     <w:nsid w:val="50E22904"/>
     <w:multiLevelType w:val="multilevel"/>
     <w:tmpl w:val="802EC59E"/>
@@ -7336,7 +9269,7 @@
       </w:rPr>
     </w:lvl>
   </w:abstractNum>
-  <w:abstractNum w:abstractNumId="12" w15:restartNumberingAfterBreak="0">
+  <w:abstractNum w:abstractNumId="13" w15:restartNumberingAfterBreak="0">
     <w:nsid w:val="6312773D"/>
     <w:multiLevelType w:val="multilevel"/>
     <w:tmpl w:val="7D8CFB9A"/>
@@ -7486,43 +9419,46 @@
     </w:lvl>
   </w:abstractNum>
   <w:num w:numId="1">
-    <w:abstractNumId w:val="10"/>
+    <w:abstractNumId w:val="11"/>
   </w:num>
   <w:num w:numId="2">
     <w:abstractNumId w:val="1"/>
   </w:num>
   <w:num w:numId="3">
-    <w:abstractNumId w:val="9"/>
+    <w:abstractNumId w:val="10"/>
   </w:num>
   <w:num w:numId="4">
     <w:abstractNumId w:val="3"/>
   </w:num>
   <w:num w:numId="5">
-    <w:abstractNumId w:val="7"/>
+    <w:abstractNumId w:val="8"/>
   </w:num>
   <w:num w:numId="6">
-    <w:abstractNumId w:val="4"/>
+    <w:abstractNumId w:val="5"/>
   </w:num>
   <w:num w:numId="7">
     <w:abstractNumId w:val="0"/>
   </w:num>
   <w:num w:numId="8">
-    <w:abstractNumId w:val="8"/>
+    <w:abstractNumId w:val="9"/>
   </w:num>
   <w:num w:numId="9">
-    <w:abstractNumId w:val="5"/>
+    <w:abstractNumId w:val="6"/>
   </w:num>
   <w:num w:numId="10">
-    <w:abstractNumId w:val="6"/>
+    <w:abstractNumId w:val="7"/>
   </w:num>
   <w:num w:numId="11">
     <w:abstractNumId w:val="2"/>
   </w:num>
   <w:num w:numId="12">
-    <w:abstractNumId w:val="11"/>
+    <w:abstractNumId w:val="12"/>
   </w:num>
   <w:num w:numId="13">
-    <w:abstractNumId w:val="12"/>
+    <w:abstractNumId w:val="13"/>
+  </w:num>
+  <w:num w:numId="14">
+    <w:abstractNumId w:val="4"/>
   </w:num>
 </w:numbering>
 </file>
@@ -8070,6 +10006,54 @@
       <w:contextualSpacing/>
     </w:pPr>
   </w:style>
+  <w:style w:type="paragraph" w:styleId="Pr-formataoHTML">
+    <w:name w:val="HTML Preformatted"/>
+    <w:basedOn w:val="Normal"/>
+    <w:link w:val="Pr-formataoHTMLChar"/>
+    <w:uiPriority w:val="99"/>
+    <w:unhideWhenUsed/>
+    <w:rsid w:val="003464AC"/>
+    <w:pPr>
+      <w:tabs>
+        <w:tab w:val="left" w:pos="916"/>
+        <w:tab w:val="left" w:pos="1832"/>
+        <w:tab w:val="left" w:pos="2748"/>
+        <w:tab w:val="left" w:pos="3664"/>
+        <w:tab w:val="left" w:pos="4580"/>
+        <w:tab w:val="left" w:pos="5496"/>
+        <w:tab w:val="left" w:pos="6412"/>
+        <w:tab w:val="left" w:pos="7328"/>
+        <w:tab w:val="left" w:pos="8244"/>
+        <w:tab w:val="left" w:pos="9160"/>
+        <w:tab w:val="left" w:pos="10076"/>
+        <w:tab w:val="left" w:pos="10992"/>
+        <w:tab w:val="left" w:pos="11908"/>
+        <w:tab w:val="left" w:pos="12824"/>
+        <w:tab w:val="left" w:pos="13740"/>
+        <w:tab w:val="left" w:pos="14656"/>
+      </w:tabs>
+      <w:spacing w:after="0" w:line="240" w:lineRule="auto"/>
+    </w:pPr>
+    <w:rPr>
+      <w:rFonts w:ascii="Courier New" w:eastAsia="Times New Roman" w:hAnsi="Courier New" w:cs="Courier New"/>
+      <w:sz w:val="20"/>
+      <w:szCs w:val="20"/>
+      <w:lang w:eastAsia="pt-BR"/>
+    </w:rPr>
+  </w:style>
+  <w:style w:type="character" w:customStyle="1" w:styleId="Pr-formataoHTMLChar">
+    <w:name w:val="Pré-formatação HTML Char"/>
+    <w:basedOn w:val="Fontepargpadro"/>
+    <w:link w:val="Pr-formataoHTML"/>
+    <w:uiPriority w:val="99"/>
+    <w:rsid w:val="003464AC"/>
+    <w:rPr>
+      <w:rFonts w:ascii="Courier New" w:eastAsia="Times New Roman" w:hAnsi="Courier New" w:cs="Courier New"/>
+      <w:sz w:val="20"/>
+      <w:szCs w:val="20"/>
+      <w:lang w:eastAsia="pt-BR"/>
+    </w:rPr>
+  </w:style>
 </w:styles>
 </file>
 

</xml_diff>